<commit_message>
save version with the rendering of 2 classes
</commit_message>
<xml_diff>
--- a/architecture/situations/виды трасс.docx
+++ b/architecture/situations/виды трасс.docx
@@ -35,7 +35,7 @@
         </w:numPr>
         <w:ind w:left="432" w:hanging="432"/>
       </w:pPr>
-      <w:bookmarkStart w:id="0" w:name="_Toc33654341"/>
+      <w:bookmarkStart w:id="0" w:name="_Toc33742581"/>
       <w:r>
         <w:t>СОДЕРЖАНИЕ:</w:t>
       </w:r>
@@ -62,7 +62,7 @@
       <w:r>
         <w:fldChar w:fldCharType="separate"/>
       </w:r>
-      <w:hyperlink w:anchor="_Toc33654341" w:history="1">
+      <w:hyperlink w:anchor="_Toc33742581" w:history="1">
         <w:r>
           <w:rPr>
             <w:rStyle w:val="ae"/>
@@ -89,7 +89,7 @@
             <w:noProof/>
             <w:webHidden/>
           </w:rPr>
-          <w:instrText xml:space="preserve"> PAGEREF _Toc33654341 \h </w:instrText>
+          <w:instrText xml:space="preserve"> PAGEREF _Toc33742581 \h </w:instrText>
         </w:r>
         <w:r>
           <w:rPr>
@@ -132,13 +132,13 @@
           <w:lang w:eastAsia="ru-RU"/>
         </w:rPr>
       </w:pPr>
-      <w:hyperlink w:anchor="_Toc33654342" w:history="1">
+      <w:hyperlink w:anchor="_Toc33742582" w:history="1">
         <w:r>
           <w:rPr>
             <w:rStyle w:val="ae"/>
             <w:noProof/>
           </w:rPr>
-          <w:t>1. Конкретные трассы</w:t>
+          <w:t>1. Конкретные статические трассы</w:t>
         </w:r>
         <w:r>
           <w:rPr>
@@ -159,7 +159,7 @@
             <w:noProof/>
             <w:webHidden/>
           </w:rPr>
-          <w:instrText xml:space="preserve"> PAGEREF _Toc33654342 \h </w:instrText>
+          <w:instrText xml:space="preserve"> PAGEREF _Toc33742582 \h </w:instrText>
         </w:r>
         <w:r>
           <w:rPr>
@@ -202,7 +202,7 @@
           <w:lang w:eastAsia="ru-RU"/>
         </w:rPr>
       </w:pPr>
-      <w:hyperlink w:anchor="_Toc33654343" w:history="1">
+      <w:hyperlink w:anchor="_Toc33742583" w:history="1">
         <w:r>
           <w:rPr>
             <w:rStyle w:val="ae"/>
@@ -229,7 +229,7 @@
             <w:noProof/>
             <w:webHidden/>
           </w:rPr>
-          <w:instrText xml:space="preserve"> PAGEREF _Toc33654343 \h </w:instrText>
+          <w:instrText xml:space="preserve"> PAGEREF _Toc33742583 \h </w:instrText>
         </w:r>
         <w:r>
           <w:rPr>
@@ -272,13 +272,13 @@
           <w:lang w:eastAsia="ru-RU"/>
         </w:rPr>
       </w:pPr>
-      <w:hyperlink w:anchor="_Toc33654344" w:history="1">
+      <w:hyperlink w:anchor="_Toc33742584" w:history="1">
         <w:r>
           <w:rPr>
             <w:rStyle w:val="ae"/>
             <w:noProof/>
           </w:rPr>
-          <w:t>1.2. ОСТРОВА:</w:t>
+          <w:t>1.2. Острова</w:t>
         </w:r>
         <w:r>
           <w:rPr>
@@ -299,7 +299,7 @@
             <w:noProof/>
             <w:webHidden/>
           </w:rPr>
-          <w:instrText xml:space="preserve"> PAGEREF _Toc33654344 \h </w:instrText>
+          <w:instrText xml:space="preserve"> PAGEREF _Toc33742584 \h </w:instrText>
         </w:r>
         <w:r>
           <w:rPr>
@@ -342,13 +342,13 @@
           <w:lang w:eastAsia="ru-RU"/>
         </w:rPr>
       </w:pPr>
-      <w:hyperlink w:anchor="_Toc33654345" w:history="1">
+      <w:hyperlink w:anchor="_Toc33742585" w:history="1">
         <w:r>
           <w:rPr>
             <w:rStyle w:val="ae"/>
             <w:noProof/>
           </w:rPr>
-          <w:t>1.3. АМЕБНОЕ ПЯТНО:</w:t>
+          <w:t>1.3. Амебное пятно</w:t>
         </w:r>
         <w:r>
           <w:rPr>
@@ -369,7 +369,7 @@
             <w:noProof/>
             <w:webHidden/>
           </w:rPr>
-          <w:instrText xml:space="preserve"> PAGEREF _Toc33654345 \h </w:instrText>
+          <w:instrText xml:space="preserve"> PAGEREF _Toc33742585 \h </w:instrText>
         </w:r>
         <w:r>
           <w:rPr>
@@ -412,13 +412,13 @@
           <w:lang w:eastAsia="ru-RU"/>
         </w:rPr>
       </w:pPr>
-      <w:hyperlink w:anchor="_Toc33654346" w:history="1">
+      <w:hyperlink w:anchor="_Toc33742586" w:history="1">
         <w:r>
           <w:rPr>
             <w:rStyle w:val="ae"/>
             <w:noProof/>
           </w:rPr>
-          <w:t>1.4. ДЛИННЫЙ МОСТ:</w:t>
+          <w:t>1.4. Длинный мост</w:t>
         </w:r>
         <w:r>
           <w:rPr>
@@ -439,7 +439,7 @@
             <w:noProof/>
             <w:webHidden/>
           </w:rPr>
-          <w:instrText xml:space="preserve"> PAGEREF _Toc33654346 \h </w:instrText>
+          <w:instrText xml:space="preserve"> PAGEREF _Toc33742586 \h </w:instrText>
         </w:r>
         <w:r>
           <w:rPr>
@@ -482,13 +482,13 @@
           <w:lang w:eastAsia="ru-RU"/>
         </w:rPr>
       </w:pPr>
-      <w:hyperlink w:anchor="_Toc33654347" w:history="1">
+      <w:hyperlink w:anchor="_Toc33742587" w:history="1">
         <w:r>
           <w:rPr>
             <w:rStyle w:val="ae"/>
             <w:noProof/>
           </w:rPr>
-          <w:t>1.5. N мостов:</w:t>
+          <w:t>1.5. N мостов</w:t>
         </w:r>
         <w:r>
           <w:rPr>
@@ -509,7 +509,147 @@
             <w:noProof/>
             <w:webHidden/>
           </w:rPr>
-          <w:instrText xml:space="preserve"> PAGEREF _Toc33654347 \h </w:instrText>
+          <w:instrText xml:space="preserve"> PAGEREF _Toc33742587 \h </w:instrText>
+        </w:r>
+        <w:r>
+          <w:rPr>
+            <w:noProof/>
+            <w:webHidden/>
+          </w:rPr>
+        </w:r>
+        <w:r>
+          <w:rPr>
+            <w:noProof/>
+            <w:webHidden/>
+          </w:rPr>
+          <w:fldChar w:fldCharType="separate"/>
+        </w:r>
+        <w:r>
+          <w:rPr>
+            <w:noProof/>
+            <w:webHidden/>
+          </w:rPr>
+          <w:t>2</w:t>
+        </w:r>
+        <w:r>
+          <w:rPr>
+            <w:noProof/>
+            <w:webHidden/>
+          </w:rPr>
+          <w:fldChar w:fldCharType="end"/>
+        </w:r>
+      </w:hyperlink>
+    </w:p>
+    <w:p>
+      <w:pPr>
+        <w:pStyle w:val="21"/>
+        <w:tabs>
+          <w:tab w:val="right" w:leader="dot" w:pos="10763"/>
+        </w:tabs>
+        <w:rPr>
+          <w:rFonts w:asciiTheme="minorHAnsi" w:eastAsiaTheme="minorEastAsia" w:hAnsiTheme="minorHAnsi"/>
+          <w:noProof/>
+          <w:lang w:eastAsia="ru-RU"/>
+        </w:rPr>
+      </w:pPr>
+      <w:hyperlink w:anchor="_Toc33742588" w:history="1">
+        <w:r>
+          <w:rPr>
+            <w:rStyle w:val="ae"/>
+            <w:noProof/>
+          </w:rPr>
+          <w:t>1.6. Длинные пальцы</w:t>
+        </w:r>
+        <w:r>
+          <w:rPr>
+            <w:noProof/>
+            <w:webHidden/>
+          </w:rPr>
+          <w:tab/>
+        </w:r>
+        <w:r>
+          <w:rPr>
+            <w:noProof/>
+            <w:webHidden/>
+          </w:rPr>
+          <w:fldChar w:fldCharType="begin"/>
+        </w:r>
+        <w:r>
+          <w:rPr>
+            <w:noProof/>
+            <w:webHidden/>
+          </w:rPr>
+          <w:instrText xml:space="preserve"> PAGEREF _Toc33742588 \h </w:instrText>
+        </w:r>
+        <w:r>
+          <w:rPr>
+            <w:noProof/>
+            <w:webHidden/>
+          </w:rPr>
+        </w:r>
+        <w:r>
+          <w:rPr>
+            <w:noProof/>
+            <w:webHidden/>
+          </w:rPr>
+          <w:fldChar w:fldCharType="separate"/>
+        </w:r>
+        <w:r>
+          <w:rPr>
+            <w:noProof/>
+            <w:webHidden/>
+          </w:rPr>
+          <w:t>2</w:t>
+        </w:r>
+        <w:r>
+          <w:rPr>
+            <w:noProof/>
+            <w:webHidden/>
+          </w:rPr>
+          <w:fldChar w:fldCharType="end"/>
+        </w:r>
+      </w:hyperlink>
+    </w:p>
+    <w:p>
+      <w:pPr>
+        <w:pStyle w:val="21"/>
+        <w:tabs>
+          <w:tab w:val="right" w:leader="dot" w:pos="10763"/>
+        </w:tabs>
+        <w:rPr>
+          <w:rFonts w:asciiTheme="minorHAnsi" w:eastAsiaTheme="minorEastAsia" w:hAnsiTheme="minorHAnsi"/>
+          <w:noProof/>
+          <w:lang w:eastAsia="ru-RU"/>
+        </w:rPr>
+      </w:pPr>
+      <w:hyperlink w:anchor="_Toc33742589" w:history="1">
+        <w:r>
+          <w:rPr>
+            <w:rStyle w:val="ae"/>
+            <w:noProof/>
+          </w:rPr>
+          <w:t>1.7. Обход большого камня</w:t>
+        </w:r>
+        <w:r>
+          <w:rPr>
+            <w:noProof/>
+            <w:webHidden/>
+          </w:rPr>
+          <w:tab/>
+        </w:r>
+        <w:r>
+          <w:rPr>
+            <w:noProof/>
+            <w:webHidden/>
+          </w:rPr>
+          <w:fldChar w:fldCharType="begin"/>
+        </w:r>
+        <w:r>
+          <w:rPr>
+            <w:noProof/>
+            <w:webHidden/>
+          </w:rPr>
+          <w:instrText xml:space="preserve"> PAGEREF _Toc33742589 \h </w:instrText>
         </w:r>
         <w:r>
           <w:rPr>
@@ -552,12 +692,152 @@
           <w:lang w:eastAsia="ru-RU"/>
         </w:rPr>
       </w:pPr>
-      <w:hyperlink w:anchor="_Toc33654348" w:history="1">
+      <w:hyperlink w:anchor="_Toc33742590" w:history="1">
         <w:r>
           <w:rPr>
             <w:rStyle w:val="ae"/>
             <w:noProof/>
           </w:rPr>
+          <w:t>2. Конкретные динамические трассы</w:t>
+        </w:r>
+        <w:r>
+          <w:rPr>
+            <w:noProof/>
+            <w:webHidden/>
+          </w:rPr>
+          <w:tab/>
+        </w:r>
+        <w:r>
+          <w:rPr>
+            <w:noProof/>
+            <w:webHidden/>
+          </w:rPr>
+          <w:fldChar w:fldCharType="begin"/>
+        </w:r>
+        <w:r>
+          <w:rPr>
+            <w:noProof/>
+            <w:webHidden/>
+          </w:rPr>
+          <w:instrText xml:space="preserve"> PAGEREF _Toc33742590 \h </w:instrText>
+        </w:r>
+        <w:r>
+          <w:rPr>
+            <w:noProof/>
+            <w:webHidden/>
+          </w:rPr>
+        </w:r>
+        <w:r>
+          <w:rPr>
+            <w:noProof/>
+            <w:webHidden/>
+          </w:rPr>
+          <w:fldChar w:fldCharType="separate"/>
+        </w:r>
+        <w:r>
+          <w:rPr>
+            <w:noProof/>
+            <w:webHidden/>
+          </w:rPr>
+          <w:t>2</w:t>
+        </w:r>
+        <w:r>
+          <w:rPr>
+            <w:noProof/>
+            <w:webHidden/>
+          </w:rPr>
+          <w:fldChar w:fldCharType="end"/>
+        </w:r>
+      </w:hyperlink>
+    </w:p>
+    <w:p>
+      <w:pPr>
+        <w:pStyle w:val="21"/>
+        <w:tabs>
+          <w:tab w:val="right" w:leader="dot" w:pos="10763"/>
+        </w:tabs>
+        <w:rPr>
+          <w:rFonts w:asciiTheme="minorHAnsi" w:eastAsiaTheme="minorEastAsia" w:hAnsiTheme="minorHAnsi"/>
+          <w:noProof/>
+          <w:lang w:eastAsia="ru-RU"/>
+        </w:rPr>
+      </w:pPr>
+      <w:hyperlink w:anchor="_Toc33742591" w:history="1">
+        <w:r>
+          <w:rPr>
+            <w:rStyle w:val="ae"/>
+            <w:noProof/>
+          </w:rPr>
+          <w:t>2.1. Внезапно появляющееся препятствие перед машиной</w:t>
+        </w:r>
+        <w:r>
+          <w:rPr>
+            <w:noProof/>
+            <w:webHidden/>
+          </w:rPr>
+          <w:tab/>
+        </w:r>
+        <w:r>
+          <w:rPr>
+            <w:noProof/>
+            <w:webHidden/>
+          </w:rPr>
+          <w:fldChar w:fldCharType="begin"/>
+        </w:r>
+        <w:r>
+          <w:rPr>
+            <w:noProof/>
+            <w:webHidden/>
+          </w:rPr>
+          <w:instrText xml:space="preserve"> PAGEREF _Toc33742591 \h </w:instrText>
+        </w:r>
+        <w:r>
+          <w:rPr>
+            <w:noProof/>
+            <w:webHidden/>
+          </w:rPr>
+        </w:r>
+        <w:r>
+          <w:rPr>
+            <w:noProof/>
+            <w:webHidden/>
+          </w:rPr>
+          <w:fldChar w:fldCharType="separate"/>
+        </w:r>
+        <w:r>
+          <w:rPr>
+            <w:noProof/>
+            <w:webHidden/>
+          </w:rPr>
+          <w:t>2</w:t>
+        </w:r>
+        <w:r>
+          <w:rPr>
+            <w:noProof/>
+            <w:webHidden/>
+          </w:rPr>
+          <w:fldChar w:fldCharType="end"/>
+        </w:r>
+      </w:hyperlink>
+    </w:p>
+    <w:p>
+      <w:pPr>
+        <w:pStyle w:val="11"/>
+        <w:tabs>
+          <w:tab w:val="right" w:leader="dot" w:pos="10763"/>
+        </w:tabs>
+        <w:rPr>
+          <w:rFonts w:asciiTheme="minorHAnsi" w:eastAsiaTheme="minorEastAsia" w:hAnsiTheme="minorHAnsi"/>
+          <w:noProof/>
+          <w:lang w:eastAsia="ru-RU"/>
+        </w:rPr>
+      </w:pPr>
+      <w:hyperlink w:anchor="_Toc33742592" w:history="1">
+        <w:r>
+          <w:rPr>
+            <w:rStyle w:val="ae"/>
+            <w:noProof/>
+          </w:rPr>
           <w:t>Источники</w:t>
         </w:r>
         <w:r>
@@ -579,7 +859,7 @@
             <w:noProof/>
             <w:webHidden/>
           </w:rPr>
-          <w:instrText xml:space="preserve"> PAGEREF _Toc33654348 \h </w:instrText>
+          <w:instrText xml:space="preserve"> PAGEREF _Toc33742592 \h </w:instrText>
         </w:r>
         <w:r>
           <w:rPr>
@@ -616,6 +896,7 @@
         <w:rPr>
           <w:rFonts w:ascii="Times New Roman" w:hAnsi="Times New Roman"/>
           <w:b/>
+          <w:lang w:val="en-US"/>
         </w:rPr>
       </w:pPr>
       <w:r>
@@ -629,7 +910,7 @@
       <w:pPr>
         <w:pStyle w:val="GFS1"/>
       </w:pPr>
-      <w:bookmarkStart w:id="1" w:name="_Toc33654342"/>
+      <w:bookmarkStart w:id="1" w:name="_Toc33742582"/>
       <w:r>
         <w:lastRenderedPageBreak/>
         <w:t>Конкретные</w:t>
@@ -651,7 +932,7 @@
       <w:pPr>
         <w:pStyle w:val="GFS2"/>
       </w:pPr>
-      <w:bookmarkStart w:id="2" w:name="_Toc33654343"/>
+      <w:bookmarkStart w:id="2" w:name="_Toc33742583"/>
       <w:r>
         <w:t>Часы</w:t>
       </w:r>
@@ -662,26 +943,18 @@
         <w:pStyle w:val="GFS0"/>
       </w:pPr>
       <w:r>
-        <w:t xml:space="preserve">        П</w:t>
-      </w:r>
-      <w:r>
-        <w:t xml:space="preserve">о кругу стоят въезды выезды напротив </w:t>
-      </w:r>
-      <w:r>
-        <w:t>друг друга чередуясь через один.</w:t>
+        <w:t xml:space="preserve">        По кругу стоят въезды выезды напротив друг друга чередуясь через один.</w:t>
       </w:r>
     </w:p>
     <w:p>
       <w:pPr>
         <w:pStyle w:val="GFS2"/>
       </w:pPr>
-      <w:bookmarkStart w:id="3" w:name="_Toc33654344"/>
+      <w:bookmarkStart w:id="3" w:name="_Toc33742584"/>
       <w:r>
-        <w:t>ОСТРОВА</w:t>
+        <w:t>Острова</w:t>
       </w:r>
-      <w:bookmarkStart w:id="4" w:name="_GoBack"/>
       <w:bookmarkEnd w:id="3"/>
-      <w:bookmarkEnd w:id="4"/>
     </w:p>
     <w:p>
       <w:pPr>
@@ -695,9 +968,27 @@
       <w:pPr>
         <w:pStyle w:val="GFS2"/>
       </w:pPr>
-      <w:bookmarkStart w:id="5" w:name="_Toc33654345"/>
+      <w:bookmarkStart w:id="4" w:name="_Toc33742585"/>
       <w:r>
-        <w:t>АМЕБНОЕ ПЯТНО</w:t>
+        <w:t>Амебное пятно</w:t>
+      </w:r>
+      <w:bookmarkEnd w:id="4"/>
+    </w:p>
+    <w:p>
+      <w:pPr>
+        <w:pStyle w:val="GFS0"/>
+      </w:pPr>
+      <w:r>
+        <w:t xml:space="preserve">        Клякса с длинными не связанными отростками.</w:t>
+      </w:r>
+    </w:p>
+    <w:p>
+      <w:pPr>
+        <w:pStyle w:val="GFS2"/>
+      </w:pPr>
+      <w:bookmarkStart w:id="5" w:name="_Toc33742586"/>
+      <w:r>
+        <w:t>Длинный мост</w:t>
       </w:r>
       <w:bookmarkEnd w:id="5"/>
     </w:p>
@@ -706,22 +997,16 @@
         <w:pStyle w:val="GFS0"/>
       </w:pPr>
       <w:r>
-        <w:t xml:space="preserve">        К</w:t>
-      </w:r>
-      <w:r>
-        <w:t>лякса с длинными не связанными отростками</w:t>
-      </w:r>
-      <w:r>
-        <w:t>.</w:t>
+        <w:t xml:space="preserve">        Мост между самыми дальними элементами графа.</w:t>
       </w:r>
     </w:p>
     <w:p>
       <w:pPr>
         <w:pStyle w:val="GFS2"/>
       </w:pPr>
-      <w:bookmarkStart w:id="6" w:name="_Toc33654346"/>
+      <w:bookmarkStart w:id="6" w:name="_Toc33742587"/>
       <w:r>
-        <w:t>ДЛИННЫЙ МОСТ</w:t>
+        <w:t>N мостов</w:t>
       </w:r>
       <w:bookmarkEnd w:id="6"/>
     </w:p>
@@ -729,23 +1014,20 @@
       <w:pPr>
         <w:pStyle w:val="GFS0"/>
       </w:pPr>
+    </w:p>
+    <w:p>
+      <w:pPr>
+        <w:pStyle w:val="GFS2"/>
+      </w:pPr>
+      <w:bookmarkStart w:id="7" w:name="_Toc33742588"/>
       <w:r>
-        <w:t xml:space="preserve">        М</w:t>
+        <w:t>Длинные</w:t>
       </w:r>
       <w:r>
-        <w:t>ост между самыми дальними элементами графа</w:t>
+        <w:t xml:space="preserve"> извилистые</w:t>
       </w:r>
       <w:r>
-        <w:t>.</w:t>
-      </w:r>
-    </w:p>
-    <w:p>
-      <w:pPr>
-        <w:pStyle w:val="GFS2"/>
-      </w:pPr>
-      <w:bookmarkStart w:id="7" w:name="_Toc33654347"/>
-      <w:r>
-        <w:t>N мостов</w:t>
+        <w:t xml:space="preserve"> пальцы</w:t>
       </w:r>
       <w:bookmarkEnd w:id="7"/>
     </w:p>
@@ -759,7 +1041,10 @@
         <w:pStyle w:val="GFS2"/>
       </w:pPr>
       <w:r>
-        <w:t>Длинные пальцы</w:t>
+        <w:t>Лабиринт</w:t>
+      </w:r>
+      <w:r>
+        <w:t>ы</w:t>
       </w:r>
     </w:p>
     <w:p>
@@ -769,11 +1054,41 @@
     </w:p>
     <w:p>
       <w:pPr>
+        <w:pStyle w:val="GFS2"/>
+      </w:pPr>
+      <w:bookmarkStart w:id="8" w:name="_Toc33742589"/>
+      <w:r>
+        <w:t>Обход большого камня</w:t>
+      </w:r>
+      <w:bookmarkEnd w:id="8"/>
+    </w:p>
+    <w:p>
+      <w:pPr>
+        <w:pStyle w:val="GFS0"/>
+      </w:pPr>
+    </w:p>
+    <w:p>
+      <w:pPr>
+        <w:pStyle w:val="GFS2"/>
+      </w:pPr>
+      <w:r>
+        <w:t>Шахматная доска</w:t>
+      </w:r>
+    </w:p>
+    <w:p>
+      <w:pPr>
+        <w:pStyle w:val="GFS0"/>
+      </w:pPr>
+    </w:p>
+    <w:p>
+      <w:pPr>
         <w:pStyle w:val="GFS1"/>
       </w:pPr>
+      <w:bookmarkStart w:id="9" w:name="_Toc33742590"/>
       <w:r>
         <w:t>Конкретные динамические трассы</w:t>
       </w:r>
+      <w:bookmarkEnd w:id="9"/>
     </w:p>
     <w:p>
       <w:pPr>
@@ -784,23 +1099,46 @@
       <w:pPr>
         <w:pStyle w:val="GFS2"/>
       </w:pPr>
+      <w:bookmarkStart w:id="10" w:name="_Toc33742591"/>
       <w:r>
         <w:t>Внезапно появляющееся препятствие перед машиной</w:t>
       </w:r>
+      <w:bookmarkEnd w:id="10"/>
     </w:p>
     <w:p>
       <w:pPr>
         <w:pStyle w:val="GFS0"/>
-        <w:rPr>
-          <w:lang w:val="en-US"/>
-        </w:rPr>
       </w:pPr>
     </w:p>
     <w:p>
       <w:pPr>
+        <w:pStyle w:val="GFS2"/>
+      </w:pPr>
+      <w:r>
+        <w:t>Плотный ансамбль машин</w:t>
+      </w:r>
+    </w:p>
+    <w:p>
+      <w:pPr>
         <w:pStyle w:val="GFS0"/>
       </w:pPr>
+    </w:p>
+    <w:p>
+      <w:pPr>
+        <w:pStyle w:val="GFS2"/>
+      </w:pPr>
       <w:r>
+        <w:t>Две машины стартуют одновременно, перекрестный финиш у них</w:t>
+      </w:r>
+      <w:bookmarkStart w:id="11" w:name="_GoBack"/>
+      <w:bookmarkEnd w:id="11"/>
+    </w:p>
+    <w:p>
+      <w:pPr>
+        <w:pStyle w:val="GFS0"/>
+      </w:pPr>
+      <w:r>
+        <w:lastRenderedPageBreak/>
         <w:br w:type="page"/>
       </w:r>
     </w:p>
@@ -813,12 +1151,12 @@
         </w:numPr>
         <w:ind w:left="432"/>
       </w:pPr>
-      <w:bookmarkStart w:id="8" w:name="_Toc33654348"/>
+      <w:bookmarkStart w:id="12" w:name="_Toc33742592"/>
       <w:r>
         <w:lastRenderedPageBreak/>
         <w:t>Источники</w:t>
       </w:r>
-      <w:bookmarkEnd w:id="8"/>
+      <w:bookmarkEnd w:id="12"/>
     </w:p>
     <w:sectPr>
       <w:headerReference w:type="first" r:id="rId8"/>
@@ -8343,7 +8681,7 @@
 </file>
 
 <file path=customXml/itemProps1.xml><?xml version="1.0" encoding="utf-8"?>
-<ds:datastoreItem xmlns:ds="http://schemas.openxmlformats.org/officeDocument/2006/customXml" ds:itemID="{A1D20EAB-C747-4006-8910-D710F866C3BC}">
+<ds:datastoreItem xmlns:ds="http://schemas.openxmlformats.org/officeDocument/2006/customXml" ds:itemID="{0A209DDC-E318-4C46-AD1B-EED93DAEF511}">
   <ds:schemaRefs>
     <ds:schemaRef ds:uri="http://schemas.openxmlformats.org/officeDocument/2006/bibliography"/>
   </ds:schemaRefs>

</xml_diff>

<commit_message>
architecture version with rendering 3 classes
</commit_message>
<xml_diff>
--- a/architecture/situations/виды трасс.docx
+++ b/architecture/situations/виды трасс.docx
@@ -1082,13 +1082,39 @@
     </w:p>
     <w:p>
       <w:pPr>
+        <w:pStyle w:val="GFS2"/>
+      </w:pPr>
+      <w:r>
+        <w:t xml:space="preserve">Круговой </w:t>
+      </w:r>
+      <w:proofErr w:type="spellStart"/>
+      <w:r>
+        <w:t>дартс</w:t>
+      </w:r>
+      <w:proofErr w:type="spellEnd"/>
+      <w:r>
+        <w:t>, с перегород</w:t>
+      </w:r>
+      <w:bookmarkStart w:id="9" w:name="_GoBack"/>
+      <w:bookmarkEnd w:id="9"/>
+      <w:r>
+        <w:t>ками в шахматном порядке</w:t>
+      </w:r>
+    </w:p>
+    <w:p>
+      <w:pPr>
+        <w:pStyle w:val="GFS0"/>
+      </w:pPr>
+    </w:p>
+    <w:p>
+      <w:pPr>
         <w:pStyle w:val="GFS1"/>
       </w:pPr>
-      <w:bookmarkStart w:id="9" w:name="_Toc33742590"/>
+      <w:bookmarkStart w:id="10" w:name="_Toc33742590"/>
       <w:r>
         <w:t>Конкретные динамические трассы</w:t>
       </w:r>
-      <w:bookmarkEnd w:id="9"/>
+      <w:bookmarkEnd w:id="10"/>
     </w:p>
     <w:p>
       <w:pPr>
@@ -1099,11 +1125,11 @@
       <w:pPr>
         <w:pStyle w:val="GFS2"/>
       </w:pPr>
-      <w:bookmarkStart w:id="10" w:name="_Toc33742591"/>
+      <w:bookmarkStart w:id="11" w:name="_Toc33742591"/>
       <w:r>
         <w:t>Внезапно появляющееся препятствие перед машиной</w:t>
       </w:r>
-      <w:bookmarkEnd w:id="10"/>
+      <w:bookmarkEnd w:id="11"/>
     </w:p>
     <w:p>
       <w:pPr>
@@ -1128,17 +1154,15 @@
         <w:pStyle w:val="GFS2"/>
       </w:pPr>
       <w:r>
+        <w:lastRenderedPageBreak/>
         <w:t>Две машины стартуют одновременно, перекрестный финиш у них</w:t>
       </w:r>
-      <w:bookmarkStart w:id="11" w:name="_GoBack"/>
-      <w:bookmarkEnd w:id="11"/>
     </w:p>
     <w:p>
       <w:pPr>
         <w:pStyle w:val="GFS0"/>
       </w:pPr>
       <w:r>
-        <w:lastRenderedPageBreak/>
         <w:br w:type="page"/>
       </w:r>
     </w:p>
@@ -8681,7 +8705,7 @@
 </file>
 
 <file path=customXml/itemProps1.xml><?xml version="1.0" encoding="utf-8"?>
-<ds:datastoreItem xmlns:ds="http://schemas.openxmlformats.org/officeDocument/2006/customXml" ds:itemID="{0A209DDC-E318-4C46-AD1B-EED93DAEF511}">
+<ds:datastoreItem xmlns:ds="http://schemas.openxmlformats.org/officeDocument/2006/customXml" ds:itemID="{CE004CC9-FE95-483E-97D8-B351ED50DE36}">
   <ds:schemaRefs>
     <ds:schemaRef ds:uri="http://schemas.openxmlformats.org/officeDocument/2006/bibliography"/>
   </ds:schemaRefs>

</xml_diff>

<commit_message>
algorithm is partially thought out
</commit_message>
<xml_diff>
--- a/architecture/situations/виды трасс.docx
+++ b/architecture/situations/виды трасс.docx
@@ -913,6 +913,51 @@
       <w:bookmarkStart w:id="1" w:name="_Toc33742582"/>
       <w:r>
         <w:lastRenderedPageBreak/>
+        <w:t>Комбинационное ядро</w:t>
+      </w:r>
+    </w:p>
+    <w:p>
+      <w:pPr>
+        <w:pStyle w:val="GFS0"/>
+      </w:pPr>
+      <w:r>
+        <w:t>Длинные/</w:t>
+      </w:r>
+      <w:r>
+        <w:t>нормальные</w:t>
+      </w:r>
+      <w:r>
+        <w:t>/</w:t>
+      </w:r>
+      <w:r>
+        <w:t xml:space="preserve">короткие ребра </w:t>
+      </w:r>
+      <w:r>
+        <w:t>границ зон</w:t>
+      </w:r>
+      <w:r>
+        <w:t xml:space="preserve"> с разной проходимостью</w:t>
+      </w:r>
+      <w:r>
+        <w:t xml:space="preserve"> (в том числе, ее отсутс</w:t>
+      </w:r>
+      <w:r>
+        <w:t>т</w:t>
+      </w:r>
+      <w:bookmarkStart w:id="2" w:name="_GoBack"/>
+      <w:bookmarkEnd w:id="2"/>
+      <w:r>
+        <w:t>вия)</w:t>
+      </w:r>
+      <w:r>
+        <w:t>.</w:t>
+      </w:r>
+    </w:p>
+    <w:p>
+      <w:pPr>
+        <w:pStyle w:val="GFS1"/>
+      </w:pPr>
+      <w:r>
         <w:t>Конкретные</w:t>
       </w:r>
       <w:r>
@@ -932,11 +977,11 @@
       <w:pPr>
         <w:pStyle w:val="GFS2"/>
       </w:pPr>
-      <w:bookmarkStart w:id="2" w:name="_Toc33742583"/>
+      <w:bookmarkStart w:id="3" w:name="_Toc33742583"/>
       <w:r>
         <w:t>Часы</w:t>
       </w:r>
-      <w:bookmarkEnd w:id="2"/>
+      <w:bookmarkEnd w:id="3"/>
     </w:p>
     <w:p>
       <w:pPr>
@@ -950,11 +995,11 @@
       <w:pPr>
         <w:pStyle w:val="GFS2"/>
       </w:pPr>
-      <w:bookmarkStart w:id="3" w:name="_Toc33742584"/>
+      <w:bookmarkStart w:id="4" w:name="_Toc33742584"/>
       <w:r>
         <w:t>Острова</w:t>
       </w:r>
-      <w:bookmarkEnd w:id="3"/>
+      <w:bookmarkEnd w:id="4"/>
     </w:p>
     <w:p>
       <w:pPr>
@@ -968,11 +1013,11 @@
       <w:pPr>
         <w:pStyle w:val="GFS2"/>
       </w:pPr>
-      <w:bookmarkStart w:id="4" w:name="_Toc33742585"/>
+      <w:bookmarkStart w:id="5" w:name="_Toc33742585"/>
       <w:r>
         <w:t>Амебное пятно</w:t>
       </w:r>
-      <w:bookmarkEnd w:id="4"/>
+      <w:bookmarkEnd w:id="5"/>
     </w:p>
     <w:p>
       <w:pPr>
@@ -986,11 +1031,11 @@
       <w:pPr>
         <w:pStyle w:val="GFS2"/>
       </w:pPr>
-      <w:bookmarkStart w:id="5" w:name="_Toc33742586"/>
+      <w:bookmarkStart w:id="6" w:name="_Toc33742586"/>
       <w:r>
         <w:t>Длинный мост</w:t>
       </w:r>
-      <w:bookmarkEnd w:id="5"/>
+      <w:bookmarkEnd w:id="6"/>
     </w:p>
     <w:p>
       <w:pPr>
@@ -1004,11 +1049,11 @@
       <w:pPr>
         <w:pStyle w:val="GFS2"/>
       </w:pPr>
-      <w:bookmarkStart w:id="6" w:name="_Toc33742587"/>
+      <w:bookmarkStart w:id="7" w:name="_Toc33742587"/>
       <w:r>
         <w:t>N мостов</w:t>
       </w:r>
-      <w:bookmarkEnd w:id="6"/>
+      <w:bookmarkEnd w:id="7"/>
     </w:p>
     <w:p>
       <w:pPr>
@@ -1019,7 +1064,7 @@
       <w:pPr>
         <w:pStyle w:val="GFS2"/>
       </w:pPr>
-      <w:bookmarkStart w:id="7" w:name="_Toc33742588"/>
+      <w:bookmarkStart w:id="8" w:name="_Toc33742588"/>
       <w:r>
         <w:t>Длинные</w:t>
       </w:r>
@@ -1029,7 +1074,7 @@
       <w:r>
         <w:t xml:space="preserve"> пальцы</w:t>
       </w:r>
-      <w:bookmarkEnd w:id="7"/>
+      <w:bookmarkEnd w:id="8"/>
     </w:p>
     <w:p>
       <w:pPr>
@@ -1056,11 +1101,11 @@
       <w:pPr>
         <w:pStyle w:val="GFS2"/>
       </w:pPr>
-      <w:bookmarkStart w:id="8" w:name="_Toc33742589"/>
+      <w:bookmarkStart w:id="9" w:name="_Toc33742589"/>
       <w:r>
         <w:t>Обход большого камня</w:t>
       </w:r>
-      <w:bookmarkEnd w:id="8"/>
+      <w:bookmarkEnd w:id="9"/>
     </w:p>
     <w:p>
       <w:pPr>
@@ -1093,12 +1138,7 @@
       </w:r>
       <w:proofErr w:type="spellEnd"/>
       <w:r>
-        <w:t>, с перегород</w:t>
-      </w:r>
-      <w:bookmarkStart w:id="9" w:name="_GoBack"/>
-      <w:bookmarkEnd w:id="9"/>
-      <w:r>
-        <w:t>ками в шахматном порядке</w:t>
+        <w:t>, с перегородками в шахматном порядке</w:t>
       </w:r>
     </w:p>
     <w:p>
@@ -1127,6 +1167,7 @@
       </w:pPr>
       <w:bookmarkStart w:id="11" w:name="_Toc33742591"/>
       <w:r>
+        <w:lastRenderedPageBreak/>
         <w:t>Внезапно появляющееся препятствие перед машиной</w:t>
       </w:r>
       <w:bookmarkEnd w:id="11"/>
@@ -1154,8 +1195,77 @@
         <w:pStyle w:val="GFS2"/>
       </w:pPr>
       <w:r>
-        <w:lastRenderedPageBreak/>
         <w:t>Две машины стартуют одновременно, перекрестный финиш у них</w:t>
+      </w:r>
+    </w:p>
+    <w:p>
+      <w:pPr>
+        <w:pStyle w:val="GFS0"/>
+      </w:pPr>
+    </w:p>
+    <w:p>
+      <w:pPr>
+        <w:pStyle w:val="GFS1"/>
+      </w:pPr>
+      <w:r>
+        <w:t>Конкретные трассы для проверки оценки идеальности маршрутов в соответствии с текущим эталоном</w:t>
+      </w:r>
+    </w:p>
+    <w:p>
+      <w:pPr>
+        <w:pStyle w:val="GFS0"/>
+      </w:pPr>
+    </w:p>
+    <w:p>
+      <w:pPr>
+        <w:pStyle w:val="GFS2"/>
+      </w:pPr>
+      <w:r>
+        <w:t>Узкое ущелье</w:t>
+      </w:r>
+      <w:r>
+        <w:t xml:space="preserve"> с </w:t>
+      </w:r>
+      <w:r>
+        <w:rPr>
+          <w:lang w:val="en-US"/>
+        </w:rPr>
+        <w:t>U</w:t>
+      </w:r>
+      <w:r>
+        <w:t xml:space="preserve"> </w:t>
+      </w:r>
+      <w:r>
+        <w:t>образными стенками</w:t>
+      </w:r>
+      <w:r>
+        <w:t>, проходом у основания</w:t>
+      </w:r>
+    </w:p>
+    <w:p>
+      <w:pPr>
+        <w:pStyle w:val="GFS0"/>
+      </w:pPr>
+    </w:p>
+    <w:p>
+      <w:pPr>
+        <w:pStyle w:val="GFS2"/>
+      </w:pPr>
+      <w:r>
+        <w:t>Много машин едут параллельно</w:t>
+      </w:r>
+    </w:p>
+    <w:p>
+      <w:pPr>
+        <w:pStyle w:val="GFS0"/>
+      </w:pPr>
+    </w:p>
+    <w:p>
+      <w:pPr>
+        <w:pStyle w:val="GFS2"/>
+      </w:pPr>
+      <w:r>
+        <w:t>Узкий портал</w:t>
       </w:r>
     </w:p>
     <w:p>
@@ -8705,7 +8815,7 @@
 </file>
 
 <file path=customXml/itemProps1.xml><?xml version="1.0" encoding="utf-8"?>
-<ds:datastoreItem xmlns:ds="http://schemas.openxmlformats.org/officeDocument/2006/customXml" ds:itemID="{CE004CC9-FE95-483E-97D8-B351ED50DE36}">
+<ds:datastoreItem xmlns:ds="http://schemas.openxmlformats.org/officeDocument/2006/customXml" ds:itemID="{4FBCA284-15BE-4C30-84EB-E0C40542B21A}">
   <ds:schemaRefs>
     <ds:schemaRef ds:uri="http://schemas.openxmlformats.org/officeDocument/2006/bibliography"/>
   </ds:schemaRefs>

</xml_diff>

<commit_message>
architercture version with FootprintSpaceTime
</commit_message>
<xml_diff>
--- a/architecture/situations/виды трасс.docx
+++ b/architecture/situations/виды трасс.docx
@@ -1154,7 +1154,39 @@
       <w:r>
         <w:t xml:space="preserve"> под самыми разными углами</w:t>
       </w:r>
-      <w:bookmarkStart w:id="9" w:name="_GoBack"/>
+    </w:p>
+    <w:p>
+      <w:pPr>
+        <w:pStyle w:val="GFS0"/>
+      </w:pPr>
+    </w:p>
+    <w:p>
+      <w:pPr>
+        <w:pStyle w:val="GFS2"/>
+      </w:pPr>
+      <w:r>
+        <w:t>Особо вязкие болота в шахматном</w:t>
+      </w:r>
+      <w:r>
+        <w:t xml:space="preserve"> (случайном)</w:t>
+      </w:r>
+      <w:r>
+        <w:t xml:space="preserve"> порядке</w:t>
+      </w:r>
+    </w:p>
+    <w:p>
+      <w:pPr>
+        <w:pStyle w:val="GFS0"/>
+      </w:pPr>
+    </w:p>
+    <w:p>
+      <w:pPr>
+        <w:pStyle w:val="GFS1"/>
+      </w:pPr>
+      <w:bookmarkStart w:id="9" w:name="_Toc33742590"/>
+      <w:r>
+        <w:t>Конкретные динамические трассы</w:t>
+      </w:r>
       <w:bookmarkEnd w:id="9"/>
     </w:p>
     <w:p>
@@ -1164,29 +1196,13 @@
     </w:p>
     <w:p>
       <w:pPr>
-        <w:pStyle w:val="GFS1"/>
-      </w:pPr>
-      <w:bookmarkStart w:id="10" w:name="_Toc33742590"/>
-      <w:r>
-        <w:lastRenderedPageBreak/>
-        <w:t>Конкретные динамические трассы</w:t>
-      </w:r>
-      <w:bookmarkEnd w:id="10"/>
-    </w:p>
-    <w:p>
-      <w:pPr>
-        <w:pStyle w:val="GFS0"/>
-      </w:pPr>
-    </w:p>
-    <w:p>
-      <w:pPr>
         <w:pStyle w:val="GFS2"/>
       </w:pPr>
-      <w:bookmarkStart w:id="11" w:name="_Toc33742591"/>
+      <w:bookmarkStart w:id="10" w:name="_Toc33742591"/>
       <w:r>
         <w:t>Внезапно появляющееся препятствие перед машиной</w:t>
       </w:r>
-      <w:bookmarkEnd w:id="11"/>
+      <w:bookmarkEnd w:id="10"/>
     </w:p>
     <w:p>
       <w:pPr>
@@ -1283,6 +1299,21 @@
       <w:r>
         <w:t>Узкий портал</w:t>
       </w:r>
+    </w:p>
+    <w:p>
+      <w:pPr>
+        <w:pStyle w:val="GFS0"/>
+      </w:pPr>
+    </w:p>
+    <w:p>
+      <w:pPr>
+        <w:pStyle w:val="GFS2"/>
+      </w:pPr>
+      <w:r>
+        <w:t>Порталы по краям</w:t>
+      </w:r>
+      <w:bookmarkStart w:id="11" w:name="_GoBack"/>
+      <w:bookmarkEnd w:id="11"/>
     </w:p>
     <w:p>
       <w:pPr>
@@ -8831,7 +8862,7 @@
 </file>
 
 <file path=customXml/itemProps1.xml><?xml version="1.0" encoding="utf-8"?>
-<ds:datastoreItem xmlns:ds="http://schemas.openxmlformats.org/officeDocument/2006/customXml" ds:itemID="{716FA1B5-2EF9-4D9D-8A3C-5AE6FF42B5AA}">
+<ds:datastoreItem xmlns:ds="http://schemas.openxmlformats.org/officeDocument/2006/customXml" ds:itemID="{6859B305-1F1D-45D6-ADFE-D5A9A71233B8}">
   <ds:schemaRefs>
     <ds:schemaRef ds:uri="http://schemas.openxmlformats.org/officeDocument/2006/bibliography"/>
   </ds:schemaRefs>

</xml_diff>

<commit_message>
architecture class PathsMachines delegated functionality to class Moving objcts
</commit_message>
<xml_diff>
--- a/architecture/situations/виды трасс.docx
+++ b/architecture/situations/виды трасс.docx
@@ -1311,6 +1311,33 @@
       </w:pPr>
       <w:r>
         <w:t>Порталы по краям</w:t>
+      </w:r>
+    </w:p>
+    <w:p>
+      <w:pPr>
+        <w:pStyle w:val="GFS0"/>
+      </w:pPr>
+    </w:p>
+    <w:p>
+      <w:pPr>
+        <w:pStyle w:val="GFS1"/>
+      </w:pPr>
+      <w:r>
+        <w:t>Конкретные трассы для проверки отсутствия ограничения скоростных машин медленными</w:t>
+      </w:r>
+    </w:p>
+    <w:p>
+      <w:pPr>
+        <w:pStyle w:val="GFS0"/>
+      </w:pPr>
+    </w:p>
+    <w:p>
+      <w:pPr>
+        <w:pStyle w:val="GFS2"/>
+      </w:pPr>
+      <w:r>
+        <w:lastRenderedPageBreak/>
+        <w:t>Стена медленных машин. Уступи дорогу скоростному.</w:t>
       </w:r>
       <w:bookmarkStart w:id="11" w:name="_GoBack"/>
       <w:bookmarkEnd w:id="11"/>
@@ -8862,7 +8889,7 @@
 </file>
 
 <file path=customXml/itemProps1.xml><?xml version="1.0" encoding="utf-8"?>
-<ds:datastoreItem xmlns:ds="http://schemas.openxmlformats.org/officeDocument/2006/customXml" ds:itemID="{6859B305-1F1D-45D6-ADFE-D5A9A71233B8}">
+<ds:datastoreItem xmlns:ds="http://schemas.openxmlformats.org/officeDocument/2006/customXml" ds:itemID="{A3352CB3-9725-4C70-824B-ABD1287062D0}">
   <ds:schemaRefs>
     <ds:schemaRef ds:uri="http://schemas.openxmlformats.org/officeDocument/2006/bibliography"/>
   </ds:schemaRefs>

</xml_diff>

<commit_message>
architecture veraion with getting information for rendering from FootprintSpaceTime
</commit_message>
<xml_diff>
--- a/architecture/situations/виды трасс.docx
+++ b/architecture/situations/виды трасс.docx
@@ -35,7 +35,7 @@
         </w:numPr>
         <w:ind w:left="432" w:hanging="432"/>
       </w:pPr>
-      <w:bookmarkStart w:id="0" w:name="_Toc33742581"/>
+      <w:bookmarkStart w:id="0" w:name="_Toc34841067"/>
       <w:r>
         <w:t>СОДЕРЖАНИЕ:</w:t>
       </w:r>
@@ -62,7 +62,7 @@
       <w:r>
         <w:fldChar w:fldCharType="separate"/>
       </w:r>
-      <w:hyperlink w:anchor="_Toc33742581" w:history="1">
+      <w:hyperlink w:anchor="_Toc34841067" w:history="1">
         <w:r>
           <w:rPr>
             <w:rStyle w:val="ae"/>
@@ -89,7 +89,7 @@
             <w:noProof/>
             <w:webHidden/>
           </w:rPr>
-          <w:instrText xml:space="preserve"> PAGEREF _Toc33742581 \h </w:instrText>
+          <w:instrText xml:space="preserve"> PAGEREF _Toc34841067 \h </w:instrText>
         </w:r>
         <w:r>
           <w:rPr>
@@ -132,13 +132,13 @@
           <w:lang w:eastAsia="ru-RU"/>
         </w:rPr>
       </w:pPr>
-      <w:hyperlink w:anchor="_Toc33742582" w:history="1">
+      <w:hyperlink w:anchor="_Toc34841068" w:history="1">
         <w:r>
           <w:rPr>
             <w:rStyle w:val="ae"/>
             <w:noProof/>
           </w:rPr>
-          <w:t>1. Конкретные статические трассы</w:t>
+          <w:t>1. Комбинационное ядро</w:t>
         </w:r>
         <w:r>
           <w:rPr>
@@ -159,7 +159,7 @@
             <w:noProof/>
             <w:webHidden/>
           </w:rPr>
-          <w:instrText xml:space="preserve"> PAGEREF _Toc33742582 \h </w:instrText>
+          <w:instrText xml:space="preserve"> PAGEREF _Toc34841068 \h </w:instrText>
         </w:r>
         <w:r>
           <w:rPr>
@@ -179,7 +179,77 @@
             <w:noProof/>
             <w:webHidden/>
           </w:rPr>
-          <w:t>2</w:t>
+          <w:t>3</w:t>
+        </w:r>
+        <w:r>
+          <w:rPr>
+            <w:noProof/>
+            <w:webHidden/>
+          </w:rPr>
+          <w:fldChar w:fldCharType="end"/>
+        </w:r>
+      </w:hyperlink>
+    </w:p>
+    <w:p>
+      <w:pPr>
+        <w:pStyle w:val="11"/>
+        <w:tabs>
+          <w:tab w:val="right" w:leader="dot" w:pos="10763"/>
+        </w:tabs>
+        <w:rPr>
+          <w:rFonts w:asciiTheme="minorHAnsi" w:eastAsiaTheme="minorEastAsia" w:hAnsiTheme="minorHAnsi"/>
+          <w:noProof/>
+          <w:lang w:eastAsia="ru-RU"/>
+        </w:rPr>
+      </w:pPr>
+      <w:hyperlink w:anchor="_Toc34841069" w:history="1">
+        <w:r>
+          <w:rPr>
+            <w:rStyle w:val="ae"/>
+            <w:noProof/>
+          </w:rPr>
+          <w:t>2. Конкретные статические трассы</w:t>
+        </w:r>
+        <w:r>
+          <w:rPr>
+            <w:noProof/>
+            <w:webHidden/>
+          </w:rPr>
+          <w:tab/>
+        </w:r>
+        <w:r>
+          <w:rPr>
+            <w:noProof/>
+            <w:webHidden/>
+          </w:rPr>
+          <w:fldChar w:fldCharType="begin"/>
+        </w:r>
+        <w:r>
+          <w:rPr>
+            <w:noProof/>
+            <w:webHidden/>
+          </w:rPr>
+          <w:instrText xml:space="preserve"> PAGEREF _Toc34841069 \h </w:instrText>
+        </w:r>
+        <w:r>
+          <w:rPr>
+            <w:noProof/>
+            <w:webHidden/>
+          </w:rPr>
+        </w:r>
+        <w:r>
+          <w:rPr>
+            <w:noProof/>
+            <w:webHidden/>
+          </w:rPr>
+          <w:fldChar w:fldCharType="separate"/>
+        </w:r>
+        <w:r>
+          <w:rPr>
+            <w:noProof/>
+            <w:webHidden/>
+          </w:rPr>
+          <w:t>3</w:t>
         </w:r>
         <w:r>
           <w:rPr>
@@ -202,13 +272,13 @@
           <w:lang w:eastAsia="ru-RU"/>
         </w:rPr>
       </w:pPr>
-      <w:hyperlink w:anchor="_Toc33742583" w:history="1">
+      <w:hyperlink w:anchor="_Toc34841070" w:history="1">
         <w:r>
           <w:rPr>
             <w:rStyle w:val="ae"/>
             <w:noProof/>
           </w:rPr>
-          <w:t>1.1. Часы</w:t>
+          <w:t>2.1. Часы</w:t>
         </w:r>
         <w:r>
           <w:rPr>
@@ -229,7 +299,7 @@
             <w:noProof/>
             <w:webHidden/>
           </w:rPr>
-          <w:instrText xml:space="preserve"> PAGEREF _Toc33742583 \h </w:instrText>
+          <w:instrText xml:space="preserve"> PAGEREF _Toc34841070 \h </w:instrText>
         </w:r>
         <w:r>
           <w:rPr>
@@ -249,7 +319,7 @@
             <w:noProof/>
             <w:webHidden/>
           </w:rPr>
-          <w:t>2</w:t>
+          <w:t>3</w:t>
         </w:r>
         <w:r>
           <w:rPr>
@@ -272,13 +342,13 @@
           <w:lang w:eastAsia="ru-RU"/>
         </w:rPr>
       </w:pPr>
-      <w:hyperlink w:anchor="_Toc33742584" w:history="1">
+      <w:hyperlink w:anchor="_Toc34841071" w:history="1">
         <w:r>
           <w:rPr>
             <w:rStyle w:val="ae"/>
             <w:noProof/>
           </w:rPr>
-          <w:t>1.2. Острова</w:t>
+          <w:t>2.2. Острова</w:t>
         </w:r>
         <w:r>
           <w:rPr>
@@ -299,7 +369,7 @@
             <w:noProof/>
             <w:webHidden/>
           </w:rPr>
-          <w:instrText xml:space="preserve"> PAGEREF _Toc33742584 \h </w:instrText>
+          <w:instrText xml:space="preserve"> PAGEREF _Toc34841071 \h </w:instrText>
         </w:r>
         <w:r>
           <w:rPr>
@@ -319,7 +389,7 @@
             <w:noProof/>
             <w:webHidden/>
           </w:rPr>
-          <w:t>2</w:t>
+          <w:t>3</w:t>
         </w:r>
         <w:r>
           <w:rPr>
@@ -342,13 +412,13 @@
           <w:lang w:eastAsia="ru-RU"/>
         </w:rPr>
       </w:pPr>
-      <w:hyperlink w:anchor="_Toc33742585" w:history="1">
+      <w:hyperlink w:anchor="_Toc34841072" w:history="1">
         <w:r>
           <w:rPr>
             <w:rStyle w:val="ae"/>
             <w:noProof/>
           </w:rPr>
-          <w:t>1.3. Амебное пятно</w:t>
+          <w:t>2.3. Амебное пятно</w:t>
         </w:r>
         <w:r>
           <w:rPr>
@@ -369,7 +439,7 @@
             <w:noProof/>
             <w:webHidden/>
           </w:rPr>
-          <w:instrText xml:space="preserve"> PAGEREF _Toc33742585 \h </w:instrText>
+          <w:instrText xml:space="preserve"> PAGEREF _Toc34841072 \h </w:instrText>
         </w:r>
         <w:r>
           <w:rPr>
@@ -389,7 +459,7 @@
             <w:noProof/>
             <w:webHidden/>
           </w:rPr>
-          <w:t>2</w:t>
+          <w:t>3</w:t>
         </w:r>
         <w:r>
           <w:rPr>
@@ -412,13 +482,13 @@
           <w:lang w:eastAsia="ru-RU"/>
         </w:rPr>
       </w:pPr>
-      <w:hyperlink w:anchor="_Toc33742586" w:history="1">
+      <w:hyperlink w:anchor="_Toc34841073" w:history="1">
         <w:r>
           <w:rPr>
             <w:rStyle w:val="ae"/>
             <w:noProof/>
           </w:rPr>
-          <w:t>1.4. Длинный мост</w:t>
+          <w:t>2.4. Длинный мост</w:t>
         </w:r>
         <w:r>
           <w:rPr>
@@ -439,7 +509,7 @@
             <w:noProof/>
             <w:webHidden/>
           </w:rPr>
-          <w:instrText xml:space="preserve"> PAGEREF _Toc33742586 \h </w:instrText>
+          <w:instrText xml:space="preserve"> PAGEREF _Toc34841073 \h </w:instrText>
         </w:r>
         <w:r>
           <w:rPr>
@@ -459,7 +529,7 @@
             <w:noProof/>
             <w:webHidden/>
           </w:rPr>
-          <w:t>2</w:t>
+          <w:t>3</w:t>
         </w:r>
         <w:r>
           <w:rPr>
@@ -482,13 +552,13 @@
           <w:lang w:eastAsia="ru-RU"/>
         </w:rPr>
       </w:pPr>
-      <w:hyperlink w:anchor="_Toc33742587" w:history="1">
+      <w:hyperlink w:anchor="_Toc34841074" w:history="1">
         <w:r>
           <w:rPr>
             <w:rStyle w:val="ae"/>
             <w:noProof/>
           </w:rPr>
-          <w:t>1.5. N мостов</w:t>
+          <w:t>2.5. N мостов</w:t>
         </w:r>
         <w:r>
           <w:rPr>
@@ -509,7 +579,7 @@
             <w:noProof/>
             <w:webHidden/>
           </w:rPr>
-          <w:instrText xml:space="preserve"> PAGEREF _Toc33742587 \h </w:instrText>
+          <w:instrText xml:space="preserve"> PAGEREF _Toc34841074 \h </w:instrText>
         </w:r>
         <w:r>
           <w:rPr>
@@ -529,7 +599,7 @@
             <w:noProof/>
             <w:webHidden/>
           </w:rPr>
-          <w:t>2</w:t>
+          <w:t>3</w:t>
         </w:r>
         <w:r>
           <w:rPr>
@@ -552,13 +622,13 @@
           <w:lang w:eastAsia="ru-RU"/>
         </w:rPr>
       </w:pPr>
-      <w:hyperlink w:anchor="_Toc33742588" w:history="1">
+      <w:hyperlink w:anchor="_Toc34841075" w:history="1">
         <w:r>
           <w:rPr>
             <w:rStyle w:val="ae"/>
             <w:noProof/>
           </w:rPr>
-          <w:t>1.6. Длинные пальцы</w:t>
+          <w:t>2.6. Длинные извилистые пальцы</w:t>
         </w:r>
         <w:r>
           <w:rPr>
@@ -579,7 +649,7 @@
             <w:noProof/>
             <w:webHidden/>
           </w:rPr>
-          <w:instrText xml:space="preserve"> PAGEREF _Toc33742588 \h </w:instrText>
+          <w:instrText xml:space="preserve"> PAGEREF _Toc34841075 \h </w:instrText>
         </w:r>
         <w:r>
           <w:rPr>
@@ -599,7 +669,7 @@
             <w:noProof/>
             <w:webHidden/>
           </w:rPr>
-          <w:t>2</w:t>
+          <w:t>3</w:t>
         </w:r>
         <w:r>
           <w:rPr>
@@ -622,13 +692,13 @@
           <w:lang w:eastAsia="ru-RU"/>
         </w:rPr>
       </w:pPr>
-      <w:hyperlink w:anchor="_Toc33742589" w:history="1">
+      <w:hyperlink w:anchor="_Toc34841076" w:history="1">
         <w:r>
           <w:rPr>
             <w:rStyle w:val="ae"/>
             <w:noProof/>
           </w:rPr>
-          <w:t>1.7. Обход большого камня</w:t>
+          <w:t>2.7. Лабиринты</w:t>
         </w:r>
         <w:r>
           <w:rPr>
@@ -649,7 +719,7 @@
             <w:noProof/>
             <w:webHidden/>
           </w:rPr>
-          <w:instrText xml:space="preserve"> PAGEREF _Toc33742589 \h </w:instrText>
+          <w:instrText xml:space="preserve"> PAGEREF _Toc34841076 \h </w:instrText>
         </w:r>
         <w:r>
           <w:rPr>
@@ -669,7 +739,357 @@
             <w:noProof/>
             <w:webHidden/>
           </w:rPr>
-          <w:t>2</w:t>
+          <w:t>3</w:t>
+        </w:r>
+        <w:r>
+          <w:rPr>
+            <w:noProof/>
+            <w:webHidden/>
+          </w:rPr>
+          <w:fldChar w:fldCharType="end"/>
+        </w:r>
+      </w:hyperlink>
+    </w:p>
+    <w:p>
+      <w:pPr>
+        <w:pStyle w:val="21"/>
+        <w:tabs>
+          <w:tab w:val="right" w:leader="dot" w:pos="10763"/>
+        </w:tabs>
+        <w:rPr>
+          <w:rFonts w:asciiTheme="minorHAnsi" w:eastAsiaTheme="minorEastAsia" w:hAnsiTheme="minorHAnsi"/>
+          <w:noProof/>
+          <w:lang w:eastAsia="ru-RU"/>
+        </w:rPr>
+      </w:pPr>
+      <w:hyperlink w:anchor="_Toc34841077" w:history="1">
+        <w:r>
+          <w:rPr>
+            <w:rStyle w:val="ae"/>
+            <w:noProof/>
+          </w:rPr>
+          <w:t>2.8. Обход большого камня</w:t>
+        </w:r>
+        <w:r>
+          <w:rPr>
+            <w:noProof/>
+            <w:webHidden/>
+          </w:rPr>
+          <w:tab/>
+        </w:r>
+        <w:r>
+          <w:rPr>
+            <w:noProof/>
+            <w:webHidden/>
+          </w:rPr>
+          <w:fldChar w:fldCharType="begin"/>
+        </w:r>
+        <w:r>
+          <w:rPr>
+            <w:noProof/>
+            <w:webHidden/>
+          </w:rPr>
+          <w:instrText xml:space="preserve"> PAGEREF _Toc34841077 \h </w:instrText>
+        </w:r>
+        <w:r>
+          <w:rPr>
+            <w:noProof/>
+            <w:webHidden/>
+          </w:rPr>
+        </w:r>
+        <w:r>
+          <w:rPr>
+            <w:noProof/>
+            <w:webHidden/>
+          </w:rPr>
+          <w:fldChar w:fldCharType="separate"/>
+        </w:r>
+        <w:r>
+          <w:rPr>
+            <w:noProof/>
+            <w:webHidden/>
+          </w:rPr>
+          <w:t>3</w:t>
+        </w:r>
+        <w:r>
+          <w:rPr>
+            <w:noProof/>
+            <w:webHidden/>
+          </w:rPr>
+          <w:fldChar w:fldCharType="end"/>
+        </w:r>
+      </w:hyperlink>
+    </w:p>
+    <w:p>
+      <w:pPr>
+        <w:pStyle w:val="21"/>
+        <w:tabs>
+          <w:tab w:val="right" w:leader="dot" w:pos="10763"/>
+        </w:tabs>
+        <w:rPr>
+          <w:rFonts w:asciiTheme="minorHAnsi" w:eastAsiaTheme="minorEastAsia" w:hAnsiTheme="minorHAnsi"/>
+          <w:noProof/>
+          <w:lang w:eastAsia="ru-RU"/>
+        </w:rPr>
+      </w:pPr>
+      <w:hyperlink w:anchor="_Toc34841078" w:history="1">
+        <w:r>
+          <w:rPr>
+            <w:rStyle w:val="ae"/>
+            <w:noProof/>
+          </w:rPr>
+          <w:t>2.9. Шахматная доска</w:t>
+        </w:r>
+        <w:r>
+          <w:rPr>
+            <w:noProof/>
+            <w:webHidden/>
+          </w:rPr>
+          <w:tab/>
+        </w:r>
+        <w:r>
+          <w:rPr>
+            <w:noProof/>
+            <w:webHidden/>
+          </w:rPr>
+          <w:fldChar w:fldCharType="begin"/>
+        </w:r>
+        <w:r>
+          <w:rPr>
+            <w:noProof/>
+            <w:webHidden/>
+          </w:rPr>
+          <w:instrText xml:space="preserve"> PAGEREF _Toc34841078 \h </w:instrText>
+        </w:r>
+        <w:r>
+          <w:rPr>
+            <w:noProof/>
+            <w:webHidden/>
+          </w:rPr>
+        </w:r>
+        <w:r>
+          <w:rPr>
+            <w:noProof/>
+            <w:webHidden/>
+          </w:rPr>
+          <w:fldChar w:fldCharType="separate"/>
+        </w:r>
+        <w:r>
+          <w:rPr>
+            <w:noProof/>
+            <w:webHidden/>
+          </w:rPr>
+          <w:t>3</w:t>
+        </w:r>
+        <w:r>
+          <w:rPr>
+            <w:noProof/>
+            <w:webHidden/>
+          </w:rPr>
+          <w:fldChar w:fldCharType="end"/>
+        </w:r>
+      </w:hyperlink>
+    </w:p>
+    <w:p>
+      <w:pPr>
+        <w:pStyle w:val="21"/>
+        <w:tabs>
+          <w:tab w:val="right" w:leader="dot" w:pos="10763"/>
+        </w:tabs>
+        <w:rPr>
+          <w:rFonts w:asciiTheme="minorHAnsi" w:eastAsiaTheme="minorEastAsia" w:hAnsiTheme="minorHAnsi"/>
+          <w:noProof/>
+          <w:lang w:eastAsia="ru-RU"/>
+        </w:rPr>
+      </w:pPr>
+      <w:hyperlink w:anchor="_Toc34841079" w:history="1">
+        <w:r>
+          <w:rPr>
+            <w:rStyle w:val="ae"/>
+            <w:noProof/>
+          </w:rPr>
+          <w:t>2.10. Круговой дартс, с перегородками в шахматном порядке</w:t>
+        </w:r>
+        <w:r>
+          <w:rPr>
+            <w:noProof/>
+            <w:webHidden/>
+          </w:rPr>
+          <w:tab/>
+        </w:r>
+        <w:r>
+          <w:rPr>
+            <w:noProof/>
+            <w:webHidden/>
+          </w:rPr>
+          <w:fldChar w:fldCharType="begin"/>
+        </w:r>
+        <w:r>
+          <w:rPr>
+            <w:noProof/>
+            <w:webHidden/>
+          </w:rPr>
+          <w:instrText xml:space="preserve"> PAGEREF _Toc34841079 \h </w:instrText>
+        </w:r>
+        <w:r>
+          <w:rPr>
+            <w:noProof/>
+            <w:webHidden/>
+          </w:rPr>
+        </w:r>
+        <w:r>
+          <w:rPr>
+            <w:noProof/>
+            <w:webHidden/>
+          </w:rPr>
+          <w:fldChar w:fldCharType="separate"/>
+        </w:r>
+        <w:r>
+          <w:rPr>
+            <w:noProof/>
+            <w:webHidden/>
+          </w:rPr>
+          <w:t>3</w:t>
+        </w:r>
+        <w:r>
+          <w:rPr>
+            <w:noProof/>
+            <w:webHidden/>
+          </w:rPr>
+          <w:fldChar w:fldCharType="end"/>
+        </w:r>
+      </w:hyperlink>
+    </w:p>
+    <w:p>
+      <w:pPr>
+        <w:pStyle w:val="21"/>
+        <w:tabs>
+          <w:tab w:val="right" w:leader="dot" w:pos="10763"/>
+        </w:tabs>
+        <w:rPr>
+          <w:rFonts w:asciiTheme="minorHAnsi" w:eastAsiaTheme="minorEastAsia" w:hAnsiTheme="minorHAnsi"/>
+          <w:noProof/>
+          <w:lang w:eastAsia="ru-RU"/>
+        </w:rPr>
+      </w:pPr>
+      <w:hyperlink w:anchor="_Toc34841080" w:history="1">
+        <w:r>
+          <w:rPr>
+            <w:rStyle w:val="ae"/>
+            <w:noProof/>
+          </w:rPr>
+          <w:t>2.11. Диагональные мосты под самыми разными углами</w:t>
+        </w:r>
+        <w:r>
+          <w:rPr>
+            <w:noProof/>
+            <w:webHidden/>
+          </w:rPr>
+          <w:tab/>
+        </w:r>
+        <w:r>
+          <w:rPr>
+            <w:noProof/>
+            <w:webHidden/>
+          </w:rPr>
+          <w:fldChar w:fldCharType="begin"/>
+        </w:r>
+        <w:r>
+          <w:rPr>
+            <w:noProof/>
+            <w:webHidden/>
+          </w:rPr>
+          <w:instrText xml:space="preserve"> PAGEREF _Toc34841080 \h </w:instrText>
+        </w:r>
+        <w:r>
+          <w:rPr>
+            <w:noProof/>
+            <w:webHidden/>
+          </w:rPr>
+        </w:r>
+        <w:r>
+          <w:rPr>
+            <w:noProof/>
+            <w:webHidden/>
+          </w:rPr>
+          <w:fldChar w:fldCharType="separate"/>
+        </w:r>
+        <w:r>
+          <w:rPr>
+            <w:noProof/>
+            <w:webHidden/>
+          </w:rPr>
+          <w:t>3</w:t>
+        </w:r>
+        <w:r>
+          <w:rPr>
+            <w:noProof/>
+            <w:webHidden/>
+          </w:rPr>
+          <w:fldChar w:fldCharType="end"/>
+        </w:r>
+      </w:hyperlink>
+    </w:p>
+    <w:p>
+      <w:pPr>
+        <w:pStyle w:val="21"/>
+        <w:tabs>
+          <w:tab w:val="right" w:leader="dot" w:pos="10763"/>
+        </w:tabs>
+        <w:rPr>
+          <w:rFonts w:asciiTheme="minorHAnsi" w:eastAsiaTheme="minorEastAsia" w:hAnsiTheme="minorHAnsi"/>
+          <w:noProof/>
+          <w:lang w:eastAsia="ru-RU"/>
+        </w:rPr>
+      </w:pPr>
+      <w:hyperlink w:anchor="_Toc34841081" w:history="1">
+        <w:r>
+          <w:rPr>
+            <w:rStyle w:val="ae"/>
+            <w:noProof/>
+          </w:rPr>
+          <w:t>2.12. Особо вязкие болота в шахматном (случайном) порядке</w:t>
+        </w:r>
+        <w:r>
+          <w:rPr>
+            <w:noProof/>
+            <w:webHidden/>
+          </w:rPr>
+          <w:tab/>
+        </w:r>
+        <w:r>
+          <w:rPr>
+            <w:noProof/>
+            <w:webHidden/>
+          </w:rPr>
+          <w:fldChar w:fldCharType="begin"/>
+        </w:r>
+        <w:r>
+          <w:rPr>
+            <w:noProof/>
+            <w:webHidden/>
+          </w:rPr>
+          <w:instrText xml:space="preserve"> PAGEREF _Toc34841081 \h </w:instrText>
+        </w:r>
+        <w:r>
+          <w:rPr>
+            <w:noProof/>
+            <w:webHidden/>
+          </w:rPr>
+        </w:r>
+        <w:r>
+          <w:rPr>
+            <w:noProof/>
+            <w:webHidden/>
+          </w:rPr>
+          <w:fldChar w:fldCharType="separate"/>
+        </w:r>
+        <w:r>
+          <w:rPr>
+            <w:noProof/>
+            <w:webHidden/>
+          </w:rPr>
+          <w:t>3</w:t>
         </w:r>
         <w:r>
           <w:rPr>
@@ -692,13 +1112,13 @@
           <w:lang w:eastAsia="ru-RU"/>
         </w:rPr>
       </w:pPr>
-      <w:hyperlink w:anchor="_Toc33742590" w:history="1">
+      <w:hyperlink w:anchor="_Toc34841082" w:history="1">
         <w:r>
           <w:rPr>
             <w:rStyle w:val="ae"/>
             <w:noProof/>
           </w:rPr>
-          <w:t>2. Конкретные динамические трассы</w:t>
+          <w:t>3. Конкретные динамические трассы</w:t>
         </w:r>
         <w:r>
           <w:rPr>
@@ -719,7 +1139,7 @@
             <w:noProof/>
             <w:webHidden/>
           </w:rPr>
-          <w:instrText xml:space="preserve"> PAGEREF _Toc33742590 \h </w:instrText>
+          <w:instrText xml:space="preserve"> PAGEREF _Toc34841082 \h </w:instrText>
         </w:r>
         <w:r>
           <w:rPr>
@@ -739,7 +1159,7 @@
             <w:noProof/>
             <w:webHidden/>
           </w:rPr>
-          <w:t>2</w:t>
+          <w:t>4</w:t>
         </w:r>
         <w:r>
           <w:rPr>
@@ -762,13 +1182,13 @@
           <w:lang w:eastAsia="ru-RU"/>
         </w:rPr>
       </w:pPr>
-      <w:hyperlink w:anchor="_Toc33742591" w:history="1">
+      <w:hyperlink w:anchor="_Toc34841083" w:history="1">
         <w:r>
           <w:rPr>
             <w:rStyle w:val="ae"/>
             <w:noProof/>
           </w:rPr>
-          <w:t>2.1. Внезапно появляющееся препятствие перед машиной</w:t>
+          <w:t>3.1. Внезапно появляющееся препятствие перед машиной</w:t>
         </w:r>
         <w:r>
           <w:rPr>
@@ -789,7 +1209,7 @@
             <w:noProof/>
             <w:webHidden/>
           </w:rPr>
-          <w:instrText xml:space="preserve"> PAGEREF _Toc33742591 \h </w:instrText>
+          <w:instrText xml:space="preserve"> PAGEREF _Toc34841083 \h </w:instrText>
         </w:r>
         <w:r>
           <w:rPr>
@@ -809,7 +1229,287 @@
             <w:noProof/>
             <w:webHidden/>
           </w:rPr>
-          <w:t>2</w:t>
+          <w:t>4</w:t>
+        </w:r>
+        <w:r>
+          <w:rPr>
+            <w:noProof/>
+            <w:webHidden/>
+          </w:rPr>
+          <w:fldChar w:fldCharType="end"/>
+        </w:r>
+      </w:hyperlink>
+    </w:p>
+    <w:p>
+      <w:pPr>
+        <w:pStyle w:val="21"/>
+        <w:tabs>
+          <w:tab w:val="right" w:leader="dot" w:pos="10763"/>
+        </w:tabs>
+        <w:rPr>
+          <w:rFonts w:asciiTheme="minorHAnsi" w:eastAsiaTheme="minorEastAsia" w:hAnsiTheme="minorHAnsi"/>
+          <w:noProof/>
+          <w:lang w:eastAsia="ru-RU"/>
+        </w:rPr>
+      </w:pPr>
+      <w:hyperlink w:anchor="_Toc34841084" w:history="1">
+        <w:r>
+          <w:rPr>
+            <w:rStyle w:val="ae"/>
+            <w:noProof/>
+          </w:rPr>
+          <w:t>3.2. Плотный ансамбль машин</w:t>
+        </w:r>
+        <w:r>
+          <w:rPr>
+            <w:noProof/>
+            <w:webHidden/>
+          </w:rPr>
+          <w:tab/>
+        </w:r>
+        <w:r>
+          <w:rPr>
+            <w:noProof/>
+            <w:webHidden/>
+          </w:rPr>
+          <w:fldChar w:fldCharType="begin"/>
+        </w:r>
+        <w:r>
+          <w:rPr>
+            <w:noProof/>
+            <w:webHidden/>
+          </w:rPr>
+          <w:instrText xml:space="preserve"> PAGEREF _Toc34841084 \h </w:instrText>
+        </w:r>
+        <w:r>
+          <w:rPr>
+            <w:noProof/>
+            <w:webHidden/>
+          </w:rPr>
+        </w:r>
+        <w:r>
+          <w:rPr>
+            <w:noProof/>
+            <w:webHidden/>
+          </w:rPr>
+          <w:fldChar w:fldCharType="separate"/>
+        </w:r>
+        <w:r>
+          <w:rPr>
+            <w:noProof/>
+            <w:webHidden/>
+          </w:rPr>
+          <w:t>4</w:t>
+        </w:r>
+        <w:r>
+          <w:rPr>
+            <w:noProof/>
+            <w:webHidden/>
+          </w:rPr>
+          <w:fldChar w:fldCharType="end"/>
+        </w:r>
+      </w:hyperlink>
+    </w:p>
+    <w:p>
+      <w:pPr>
+        <w:pStyle w:val="21"/>
+        <w:tabs>
+          <w:tab w:val="right" w:leader="dot" w:pos="10763"/>
+        </w:tabs>
+        <w:rPr>
+          <w:rFonts w:asciiTheme="minorHAnsi" w:eastAsiaTheme="minorEastAsia" w:hAnsiTheme="minorHAnsi"/>
+          <w:noProof/>
+          <w:lang w:eastAsia="ru-RU"/>
+        </w:rPr>
+      </w:pPr>
+      <w:hyperlink w:anchor="_Toc34841085" w:history="1">
+        <w:r>
+          <w:rPr>
+            <w:rStyle w:val="ae"/>
+            <w:noProof/>
+          </w:rPr>
+          <w:t>3.3. Две машины стартуют одновременно, перекрестный финиш у них</w:t>
+        </w:r>
+        <w:r>
+          <w:rPr>
+            <w:noProof/>
+            <w:webHidden/>
+          </w:rPr>
+          <w:tab/>
+        </w:r>
+        <w:r>
+          <w:rPr>
+            <w:noProof/>
+            <w:webHidden/>
+          </w:rPr>
+          <w:fldChar w:fldCharType="begin"/>
+        </w:r>
+        <w:r>
+          <w:rPr>
+            <w:noProof/>
+            <w:webHidden/>
+          </w:rPr>
+          <w:instrText xml:space="preserve"> PAGEREF _Toc34841085 \h </w:instrText>
+        </w:r>
+        <w:r>
+          <w:rPr>
+            <w:noProof/>
+            <w:webHidden/>
+          </w:rPr>
+        </w:r>
+        <w:r>
+          <w:rPr>
+            <w:noProof/>
+            <w:webHidden/>
+          </w:rPr>
+          <w:fldChar w:fldCharType="separate"/>
+        </w:r>
+        <w:r>
+          <w:rPr>
+            <w:noProof/>
+            <w:webHidden/>
+          </w:rPr>
+          <w:t>4</w:t>
+        </w:r>
+        <w:r>
+          <w:rPr>
+            <w:noProof/>
+            <w:webHidden/>
+          </w:rPr>
+          <w:fldChar w:fldCharType="end"/>
+        </w:r>
+      </w:hyperlink>
+    </w:p>
+    <w:p>
+      <w:pPr>
+        <w:pStyle w:val="21"/>
+        <w:tabs>
+          <w:tab w:val="right" w:leader="dot" w:pos="10763"/>
+        </w:tabs>
+        <w:rPr>
+          <w:rFonts w:asciiTheme="minorHAnsi" w:eastAsiaTheme="minorEastAsia" w:hAnsiTheme="minorHAnsi"/>
+          <w:noProof/>
+          <w:lang w:eastAsia="ru-RU"/>
+        </w:rPr>
+      </w:pPr>
+      <w:hyperlink w:anchor="_Toc34841086" w:history="1">
+        <w:r>
+          <w:rPr>
+            <w:rStyle w:val="ae"/>
+            <w:noProof/>
+          </w:rPr>
+          <w:t>3.4. Танк догоняет легковую машину и уничтожает ее</w:t>
+        </w:r>
+        <w:r>
+          <w:rPr>
+            <w:noProof/>
+            <w:webHidden/>
+          </w:rPr>
+          <w:tab/>
+        </w:r>
+        <w:r>
+          <w:rPr>
+            <w:noProof/>
+            <w:webHidden/>
+          </w:rPr>
+          <w:fldChar w:fldCharType="begin"/>
+        </w:r>
+        <w:r>
+          <w:rPr>
+            <w:noProof/>
+            <w:webHidden/>
+          </w:rPr>
+          <w:instrText xml:space="preserve"> PAGEREF _Toc34841086 \h </w:instrText>
+        </w:r>
+        <w:r>
+          <w:rPr>
+            <w:noProof/>
+            <w:webHidden/>
+          </w:rPr>
+        </w:r>
+        <w:r>
+          <w:rPr>
+            <w:noProof/>
+            <w:webHidden/>
+          </w:rPr>
+          <w:fldChar w:fldCharType="separate"/>
+        </w:r>
+        <w:r>
+          <w:rPr>
+            <w:noProof/>
+            <w:webHidden/>
+          </w:rPr>
+          <w:t>4</w:t>
+        </w:r>
+        <w:r>
+          <w:rPr>
+            <w:noProof/>
+            <w:webHidden/>
+          </w:rPr>
+          <w:fldChar w:fldCharType="end"/>
+        </w:r>
+      </w:hyperlink>
+    </w:p>
+    <w:p>
+      <w:pPr>
+        <w:pStyle w:val="21"/>
+        <w:tabs>
+          <w:tab w:val="right" w:leader="dot" w:pos="10763"/>
+        </w:tabs>
+        <w:rPr>
+          <w:rFonts w:asciiTheme="minorHAnsi" w:eastAsiaTheme="minorEastAsia" w:hAnsiTheme="minorHAnsi"/>
+          <w:noProof/>
+          <w:lang w:eastAsia="ru-RU"/>
+        </w:rPr>
+      </w:pPr>
+      <w:hyperlink w:anchor="_Toc34841087" w:history="1">
+        <w:r>
+          <w:rPr>
+            <w:rStyle w:val="ae"/>
+            <w:noProof/>
+          </w:rPr>
+          <w:t>3.5. Ремонт машины</w:t>
+        </w:r>
+        <w:r>
+          <w:rPr>
+            <w:noProof/>
+            <w:webHidden/>
+          </w:rPr>
+          <w:tab/>
+        </w:r>
+        <w:r>
+          <w:rPr>
+            <w:noProof/>
+            <w:webHidden/>
+          </w:rPr>
+          <w:fldChar w:fldCharType="begin"/>
+        </w:r>
+        <w:r>
+          <w:rPr>
+            <w:noProof/>
+            <w:webHidden/>
+          </w:rPr>
+          <w:instrText xml:space="preserve"> PAGEREF _Toc34841087 \h </w:instrText>
+        </w:r>
+        <w:r>
+          <w:rPr>
+            <w:noProof/>
+            <w:webHidden/>
+          </w:rPr>
+        </w:r>
+        <w:r>
+          <w:rPr>
+            <w:noProof/>
+            <w:webHidden/>
+          </w:rPr>
+          <w:fldChar w:fldCharType="separate"/>
+        </w:r>
+        <w:r>
+          <w:rPr>
+            <w:noProof/>
+            <w:webHidden/>
+          </w:rPr>
+          <w:t>4</w:t>
         </w:r>
         <w:r>
           <w:rPr>
@@ -832,12 +1532,727 @@
           <w:lang w:eastAsia="ru-RU"/>
         </w:rPr>
       </w:pPr>
-      <w:hyperlink w:anchor="_Toc33742592" w:history="1">
+      <w:hyperlink w:anchor="_Toc34841088" w:history="1">
         <w:r>
           <w:rPr>
             <w:rStyle w:val="ae"/>
             <w:noProof/>
           </w:rPr>
+          <w:t>4. Конкретные трассы для проверки оценки идеальности маршрутов в соответствии с текущим эталоном</w:t>
+        </w:r>
+        <w:r>
+          <w:rPr>
+            <w:noProof/>
+            <w:webHidden/>
+          </w:rPr>
+          <w:tab/>
+        </w:r>
+        <w:r>
+          <w:rPr>
+            <w:noProof/>
+            <w:webHidden/>
+          </w:rPr>
+          <w:fldChar w:fldCharType="begin"/>
+        </w:r>
+        <w:r>
+          <w:rPr>
+            <w:noProof/>
+            <w:webHidden/>
+          </w:rPr>
+          <w:instrText xml:space="preserve"> PAGEREF _Toc34841088 \h </w:instrText>
+        </w:r>
+        <w:r>
+          <w:rPr>
+            <w:noProof/>
+            <w:webHidden/>
+          </w:rPr>
+        </w:r>
+        <w:r>
+          <w:rPr>
+            <w:noProof/>
+            <w:webHidden/>
+          </w:rPr>
+          <w:fldChar w:fldCharType="separate"/>
+        </w:r>
+        <w:r>
+          <w:rPr>
+            <w:noProof/>
+            <w:webHidden/>
+          </w:rPr>
+          <w:t>4</w:t>
+        </w:r>
+        <w:r>
+          <w:rPr>
+            <w:noProof/>
+            <w:webHidden/>
+          </w:rPr>
+          <w:fldChar w:fldCharType="end"/>
+        </w:r>
+      </w:hyperlink>
+    </w:p>
+    <w:p>
+      <w:pPr>
+        <w:pStyle w:val="21"/>
+        <w:tabs>
+          <w:tab w:val="right" w:leader="dot" w:pos="10763"/>
+        </w:tabs>
+        <w:rPr>
+          <w:rFonts w:asciiTheme="minorHAnsi" w:eastAsiaTheme="minorEastAsia" w:hAnsiTheme="minorHAnsi"/>
+          <w:noProof/>
+          <w:lang w:eastAsia="ru-RU"/>
+        </w:rPr>
+      </w:pPr>
+      <w:hyperlink w:anchor="_Toc34841089" w:history="1">
+        <w:r>
+          <w:rPr>
+            <w:rStyle w:val="ae"/>
+            <w:noProof/>
+          </w:rPr>
+          <w:t xml:space="preserve">4.1. Узкое ущелье с </w:t>
+        </w:r>
+        <w:r>
+          <w:rPr>
+            <w:rStyle w:val="ae"/>
+            <w:noProof/>
+            <w:lang w:val="en-US"/>
+          </w:rPr>
+          <w:t>U</w:t>
+        </w:r>
+        <w:r>
+          <w:rPr>
+            <w:rStyle w:val="ae"/>
+            <w:noProof/>
+          </w:rPr>
+          <w:t xml:space="preserve"> образными стенками, проходом у основания</w:t>
+        </w:r>
+        <w:r>
+          <w:rPr>
+            <w:noProof/>
+            <w:webHidden/>
+          </w:rPr>
+          <w:tab/>
+        </w:r>
+        <w:r>
+          <w:rPr>
+            <w:noProof/>
+            <w:webHidden/>
+          </w:rPr>
+          <w:fldChar w:fldCharType="begin"/>
+        </w:r>
+        <w:r>
+          <w:rPr>
+            <w:noProof/>
+            <w:webHidden/>
+          </w:rPr>
+          <w:instrText xml:space="preserve"> PAGEREF _Toc34841089 \h </w:instrText>
+        </w:r>
+        <w:r>
+          <w:rPr>
+            <w:noProof/>
+            <w:webHidden/>
+          </w:rPr>
+        </w:r>
+        <w:r>
+          <w:rPr>
+            <w:noProof/>
+            <w:webHidden/>
+          </w:rPr>
+          <w:fldChar w:fldCharType="separate"/>
+        </w:r>
+        <w:r>
+          <w:rPr>
+            <w:noProof/>
+            <w:webHidden/>
+          </w:rPr>
+          <w:t>4</w:t>
+        </w:r>
+        <w:r>
+          <w:rPr>
+            <w:noProof/>
+            <w:webHidden/>
+          </w:rPr>
+          <w:fldChar w:fldCharType="end"/>
+        </w:r>
+      </w:hyperlink>
+    </w:p>
+    <w:p>
+      <w:pPr>
+        <w:pStyle w:val="21"/>
+        <w:tabs>
+          <w:tab w:val="right" w:leader="dot" w:pos="10763"/>
+        </w:tabs>
+        <w:rPr>
+          <w:rFonts w:asciiTheme="minorHAnsi" w:eastAsiaTheme="minorEastAsia" w:hAnsiTheme="minorHAnsi"/>
+          <w:noProof/>
+          <w:lang w:eastAsia="ru-RU"/>
+        </w:rPr>
+      </w:pPr>
+      <w:hyperlink w:anchor="_Toc34841090" w:history="1">
+        <w:r>
+          <w:rPr>
+            <w:rStyle w:val="ae"/>
+            <w:noProof/>
+          </w:rPr>
+          <w:t>4.2. Много машин едут параллельно</w:t>
+        </w:r>
+        <w:r>
+          <w:rPr>
+            <w:noProof/>
+            <w:webHidden/>
+          </w:rPr>
+          <w:tab/>
+        </w:r>
+        <w:r>
+          <w:rPr>
+            <w:noProof/>
+            <w:webHidden/>
+          </w:rPr>
+          <w:fldChar w:fldCharType="begin"/>
+        </w:r>
+        <w:r>
+          <w:rPr>
+            <w:noProof/>
+            <w:webHidden/>
+          </w:rPr>
+          <w:instrText xml:space="preserve"> PAGEREF _Toc34841090 \h </w:instrText>
+        </w:r>
+        <w:r>
+          <w:rPr>
+            <w:noProof/>
+            <w:webHidden/>
+          </w:rPr>
+        </w:r>
+        <w:r>
+          <w:rPr>
+            <w:noProof/>
+            <w:webHidden/>
+          </w:rPr>
+          <w:fldChar w:fldCharType="separate"/>
+        </w:r>
+        <w:r>
+          <w:rPr>
+            <w:noProof/>
+            <w:webHidden/>
+          </w:rPr>
+          <w:t>4</w:t>
+        </w:r>
+        <w:r>
+          <w:rPr>
+            <w:noProof/>
+            <w:webHidden/>
+          </w:rPr>
+          <w:fldChar w:fldCharType="end"/>
+        </w:r>
+      </w:hyperlink>
+    </w:p>
+    <w:p>
+      <w:pPr>
+        <w:pStyle w:val="21"/>
+        <w:tabs>
+          <w:tab w:val="right" w:leader="dot" w:pos="10763"/>
+        </w:tabs>
+        <w:rPr>
+          <w:rFonts w:asciiTheme="minorHAnsi" w:eastAsiaTheme="minorEastAsia" w:hAnsiTheme="minorHAnsi"/>
+          <w:noProof/>
+          <w:lang w:eastAsia="ru-RU"/>
+        </w:rPr>
+      </w:pPr>
+      <w:hyperlink w:anchor="_Toc34841091" w:history="1">
+        <w:r>
+          <w:rPr>
+            <w:rStyle w:val="ae"/>
+            <w:noProof/>
+          </w:rPr>
+          <w:t>4.3. Узкий портал</w:t>
+        </w:r>
+        <w:r>
+          <w:rPr>
+            <w:noProof/>
+            <w:webHidden/>
+          </w:rPr>
+          <w:tab/>
+        </w:r>
+        <w:r>
+          <w:rPr>
+            <w:noProof/>
+            <w:webHidden/>
+          </w:rPr>
+          <w:fldChar w:fldCharType="begin"/>
+        </w:r>
+        <w:r>
+          <w:rPr>
+            <w:noProof/>
+            <w:webHidden/>
+          </w:rPr>
+          <w:instrText xml:space="preserve"> PAGEREF _Toc34841091 \h </w:instrText>
+        </w:r>
+        <w:r>
+          <w:rPr>
+            <w:noProof/>
+            <w:webHidden/>
+          </w:rPr>
+        </w:r>
+        <w:r>
+          <w:rPr>
+            <w:noProof/>
+            <w:webHidden/>
+          </w:rPr>
+          <w:fldChar w:fldCharType="separate"/>
+        </w:r>
+        <w:r>
+          <w:rPr>
+            <w:noProof/>
+            <w:webHidden/>
+          </w:rPr>
+          <w:t>4</w:t>
+        </w:r>
+        <w:r>
+          <w:rPr>
+            <w:noProof/>
+            <w:webHidden/>
+          </w:rPr>
+          <w:fldChar w:fldCharType="end"/>
+        </w:r>
+      </w:hyperlink>
+    </w:p>
+    <w:p>
+      <w:pPr>
+        <w:pStyle w:val="21"/>
+        <w:tabs>
+          <w:tab w:val="right" w:leader="dot" w:pos="10763"/>
+        </w:tabs>
+        <w:rPr>
+          <w:rFonts w:asciiTheme="minorHAnsi" w:eastAsiaTheme="minorEastAsia" w:hAnsiTheme="minorHAnsi"/>
+          <w:noProof/>
+          <w:lang w:eastAsia="ru-RU"/>
+        </w:rPr>
+      </w:pPr>
+      <w:hyperlink w:anchor="_Toc34841092" w:history="1">
+        <w:r>
+          <w:rPr>
+            <w:rStyle w:val="ae"/>
+            <w:noProof/>
+          </w:rPr>
+          <w:t>4.4. Порталы по краям</w:t>
+        </w:r>
+        <w:r>
+          <w:rPr>
+            <w:noProof/>
+            <w:webHidden/>
+          </w:rPr>
+          <w:tab/>
+        </w:r>
+        <w:r>
+          <w:rPr>
+            <w:noProof/>
+            <w:webHidden/>
+          </w:rPr>
+          <w:fldChar w:fldCharType="begin"/>
+        </w:r>
+        <w:r>
+          <w:rPr>
+            <w:noProof/>
+            <w:webHidden/>
+          </w:rPr>
+          <w:instrText xml:space="preserve"> PAGEREF _Toc34841092 \h </w:instrText>
+        </w:r>
+        <w:r>
+          <w:rPr>
+            <w:noProof/>
+            <w:webHidden/>
+          </w:rPr>
+        </w:r>
+        <w:r>
+          <w:rPr>
+            <w:noProof/>
+            <w:webHidden/>
+          </w:rPr>
+          <w:fldChar w:fldCharType="separate"/>
+        </w:r>
+        <w:r>
+          <w:rPr>
+            <w:noProof/>
+            <w:webHidden/>
+          </w:rPr>
+          <w:t>4</w:t>
+        </w:r>
+        <w:r>
+          <w:rPr>
+            <w:noProof/>
+            <w:webHidden/>
+          </w:rPr>
+          <w:fldChar w:fldCharType="end"/>
+        </w:r>
+      </w:hyperlink>
+    </w:p>
+    <w:p>
+      <w:pPr>
+        <w:pStyle w:val="11"/>
+        <w:tabs>
+          <w:tab w:val="right" w:leader="dot" w:pos="10763"/>
+        </w:tabs>
+        <w:rPr>
+          <w:rFonts w:asciiTheme="minorHAnsi" w:eastAsiaTheme="minorEastAsia" w:hAnsiTheme="minorHAnsi"/>
+          <w:noProof/>
+          <w:lang w:eastAsia="ru-RU"/>
+        </w:rPr>
+      </w:pPr>
+      <w:hyperlink w:anchor="_Toc34841093" w:history="1">
+        <w:r>
+          <w:rPr>
+            <w:rStyle w:val="ae"/>
+            <w:noProof/>
+          </w:rPr>
+          <w:t>5. Конкретные трассы для проверки отсутствия ограничения скоростных машин медленными</w:t>
+        </w:r>
+        <w:r>
+          <w:rPr>
+            <w:noProof/>
+            <w:webHidden/>
+          </w:rPr>
+          <w:tab/>
+        </w:r>
+        <w:r>
+          <w:rPr>
+            <w:noProof/>
+            <w:webHidden/>
+          </w:rPr>
+          <w:fldChar w:fldCharType="begin"/>
+        </w:r>
+        <w:r>
+          <w:rPr>
+            <w:noProof/>
+            <w:webHidden/>
+          </w:rPr>
+          <w:instrText xml:space="preserve"> PAGEREF _Toc34841093 \h </w:instrText>
+        </w:r>
+        <w:r>
+          <w:rPr>
+            <w:noProof/>
+            <w:webHidden/>
+          </w:rPr>
+        </w:r>
+        <w:r>
+          <w:rPr>
+            <w:noProof/>
+            <w:webHidden/>
+          </w:rPr>
+          <w:fldChar w:fldCharType="separate"/>
+        </w:r>
+        <w:r>
+          <w:rPr>
+            <w:noProof/>
+            <w:webHidden/>
+          </w:rPr>
+          <w:t>5</w:t>
+        </w:r>
+        <w:r>
+          <w:rPr>
+            <w:noProof/>
+            <w:webHidden/>
+          </w:rPr>
+          <w:fldChar w:fldCharType="end"/>
+        </w:r>
+      </w:hyperlink>
+    </w:p>
+    <w:p>
+      <w:pPr>
+        <w:pStyle w:val="21"/>
+        <w:tabs>
+          <w:tab w:val="right" w:leader="dot" w:pos="10763"/>
+        </w:tabs>
+        <w:rPr>
+          <w:rFonts w:asciiTheme="minorHAnsi" w:eastAsiaTheme="minorEastAsia" w:hAnsiTheme="minorHAnsi"/>
+          <w:noProof/>
+          <w:lang w:eastAsia="ru-RU"/>
+        </w:rPr>
+      </w:pPr>
+      <w:hyperlink w:anchor="_Toc34841094" w:history="1">
+        <w:r>
+          <w:rPr>
+            <w:rStyle w:val="ae"/>
+            <w:noProof/>
+          </w:rPr>
+          <w:t>5.1. Стена медленных машин. Уступи дорогу скоростному.</w:t>
+        </w:r>
+        <w:r>
+          <w:rPr>
+            <w:noProof/>
+            <w:webHidden/>
+          </w:rPr>
+          <w:tab/>
+        </w:r>
+        <w:r>
+          <w:rPr>
+            <w:noProof/>
+            <w:webHidden/>
+          </w:rPr>
+          <w:fldChar w:fldCharType="begin"/>
+        </w:r>
+        <w:r>
+          <w:rPr>
+            <w:noProof/>
+            <w:webHidden/>
+          </w:rPr>
+          <w:instrText xml:space="preserve"> PAGEREF _Toc34841094 \h </w:instrText>
+        </w:r>
+        <w:r>
+          <w:rPr>
+            <w:noProof/>
+            <w:webHidden/>
+          </w:rPr>
+        </w:r>
+        <w:r>
+          <w:rPr>
+            <w:noProof/>
+            <w:webHidden/>
+          </w:rPr>
+          <w:fldChar w:fldCharType="separate"/>
+        </w:r>
+        <w:r>
+          <w:rPr>
+            <w:noProof/>
+            <w:webHidden/>
+          </w:rPr>
+          <w:t>5</w:t>
+        </w:r>
+        <w:r>
+          <w:rPr>
+            <w:noProof/>
+            <w:webHidden/>
+          </w:rPr>
+          <w:fldChar w:fldCharType="end"/>
+        </w:r>
+      </w:hyperlink>
+    </w:p>
+    <w:p>
+      <w:pPr>
+        <w:pStyle w:val="11"/>
+        <w:tabs>
+          <w:tab w:val="right" w:leader="dot" w:pos="10763"/>
+        </w:tabs>
+        <w:rPr>
+          <w:rFonts w:asciiTheme="minorHAnsi" w:eastAsiaTheme="minorEastAsia" w:hAnsiTheme="minorHAnsi"/>
+          <w:noProof/>
+          <w:lang w:eastAsia="ru-RU"/>
+        </w:rPr>
+      </w:pPr>
+      <w:hyperlink w:anchor="_Toc34841095" w:history="1">
+        <w:r>
+          <w:rPr>
+            <w:rStyle w:val="ae"/>
+            <w:noProof/>
+          </w:rPr>
+          <w:t>6. Проверка отказоустойчивости</w:t>
+        </w:r>
+        <w:r>
+          <w:rPr>
+            <w:noProof/>
+            <w:webHidden/>
+          </w:rPr>
+          <w:tab/>
+        </w:r>
+        <w:r>
+          <w:rPr>
+            <w:noProof/>
+            <w:webHidden/>
+          </w:rPr>
+          <w:fldChar w:fldCharType="begin"/>
+        </w:r>
+        <w:r>
+          <w:rPr>
+            <w:noProof/>
+            <w:webHidden/>
+          </w:rPr>
+          <w:instrText xml:space="preserve"> PAGEREF _Toc34841095 \h </w:instrText>
+        </w:r>
+        <w:r>
+          <w:rPr>
+            <w:noProof/>
+            <w:webHidden/>
+          </w:rPr>
+        </w:r>
+        <w:r>
+          <w:rPr>
+            <w:noProof/>
+            <w:webHidden/>
+          </w:rPr>
+          <w:fldChar w:fldCharType="separate"/>
+        </w:r>
+        <w:r>
+          <w:rPr>
+            <w:noProof/>
+            <w:webHidden/>
+          </w:rPr>
+          <w:t>5</w:t>
+        </w:r>
+        <w:r>
+          <w:rPr>
+            <w:noProof/>
+            <w:webHidden/>
+          </w:rPr>
+          <w:fldChar w:fldCharType="end"/>
+        </w:r>
+      </w:hyperlink>
+    </w:p>
+    <w:p>
+      <w:pPr>
+        <w:pStyle w:val="21"/>
+        <w:tabs>
+          <w:tab w:val="right" w:leader="dot" w:pos="10763"/>
+        </w:tabs>
+        <w:rPr>
+          <w:rFonts w:asciiTheme="minorHAnsi" w:eastAsiaTheme="minorEastAsia" w:hAnsiTheme="minorHAnsi"/>
+          <w:noProof/>
+          <w:lang w:eastAsia="ru-RU"/>
+        </w:rPr>
+      </w:pPr>
+      <w:hyperlink w:anchor="_Toc34841096" w:history="1">
+        <w:r>
+          <w:rPr>
+            <w:rStyle w:val="ae"/>
+            <w:noProof/>
+          </w:rPr>
+          <w:t>6.1. Одна большая карта, в которой реализованы все остальные карты</w:t>
+        </w:r>
+        <w:r>
+          <w:rPr>
+            <w:noProof/>
+            <w:webHidden/>
+          </w:rPr>
+          <w:tab/>
+        </w:r>
+        <w:r>
+          <w:rPr>
+            <w:noProof/>
+            <w:webHidden/>
+          </w:rPr>
+          <w:fldChar w:fldCharType="begin"/>
+        </w:r>
+        <w:r>
+          <w:rPr>
+            <w:noProof/>
+            <w:webHidden/>
+          </w:rPr>
+          <w:instrText xml:space="preserve"> PAGEREF _Toc34841096 \h </w:instrText>
+        </w:r>
+        <w:r>
+          <w:rPr>
+            <w:noProof/>
+            <w:webHidden/>
+          </w:rPr>
+        </w:r>
+        <w:r>
+          <w:rPr>
+            <w:noProof/>
+            <w:webHidden/>
+          </w:rPr>
+          <w:fldChar w:fldCharType="separate"/>
+        </w:r>
+        <w:r>
+          <w:rPr>
+            <w:noProof/>
+            <w:webHidden/>
+          </w:rPr>
+          <w:t>5</w:t>
+        </w:r>
+        <w:r>
+          <w:rPr>
+            <w:noProof/>
+            <w:webHidden/>
+          </w:rPr>
+          <w:fldChar w:fldCharType="end"/>
+        </w:r>
+      </w:hyperlink>
+    </w:p>
+    <w:p>
+      <w:pPr>
+        <w:pStyle w:val="21"/>
+        <w:tabs>
+          <w:tab w:val="right" w:leader="dot" w:pos="10763"/>
+        </w:tabs>
+        <w:rPr>
+          <w:rFonts w:asciiTheme="minorHAnsi" w:eastAsiaTheme="minorEastAsia" w:hAnsiTheme="minorHAnsi"/>
+          <w:noProof/>
+          <w:lang w:eastAsia="ru-RU"/>
+        </w:rPr>
+      </w:pPr>
+      <w:hyperlink w:anchor="_Toc34841097" w:history="1">
+        <w:r>
+          <w:rPr>
+            <w:rStyle w:val="ae"/>
+            <w:noProof/>
+          </w:rPr>
+          <w:t>6.2. Бесконечно добавлять и удалять здание/машину на одном месте</w:t>
+        </w:r>
+        <w:r>
+          <w:rPr>
+            <w:noProof/>
+            <w:webHidden/>
+          </w:rPr>
+          <w:tab/>
+        </w:r>
+        <w:r>
+          <w:rPr>
+            <w:noProof/>
+            <w:webHidden/>
+          </w:rPr>
+          <w:fldChar w:fldCharType="begin"/>
+        </w:r>
+        <w:r>
+          <w:rPr>
+            <w:noProof/>
+            <w:webHidden/>
+          </w:rPr>
+          <w:instrText xml:space="preserve"> PAGEREF _Toc34841097 \h </w:instrText>
+        </w:r>
+        <w:r>
+          <w:rPr>
+            <w:noProof/>
+            <w:webHidden/>
+          </w:rPr>
+        </w:r>
+        <w:r>
+          <w:rPr>
+            <w:noProof/>
+            <w:webHidden/>
+          </w:rPr>
+          <w:fldChar w:fldCharType="separate"/>
+        </w:r>
+        <w:r>
+          <w:rPr>
+            <w:noProof/>
+            <w:webHidden/>
+          </w:rPr>
+          <w:t>5</w:t>
+        </w:r>
+        <w:r>
+          <w:rPr>
+            <w:noProof/>
+            <w:webHidden/>
+          </w:rPr>
+          <w:fldChar w:fldCharType="end"/>
+        </w:r>
+      </w:hyperlink>
+    </w:p>
+    <w:p>
+      <w:pPr>
+        <w:pStyle w:val="11"/>
+        <w:tabs>
+          <w:tab w:val="right" w:leader="dot" w:pos="10763"/>
+        </w:tabs>
+        <w:rPr>
+          <w:rFonts w:asciiTheme="minorHAnsi" w:eastAsiaTheme="minorEastAsia" w:hAnsiTheme="minorHAnsi"/>
+          <w:noProof/>
+          <w:lang w:eastAsia="ru-RU"/>
+        </w:rPr>
+      </w:pPr>
+      <w:hyperlink w:anchor="_Toc34841098" w:history="1">
+        <w:r>
+          <w:rPr>
+            <w:rStyle w:val="ae"/>
+            <w:noProof/>
+          </w:rPr>
           <w:t>Источники</w:t>
         </w:r>
         <w:r>
@@ -859,7 +2274,7 @@
             <w:noProof/>
             <w:webHidden/>
           </w:rPr>
-          <w:instrText xml:space="preserve"> PAGEREF _Toc33742592 \h </w:instrText>
+          <w:instrText xml:space="preserve"> PAGEREF _Toc34841098 \h </w:instrText>
         </w:r>
         <w:r>
           <w:rPr>
@@ -879,7 +2294,7 @@
             <w:noProof/>
             <w:webHidden/>
           </w:rPr>
-          <w:t>3</w:t>
+          <w:t>6</w:t>
         </w:r>
         <w:r>
           <w:rPr>
@@ -900,6 +2315,7 @@
         </w:rPr>
       </w:pPr>
       <w:r>
+        <w:lastRenderedPageBreak/>
         <w:fldChar w:fldCharType="end"/>
       </w:r>
       <w:r>
@@ -910,11 +2326,12 @@
       <w:pPr>
         <w:pStyle w:val="GFS1"/>
       </w:pPr>
-      <w:bookmarkStart w:id="1" w:name="_Toc33742582"/>
+      <w:bookmarkStart w:id="1" w:name="_Toc34841068"/>
       <w:r>
         <w:lastRenderedPageBreak/>
         <w:t>Комбинационное ядро</w:t>
       </w:r>
+      <w:bookmarkEnd w:id="1"/>
     </w:p>
     <w:p>
       <w:pPr>
@@ -955,6 +2372,7 @@
       <w:pPr>
         <w:pStyle w:val="GFS1"/>
       </w:pPr>
+      <w:bookmarkStart w:id="2" w:name="_Toc34841069"/>
       <w:r>
         <w:t>Конкретные</w:t>
       </w:r>
@@ -964,7 +2382,7 @@
       <w:r>
         <w:t xml:space="preserve"> трассы</w:t>
       </w:r>
-      <w:bookmarkEnd w:id="1"/>
+      <w:bookmarkEnd w:id="2"/>
     </w:p>
     <w:p>
       <w:pPr>
@@ -975,11 +2393,11 @@
       <w:pPr>
         <w:pStyle w:val="GFS2"/>
       </w:pPr>
-      <w:bookmarkStart w:id="2" w:name="_Toc33742583"/>
+      <w:bookmarkStart w:id="3" w:name="_Toc34841070"/>
       <w:r>
         <w:t>Часы</w:t>
       </w:r>
-      <w:bookmarkEnd w:id="2"/>
+      <w:bookmarkEnd w:id="3"/>
     </w:p>
     <w:p>
       <w:pPr>
@@ -993,11 +2411,11 @@
       <w:pPr>
         <w:pStyle w:val="GFS2"/>
       </w:pPr>
-      <w:bookmarkStart w:id="3" w:name="_Toc33742584"/>
+      <w:bookmarkStart w:id="4" w:name="_Toc34841071"/>
       <w:r>
         <w:t>Острова</w:t>
       </w:r>
-      <w:bookmarkEnd w:id="3"/>
+      <w:bookmarkEnd w:id="4"/>
     </w:p>
     <w:p>
       <w:pPr>
@@ -1011,11 +2429,11 @@
       <w:pPr>
         <w:pStyle w:val="GFS2"/>
       </w:pPr>
-      <w:bookmarkStart w:id="4" w:name="_Toc33742585"/>
+      <w:bookmarkStart w:id="5" w:name="_Toc34841072"/>
       <w:r>
         <w:t>Амебное пятно</w:t>
       </w:r>
-      <w:bookmarkEnd w:id="4"/>
+      <w:bookmarkEnd w:id="5"/>
     </w:p>
     <w:p>
       <w:pPr>
@@ -1029,11 +2447,11 @@
       <w:pPr>
         <w:pStyle w:val="GFS2"/>
       </w:pPr>
-      <w:bookmarkStart w:id="5" w:name="_Toc33742586"/>
+      <w:bookmarkStart w:id="6" w:name="_Toc34841073"/>
       <w:r>
         <w:t>Длинный мост</w:t>
       </w:r>
-      <w:bookmarkEnd w:id="5"/>
+      <w:bookmarkEnd w:id="6"/>
     </w:p>
     <w:p>
       <w:pPr>
@@ -1047,11 +2465,11 @@
       <w:pPr>
         <w:pStyle w:val="GFS2"/>
       </w:pPr>
-      <w:bookmarkStart w:id="6" w:name="_Toc33742587"/>
+      <w:bookmarkStart w:id="7" w:name="_Toc34841074"/>
       <w:r>
         <w:t>N мостов</w:t>
       </w:r>
-      <w:bookmarkEnd w:id="6"/>
+      <w:bookmarkEnd w:id="7"/>
     </w:p>
     <w:p>
       <w:pPr>
@@ -1062,7 +2480,7 @@
       <w:pPr>
         <w:pStyle w:val="GFS2"/>
       </w:pPr>
-      <w:bookmarkStart w:id="7" w:name="_Toc33742588"/>
+      <w:bookmarkStart w:id="8" w:name="_Toc34841075"/>
       <w:r>
         <w:t>Длинные</w:t>
       </w:r>
@@ -1072,7 +2490,7 @@
       <w:r>
         <w:t xml:space="preserve"> пальцы</w:t>
       </w:r>
-      <w:bookmarkEnd w:id="7"/>
+      <w:bookmarkEnd w:id="8"/>
     </w:p>
     <w:p>
       <w:pPr>
@@ -1083,12 +2501,14 @@
       <w:pPr>
         <w:pStyle w:val="GFS2"/>
       </w:pPr>
+      <w:bookmarkStart w:id="9" w:name="_Toc34841076"/>
       <w:r>
         <w:t>Лабиринт</w:t>
       </w:r>
       <w:r>
         <w:t>ы</w:t>
       </w:r>
+      <w:bookmarkEnd w:id="9"/>
     </w:p>
     <w:p>
       <w:pPr>
@@ -1099,11 +2519,11 @@
       <w:pPr>
         <w:pStyle w:val="GFS2"/>
       </w:pPr>
-      <w:bookmarkStart w:id="8" w:name="_Toc33742589"/>
+      <w:bookmarkStart w:id="10" w:name="_Toc34841077"/>
       <w:r>
         <w:t>Обход большого камня</w:t>
       </w:r>
-      <w:bookmarkEnd w:id="8"/>
+      <w:bookmarkEnd w:id="10"/>
     </w:p>
     <w:p>
       <w:pPr>
@@ -1114,9 +2534,11 @@
       <w:pPr>
         <w:pStyle w:val="GFS2"/>
       </w:pPr>
+      <w:bookmarkStart w:id="11" w:name="_Toc34841078"/>
       <w:r>
         <w:t>Шахматная доска</w:t>
       </w:r>
+      <w:bookmarkEnd w:id="11"/>
     </w:p>
     <w:p>
       <w:pPr>
@@ -1127,6 +2549,7 @@
       <w:pPr>
         <w:pStyle w:val="GFS2"/>
       </w:pPr>
+      <w:bookmarkStart w:id="12" w:name="_Toc34841079"/>
       <w:r>
         <w:t xml:space="preserve">Круговой </w:t>
       </w:r>
@@ -1138,6 +2561,7 @@
       <w:r>
         <w:t>, с перегородками в шахматном порядке</w:t>
       </w:r>
+      <w:bookmarkEnd w:id="12"/>
     </w:p>
     <w:p>
       <w:pPr>
@@ -1148,12 +2572,14 @@
       <w:pPr>
         <w:pStyle w:val="GFS2"/>
       </w:pPr>
+      <w:bookmarkStart w:id="13" w:name="_Toc34841080"/>
       <w:r>
         <w:t>Диагональные мосты</w:t>
       </w:r>
       <w:r>
         <w:t xml:space="preserve"> под самыми разными углами</w:t>
       </w:r>
+      <w:bookmarkEnd w:id="13"/>
     </w:p>
     <w:p>
       <w:pPr>
@@ -1164,6 +2590,7 @@
       <w:pPr>
         <w:pStyle w:val="GFS2"/>
       </w:pPr>
+      <w:bookmarkStart w:id="14" w:name="_Toc34841081"/>
       <w:r>
         <w:t>Особо вязкие болота в шахматном</w:t>
       </w:r>
@@ -1173,6 +2600,7 @@
       <w:r>
         <w:t xml:space="preserve"> порядке</w:t>
       </w:r>
+      <w:bookmarkEnd w:id="14"/>
     </w:p>
     <w:p>
       <w:pPr>
@@ -1183,11 +2611,11 @@
       <w:pPr>
         <w:pStyle w:val="GFS1"/>
       </w:pPr>
-      <w:bookmarkStart w:id="9" w:name="_Toc33742590"/>
+      <w:bookmarkStart w:id="15" w:name="_Toc34841082"/>
       <w:r>
         <w:t>Конкретные динамические трассы</w:t>
       </w:r>
-      <w:bookmarkEnd w:id="9"/>
+      <w:bookmarkEnd w:id="15"/>
     </w:p>
     <w:p>
       <w:pPr>
@@ -1198,11 +2626,11 @@
       <w:pPr>
         <w:pStyle w:val="GFS2"/>
       </w:pPr>
-      <w:bookmarkStart w:id="10" w:name="_Toc33742591"/>
+      <w:bookmarkStart w:id="16" w:name="_Toc34841083"/>
       <w:r>
         <w:t>Внезапно появляющееся препятствие перед машиной</w:t>
       </w:r>
-      <w:bookmarkEnd w:id="10"/>
+      <w:bookmarkEnd w:id="16"/>
     </w:p>
     <w:p>
       <w:pPr>
@@ -1213,9 +2641,11 @@
       <w:pPr>
         <w:pStyle w:val="GFS2"/>
       </w:pPr>
+      <w:bookmarkStart w:id="17" w:name="_Toc34841084"/>
       <w:r>
         <w:t>Плотный ансамбль машин</w:t>
       </w:r>
+      <w:bookmarkEnd w:id="17"/>
     </w:p>
     <w:p>
       <w:pPr>
@@ -1226,9 +2656,11 @@
       <w:pPr>
         <w:pStyle w:val="GFS2"/>
       </w:pPr>
+      <w:bookmarkStart w:id="18" w:name="_Toc34841085"/>
       <w:r>
         <w:t>Две машины стартуют одновременно, перекрестный финиш у них</w:t>
       </w:r>
+      <w:bookmarkEnd w:id="18"/>
     </w:p>
     <w:p>
       <w:pPr>
@@ -1237,11 +2669,43 @@
     </w:p>
     <w:p>
       <w:pPr>
+        <w:pStyle w:val="GFS2"/>
+      </w:pPr>
+      <w:bookmarkStart w:id="19" w:name="_Toc34841086"/>
+      <w:r>
+        <w:t>Танк догоняет легковую машину и уничтожает ее</w:t>
+      </w:r>
+      <w:bookmarkEnd w:id="19"/>
+    </w:p>
+    <w:p>
+      <w:pPr>
+        <w:pStyle w:val="GFS0"/>
+      </w:pPr>
+    </w:p>
+    <w:p>
+      <w:pPr>
+        <w:pStyle w:val="GFS2"/>
+      </w:pPr>
+      <w:bookmarkStart w:id="20" w:name="_Toc34841087"/>
+      <w:r>
+        <w:t>Ремонт машины</w:t>
+      </w:r>
+      <w:bookmarkEnd w:id="20"/>
+    </w:p>
+    <w:p>
+      <w:pPr>
+        <w:pStyle w:val="GFS0"/>
+      </w:pPr>
+    </w:p>
+    <w:p>
+      <w:pPr>
         <w:pStyle w:val="GFS1"/>
       </w:pPr>
+      <w:bookmarkStart w:id="21" w:name="_Toc34841088"/>
       <w:r>
         <w:t>Конкретные трассы для проверки оценки идеальности маршрутов в соответствии с текущим эталоном</w:t>
       </w:r>
+      <w:bookmarkEnd w:id="21"/>
     </w:p>
     <w:p>
       <w:pPr>
@@ -1252,6 +2716,7 @@
       <w:pPr>
         <w:pStyle w:val="GFS2"/>
       </w:pPr>
+      <w:bookmarkStart w:id="22" w:name="_Toc34841089"/>
       <w:r>
         <w:t>Узкое ущелье</w:t>
       </w:r>
@@ -1273,6 +2738,7 @@
       <w:r>
         <w:t>, проходом у основания</w:t>
       </w:r>
+      <w:bookmarkEnd w:id="22"/>
     </w:p>
     <w:p>
       <w:pPr>
@@ -1283,9 +2749,11 @@
       <w:pPr>
         <w:pStyle w:val="GFS2"/>
       </w:pPr>
+      <w:bookmarkStart w:id="23" w:name="_Toc34841090"/>
       <w:r>
         <w:t>Много машин едут параллельно</w:t>
       </w:r>
+      <w:bookmarkEnd w:id="23"/>
     </w:p>
     <w:p>
       <w:pPr>
@@ -1296,9 +2764,11 @@
       <w:pPr>
         <w:pStyle w:val="GFS2"/>
       </w:pPr>
+      <w:bookmarkStart w:id="24" w:name="_Toc34841091"/>
       <w:r>
         <w:t>Узкий портал</w:t>
       </w:r>
+      <w:bookmarkEnd w:id="24"/>
     </w:p>
     <w:p>
       <w:pPr>
@@ -1309,9 +2779,11 @@
       <w:pPr>
         <w:pStyle w:val="GFS2"/>
       </w:pPr>
+      <w:bookmarkStart w:id="25" w:name="_Toc34841092"/>
       <w:r>
         <w:t>Порталы по краям</w:t>
       </w:r>
+      <w:bookmarkEnd w:id="25"/>
     </w:p>
     <w:p>
       <w:pPr>
@@ -1322,9 +2794,12 @@
       <w:pPr>
         <w:pStyle w:val="GFS1"/>
       </w:pPr>
+      <w:bookmarkStart w:id="26" w:name="_Toc34841093"/>
       <w:r>
+        <w:lastRenderedPageBreak/>
         <w:t>Конкретные трассы для проверки отсутствия ограничения скоростных машин медленными</w:t>
       </w:r>
+      <w:bookmarkEnd w:id="26"/>
     </w:p>
     <w:p>
       <w:pPr>
@@ -1335,12 +2810,69 @@
       <w:pPr>
         <w:pStyle w:val="GFS2"/>
       </w:pPr>
+      <w:bookmarkStart w:id="27" w:name="_Toc34841094"/>
       <w:r>
-        <w:lastRenderedPageBreak/>
         <w:t>Стена медленных машин. Уступи дорогу скоростному.</w:t>
       </w:r>
-      <w:bookmarkStart w:id="11" w:name="_GoBack"/>
-      <w:bookmarkEnd w:id="11"/>
+      <w:bookmarkEnd w:id="27"/>
+    </w:p>
+    <w:p>
+      <w:pPr>
+        <w:pStyle w:val="GFS0"/>
+      </w:pPr>
+    </w:p>
+    <w:p>
+      <w:pPr>
+        <w:pStyle w:val="GFS1"/>
+      </w:pPr>
+      <w:bookmarkStart w:id="28" w:name="_Toc34841095"/>
+      <w:r>
+        <w:t>Проверка отказоустойчивости</w:t>
+      </w:r>
+      <w:bookmarkEnd w:id="28"/>
+    </w:p>
+    <w:p>
+      <w:pPr>
+        <w:pStyle w:val="GFS0"/>
+      </w:pPr>
+    </w:p>
+    <w:p>
+      <w:pPr>
+        <w:pStyle w:val="GFS2"/>
+      </w:pPr>
+      <w:bookmarkStart w:id="29" w:name="_Toc34841096"/>
+      <w:r>
+        <w:t>Одна большая карта, в которой реализованы все остальные карты</w:t>
+      </w:r>
+      <w:bookmarkEnd w:id="29"/>
+    </w:p>
+    <w:p>
+      <w:pPr>
+        <w:pStyle w:val="GFS0"/>
+      </w:pPr>
+    </w:p>
+    <w:p>
+      <w:pPr>
+        <w:pStyle w:val="GFS2"/>
+      </w:pPr>
+      <w:bookmarkStart w:id="30" w:name="_Toc34841097"/>
+      <w:r>
+        <w:t>Бесконечно д</w:t>
+      </w:r>
+      <w:r>
+        <w:t>обавлять и удалять здание/машину</w:t>
+      </w:r>
+      <w:r>
+        <w:t xml:space="preserve"> на одном месте</w:t>
+      </w:r>
+      <w:bookmarkEnd w:id="30"/>
+    </w:p>
+    <w:p>
+      <w:pPr>
+        <w:pStyle w:val="GFS0"/>
+      </w:pPr>
+      <w:bookmarkStart w:id="31" w:name="_GoBack"/>
+      <w:bookmarkEnd w:id="31"/>
     </w:p>
     <w:p>
       <w:pPr>
@@ -1359,12 +2891,12 @@
         </w:numPr>
         <w:ind w:left="432"/>
       </w:pPr>
-      <w:bookmarkStart w:id="12" w:name="_Toc33742592"/>
+      <w:bookmarkStart w:id="32" w:name="_Toc34841098"/>
       <w:r>
         <w:lastRenderedPageBreak/>
         <w:t>Источники</w:t>
       </w:r>
-      <w:bookmarkEnd w:id="12"/>
+      <w:bookmarkEnd w:id="32"/>
     </w:p>
     <w:sectPr>
       <w:headerReference w:type="first" r:id="rId8"/>
@@ -8889,7 +10421,7 @@
 </file>
 
 <file path=customXml/itemProps1.xml><?xml version="1.0" encoding="utf-8"?>
-<ds:datastoreItem xmlns:ds="http://schemas.openxmlformats.org/officeDocument/2006/customXml" ds:itemID="{A3352CB3-9725-4C70-824B-ABD1287062D0}">
+<ds:datastoreItem xmlns:ds="http://schemas.openxmlformats.org/officeDocument/2006/customXml" ds:itemID="{3DB23FC0-4AB5-4220-9FAF-D5F1086833A2}">
   <ds:schemaRefs>
     <ds:schemaRef ds:uri="http://schemas.openxmlformats.org/officeDocument/2006/bibliography"/>
   </ds:schemaRefs>

</xml_diff>

<commit_message>
bad algorithm detection entering point in polygon
</commit_message>
<xml_diff>
--- a/architecture/situations/виды трасс.docx
+++ b/architecture/situations/виды трасс.docx
@@ -2825,11 +2825,42 @@
       <w:pPr>
         <w:pStyle w:val="GFS1"/>
       </w:pPr>
-      <w:bookmarkStart w:id="28" w:name="_Toc34841095"/>
+      <w:r>
+        <w:t>Проверка поведение с самым эффективным маршрутом с очень маленькой пропускной способностью</w:t>
+      </w:r>
+    </w:p>
+    <w:p>
+      <w:pPr>
+        <w:pStyle w:val="GFS0"/>
+      </w:pPr>
+    </w:p>
+    <w:p>
+      <w:pPr>
+        <w:pStyle w:val="GFS2"/>
+      </w:pPr>
+      <w:r>
+        <w:t xml:space="preserve">Огромная гора, которую долго объезжать, но в горе есть очень узкий </w:t>
+      </w:r>
+      <w:r>
+        <w:t>тоннель</w:t>
+      </w:r>
+      <w:bookmarkStart w:id="28" w:name="_GoBack"/>
+      <w:bookmarkEnd w:id="28"/>
+    </w:p>
+    <w:p>
+      <w:pPr>
+        <w:pStyle w:val="GFS0"/>
+      </w:pPr>
+    </w:p>
+    <w:p>
+      <w:pPr>
+        <w:pStyle w:val="GFS1"/>
+      </w:pPr>
+      <w:bookmarkStart w:id="29" w:name="_Toc34841095"/>
       <w:r>
         <w:t>Проверка отказоустойчивости</w:t>
       </w:r>
-      <w:bookmarkEnd w:id="28"/>
+      <w:bookmarkEnd w:id="29"/>
     </w:p>
     <w:p>
       <w:pPr>
@@ -2840,11 +2871,11 @@
       <w:pPr>
         <w:pStyle w:val="GFS2"/>
       </w:pPr>
-      <w:bookmarkStart w:id="29" w:name="_Toc34841096"/>
+      <w:bookmarkStart w:id="30" w:name="_Toc34841096"/>
       <w:r>
         <w:t>Одна большая карта, в которой реализованы все остальные карты</w:t>
       </w:r>
-      <w:bookmarkEnd w:id="29"/>
+      <w:bookmarkEnd w:id="30"/>
     </w:p>
     <w:p>
       <w:pPr>
@@ -2855,7 +2886,7 @@
       <w:pPr>
         <w:pStyle w:val="GFS2"/>
       </w:pPr>
-      <w:bookmarkStart w:id="30" w:name="_Toc34841097"/>
+      <w:bookmarkStart w:id="31" w:name="_Toc34841097"/>
       <w:r>
         <w:t>Бесконечно д</w:t>
       </w:r>
@@ -2865,14 +2896,12 @@
       <w:r>
         <w:t xml:space="preserve"> на одном месте</w:t>
       </w:r>
-      <w:bookmarkEnd w:id="30"/>
+      <w:bookmarkEnd w:id="31"/>
     </w:p>
     <w:p>
       <w:pPr>
         <w:pStyle w:val="GFS0"/>
       </w:pPr>
-      <w:bookmarkStart w:id="31" w:name="_GoBack"/>
-      <w:bookmarkEnd w:id="31"/>
     </w:p>
     <w:p>
       <w:pPr>
@@ -10421,7 +10450,7 @@
 </file>
 
 <file path=customXml/itemProps1.xml><?xml version="1.0" encoding="utf-8"?>
-<ds:datastoreItem xmlns:ds="http://schemas.openxmlformats.org/officeDocument/2006/customXml" ds:itemID="{3DB23FC0-4AB5-4220-9FAF-D5F1086833A2}">
+<ds:datastoreItem xmlns:ds="http://schemas.openxmlformats.org/officeDocument/2006/customXml" ds:itemID="{E1BAF9FD-8C73-472B-B525-E02AB4C2ABF7}">
   <ds:schemaRefs>
     <ds:schemaRef ds:uri="http://schemas.openxmlformats.org/officeDocument/2006/bibliography"/>
   </ds:schemaRefs>

</xml_diff>

<commit_message>
Modeling all is done
</commit_message>
<xml_diff>
--- a/architecture/situations/виды трасс.docx
+++ b/architecture/situations/виды трасс.docx
@@ -2480,7 +2480,22 @@
       <w:pPr>
         <w:pStyle w:val="GFS2"/>
       </w:pPr>
-      <w:bookmarkStart w:id="8" w:name="_Toc34841075"/>
+      <w:r>
+        <w:t>Разводные мосты</w:t>
+      </w:r>
+      <w:bookmarkStart w:id="8" w:name="_GoBack"/>
+      <w:bookmarkEnd w:id="8"/>
+    </w:p>
+    <w:p>
+      <w:pPr>
+        <w:pStyle w:val="GFS0"/>
+      </w:pPr>
+    </w:p>
+    <w:p>
+      <w:pPr>
+        <w:pStyle w:val="GFS2"/>
+      </w:pPr>
+      <w:bookmarkStart w:id="9" w:name="_Toc34841075"/>
       <w:r>
         <w:t>Длинные</w:t>
       </w:r>
@@ -2490,7 +2505,7 @@
       <w:r>
         <w:t xml:space="preserve"> пальцы</w:t>
       </w:r>
-      <w:bookmarkEnd w:id="8"/>
+      <w:bookmarkEnd w:id="9"/>
     </w:p>
     <w:p>
       <w:pPr>
@@ -2501,14 +2516,14 @@
       <w:pPr>
         <w:pStyle w:val="GFS2"/>
       </w:pPr>
-      <w:bookmarkStart w:id="9" w:name="_Toc34841076"/>
+      <w:bookmarkStart w:id="10" w:name="_Toc34841076"/>
       <w:r>
         <w:t>Лабиринт</w:t>
       </w:r>
       <w:r>
         <w:t>ы</w:t>
       </w:r>
-      <w:bookmarkEnd w:id="9"/>
+      <w:bookmarkEnd w:id="10"/>
     </w:p>
     <w:p>
       <w:pPr>
@@ -2519,11 +2534,11 @@
       <w:pPr>
         <w:pStyle w:val="GFS2"/>
       </w:pPr>
-      <w:bookmarkStart w:id="10" w:name="_Toc34841077"/>
+      <w:bookmarkStart w:id="11" w:name="_Toc34841077"/>
       <w:r>
         <w:t>Обход большого камня</w:t>
       </w:r>
-      <w:bookmarkEnd w:id="10"/>
+      <w:bookmarkEnd w:id="11"/>
     </w:p>
     <w:p>
       <w:pPr>
@@ -2534,11 +2549,11 @@
       <w:pPr>
         <w:pStyle w:val="GFS2"/>
       </w:pPr>
-      <w:bookmarkStart w:id="11" w:name="_Toc34841078"/>
+      <w:bookmarkStart w:id="12" w:name="_Toc34841078"/>
       <w:r>
         <w:t>Шахматная доска</w:t>
       </w:r>
-      <w:bookmarkEnd w:id="11"/>
+      <w:bookmarkEnd w:id="12"/>
     </w:p>
     <w:p>
       <w:pPr>
@@ -2549,7 +2564,7 @@
       <w:pPr>
         <w:pStyle w:val="GFS2"/>
       </w:pPr>
-      <w:bookmarkStart w:id="12" w:name="_Toc34841079"/>
+      <w:bookmarkStart w:id="13" w:name="_Toc34841079"/>
       <w:r>
         <w:t xml:space="preserve">Круговой </w:t>
       </w:r>
@@ -2561,7 +2576,7 @@
       <w:r>
         <w:t>, с перегородками в шахматном порядке</w:t>
       </w:r>
-      <w:bookmarkEnd w:id="12"/>
+      <w:bookmarkEnd w:id="13"/>
     </w:p>
     <w:p>
       <w:pPr>
@@ -2572,14 +2587,14 @@
       <w:pPr>
         <w:pStyle w:val="GFS2"/>
       </w:pPr>
-      <w:bookmarkStart w:id="13" w:name="_Toc34841080"/>
+      <w:bookmarkStart w:id="14" w:name="_Toc34841080"/>
       <w:r>
         <w:t>Диагональные мосты</w:t>
       </w:r>
       <w:r>
         <w:t xml:space="preserve"> под самыми разными углами</w:t>
       </w:r>
-      <w:bookmarkEnd w:id="13"/>
+      <w:bookmarkEnd w:id="14"/>
     </w:p>
     <w:p>
       <w:pPr>
@@ -2590,7 +2605,7 @@
       <w:pPr>
         <w:pStyle w:val="GFS2"/>
       </w:pPr>
-      <w:bookmarkStart w:id="14" w:name="_Toc34841081"/>
+      <w:bookmarkStart w:id="15" w:name="_Toc34841081"/>
       <w:r>
         <w:t>Особо вязкие болота в шахматном</w:t>
       </w:r>
@@ -2600,7 +2615,7 @@
       <w:r>
         <w:t xml:space="preserve"> порядке</w:t>
       </w:r>
-      <w:bookmarkEnd w:id="14"/>
+      <w:bookmarkEnd w:id="15"/>
     </w:p>
     <w:p>
       <w:pPr>
@@ -2611,11 +2626,11 @@
       <w:pPr>
         <w:pStyle w:val="GFS1"/>
       </w:pPr>
-      <w:bookmarkStart w:id="15" w:name="_Toc34841082"/>
+      <w:bookmarkStart w:id="16" w:name="_Toc34841082"/>
       <w:r>
         <w:t>Конкретные динамические трассы</w:t>
       </w:r>
-      <w:bookmarkEnd w:id="15"/>
+      <w:bookmarkEnd w:id="16"/>
     </w:p>
     <w:p>
       <w:pPr>
@@ -2626,11 +2641,11 @@
       <w:pPr>
         <w:pStyle w:val="GFS2"/>
       </w:pPr>
-      <w:bookmarkStart w:id="16" w:name="_Toc34841083"/>
+      <w:bookmarkStart w:id="17" w:name="_Toc34841083"/>
       <w:r>
         <w:t>Внезапно появляющееся препятствие перед машиной</w:t>
       </w:r>
-      <w:bookmarkEnd w:id="16"/>
+      <w:bookmarkEnd w:id="17"/>
     </w:p>
     <w:p>
       <w:pPr>
@@ -2641,11 +2656,11 @@
       <w:pPr>
         <w:pStyle w:val="GFS2"/>
       </w:pPr>
-      <w:bookmarkStart w:id="17" w:name="_Toc34841084"/>
+      <w:bookmarkStart w:id="18" w:name="_Toc34841084"/>
       <w:r>
         <w:t>Плотный ансамбль машин</w:t>
       </w:r>
-      <w:bookmarkEnd w:id="17"/>
+      <w:bookmarkEnd w:id="18"/>
     </w:p>
     <w:p>
       <w:pPr>
@@ -2656,11 +2671,11 @@
       <w:pPr>
         <w:pStyle w:val="GFS2"/>
       </w:pPr>
-      <w:bookmarkStart w:id="18" w:name="_Toc34841085"/>
+      <w:bookmarkStart w:id="19" w:name="_Toc34841085"/>
       <w:r>
         <w:t>Две машины стартуют одновременно, перекрестный финиш у них</w:t>
       </w:r>
-      <w:bookmarkEnd w:id="18"/>
+      <w:bookmarkEnd w:id="19"/>
     </w:p>
     <w:p>
       <w:pPr>
@@ -2671,11 +2686,11 @@
       <w:pPr>
         <w:pStyle w:val="GFS2"/>
       </w:pPr>
-      <w:bookmarkStart w:id="19" w:name="_Toc34841086"/>
+      <w:bookmarkStart w:id="20" w:name="_Toc34841086"/>
       <w:r>
         <w:t>Танк догоняет легковую машину и уничтожает ее</w:t>
       </w:r>
-      <w:bookmarkEnd w:id="19"/>
+      <w:bookmarkEnd w:id="20"/>
     </w:p>
     <w:p>
       <w:pPr>
@@ -2686,11 +2701,11 @@
       <w:pPr>
         <w:pStyle w:val="GFS2"/>
       </w:pPr>
-      <w:bookmarkStart w:id="20" w:name="_Toc34841087"/>
+      <w:bookmarkStart w:id="21" w:name="_Toc34841087"/>
       <w:r>
         <w:t>Ремонт машины</w:t>
       </w:r>
-      <w:bookmarkEnd w:id="20"/>
+      <w:bookmarkEnd w:id="21"/>
     </w:p>
     <w:p>
       <w:pPr>
@@ -2701,11 +2716,11 @@
       <w:pPr>
         <w:pStyle w:val="GFS1"/>
       </w:pPr>
-      <w:bookmarkStart w:id="21" w:name="_Toc34841088"/>
+      <w:bookmarkStart w:id="22" w:name="_Toc34841088"/>
       <w:r>
         <w:t>Конкретные трассы для проверки оценки идеальности маршрутов в соответствии с текущим эталоном</w:t>
       </w:r>
-      <w:bookmarkEnd w:id="21"/>
+      <w:bookmarkEnd w:id="22"/>
     </w:p>
     <w:p>
       <w:pPr>
@@ -2716,7 +2731,7 @@
       <w:pPr>
         <w:pStyle w:val="GFS2"/>
       </w:pPr>
-      <w:bookmarkStart w:id="22" w:name="_Toc34841089"/>
+      <w:bookmarkStart w:id="23" w:name="_Toc34841089"/>
       <w:r>
         <w:t>Узкое ущелье</w:t>
       </w:r>
@@ -2738,7 +2753,7 @@
       <w:r>
         <w:t>, проходом у основания</w:t>
       </w:r>
-      <w:bookmarkEnd w:id="22"/>
+      <w:bookmarkEnd w:id="23"/>
     </w:p>
     <w:p>
       <w:pPr>
@@ -2749,11 +2764,11 @@
       <w:pPr>
         <w:pStyle w:val="GFS2"/>
       </w:pPr>
-      <w:bookmarkStart w:id="23" w:name="_Toc34841090"/>
+      <w:bookmarkStart w:id="24" w:name="_Toc34841090"/>
       <w:r>
         <w:t>Много машин едут параллельно</w:t>
       </w:r>
-      <w:bookmarkEnd w:id="23"/>
+      <w:bookmarkEnd w:id="24"/>
     </w:p>
     <w:p>
       <w:pPr>
@@ -2764,11 +2779,11 @@
       <w:pPr>
         <w:pStyle w:val="GFS2"/>
       </w:pPr>
-      <w:bookmarkStart w:id="24" w:name="_Toc34841091"/>
+      <w:bookmarkStart w:id="25" w:name="_Toc34841091"/>
       <w:r>
         <w:t>Узкий портал</w:t>
       </w:r>
-      <w:bookmarkEnd w:id="24"/>
+      <w:bookmarkEnd w:id="25"/>
     </w:p>
     <w:p>
       <w:pPr>
@@ -2779,11 +2794,12 @@
       <w:pPr>
         <w:pStyle w:val="GFS2"/>
       </w:pPr>
-      <w:bookmarkStart w:id="25" w:name="_Toc34841092"/>
+      <w:bookmarkStart w:id="26" w:name="_Toc34841092"/>
       <w:r>
+        <w:lastRenderedPageBreak/>
         <w:t>Порталы по краям</w:t>
       </w:r>
-      <w:bookmarkEnd w:id="25"/>
+      <w:bookmarkEnd w:id="26"/>
     </w:p>
     <w:p>
       <w:pPr>
@@ -2794,12 +2810,11 @@
       <w:pPr>
         <w:pStyle w:val="GFS1"/>
       </w:pPr>
-      <w:bookmarkStart w:id="26" w:name="_Toc34841093"/>
+      <w:bookmarkStart w:id="27" w:name="_Toc34841093"/>
       <w:r>
-        <w:lastRenderedPageBreak/>
         <w:t>Конкретные трассы для проверки отсутствия ограничения скоростных машин медленными</w:t>
       </w:r>
-      <w:bookmarkEnd w:id="26"/>
+      <w:bookmarkEnd w:id="27"/>
     </w:p>
     <w:p>
       <w:pPr>
@@ -2810,11 +2825,11 @@
       <w:pPr>
         <w:pStyle w:val="GFS2"/>
       </w:pPr>
-      <w:bookmarkStart w:id="27" w:name="_Toc34841094"/>
+      <w:bookmarkStart w:id="28" w:name="_Toc34841094"/>
       <w:r>
         <w:t>Стена медленных машин. Уступи дорогу скоростному.</w:t>
       </w:r>
-      <w:bookmarkEnd w:id="27"/>
+      <w:bookmarkEnd w:id="28"/>
     </w:p>
     <w:p>
       <w:pPr>
@@ -2844,8 +2859,6 @@
       <w:r>
         <w:t>тоннель</w:t>
       </w:r>
-      <w:bookmarkStart w:id="28" w:name="_GoBack"/>
-      <w:bookmarkEnd w:id="28"/>
     </w:p>
     <w:p>
       <w:pPr>
@@ -10450,7 +10463,7 @@
 </file>
 
 <file path=customXml/itemProps1.xml><?xml version="1.0" encoding="utf-8"?>
-<ds:datastoreItem xmlns:ds="http://schemas.openxmlformats.org/officeDocument/2006/customXml" ds:itemID="{E1BAF9FD-8C73-472B-B525-E02AB4C2ABF7}">
+<ds:datastoreItem xmlns:ds="http://schemas.openxmlformats.org/officeDocument/2006/customXml" ds:itemID="{1E4C2A20-6EBB-4107-AB1D-FCE0F2C26960}">
   <ds:schemaRefs>
     <ds:schemaRef ds:uri="http://schemas.openxmlformats.org/officeDocument/2006/bibliography"/>
   </ds:schemaRefs>

</xml_diff>

<commit_message>
save report with FIXME info before diploma practic
</commit_message>
<xml_diff>
--- a/architecture/situations/виды трасс.docx
+++ b/architecture/situations/виды трасс.docx
@@ -35,7 +35,7 @@
         </w:numPr>
         <w:ind w:left="432" w:hanging="432"/>
       </w:pPr>
-      <w:bookmarkStart w:id="0" w:name="_Toc34841067"/>
+      <w:bookmarkStart w:id="0" w:name="_Toc39951643"/>
       <w:r>
         <w:t>СОДЕРЖАНИЕ:</w:t>
       </w:r>
@@ -62,7 +62,7 @@
       <w:r>
         <w:fldChar w:fldCharType="separate"/>
       </w:r>
-      <w:hyperlink w:anchor="_Toc34841067" w:history="1">
+      <w:hyperlink w:anchor="_Toc39951643" w:history="1">
         <w:r>
           <w:rPr>
             <w:rStyle w:val="ae"/>
@@ -89,7 +89,7 @@
             <w:noProof/>
             <w:webHidden/>
           </w:rPr>
-          <w:instrText xml:space="preserve"> PAGEREF _Toc34841067 \h </w:instrText>
+          <w:instrText xml:space="preserve"> PAGEREF _Toc39951643 \h </w:instrText>
         </w:r>
         <w:r>
           <w:rPr>
@@ -132,7 +132,7 @@
           <w:lang w:eastAsia="ru-RU"/>
         </w:rPr>
       </w:pPr>
-      <w:hyperlink w:anchor="_Toc34841068" w:history="1">
+      <w:hyperlink w:anchor="_Toc39951644" w:history="1">
         <w:r>
           <w:rPr>
             <w:rStyle w:val="ae"/>
@@ -159,7 +159,7 @@
             <w:noProof/>
             <w:webHidden/>
           </w:rPr>
-          <w:instrText xml:space="preserve"> PAGEREF _Toc34841068 \h </w:instrText>
+          <w:instrText xml:space="preserve"> PAGEREF _Toc39951644 \h </w:instrText>
         </w:r>
         <w:r>
           <w:rPr>
@@ -202,7 +202,7 @@
           <w:lang w:eastAsia="ru-RU"/>
         </w:rPr>
       </w:pPr>
-      <w:hyperlink w:anchor="_Toc34841069" w:history="1">
+      <w:hyperlink w:anchor="_Toc39951645" w:history="1">
         <w:r>
           <w:rPr>
             <w:rStyle w:val="ae"/>
@@ -229,7 +229,7 @@
             <w:noProof/>
             <w:webHidden/>
           </w:rPr>
-          <w:instrText xml:space="preserve"> PAGEREF _Toc34841069 \h </w:instrText>
+          <w:instrText xml:space="preserve"> PAGEREF _Toc39951645 \h </w:instrText>
         </w:r>
         <w:r>
           <w:rPr>
@@ -272,7 +272,7 @@
           <w:lang w:eastAsia="ru-RU"/>
         </w:rPr>
       </w:pPr>
-      <w:hyperlink w:anchor="_Toc34841070" w:history="1">
+      <w:hyperlink w:anchor="_Toc39951646" w:history="1">
         <w:r>
           <w:rPr>
             <w:rStyle w:val="ae"/>
@@ -299,7 +299,7 @@
             <w:noProof/>
             <w:webHidden/>
           </w:rPr>
-          <w:instrText xml:space="preserve"> PAGEREF _Toc34841070 \h </w:instrText>
+          <w:instrText xml:space="preserve"> PAGEREF _Toc39951646 \h </w:instrText>
         </w:r>
         <w:r>
           <w:rPr>
@@ -342,7 +342,7 @@
           <w:lang w:eastAsia="ru-RU"/>
         </w:rPr>
       </w:pPr>
-      <w:hyperlink w:anchor="_Toc34841071" w:history="1">
+      <w:hyperlink w:anchor="_Toc39951647" w:history="1">
         <w:r>
           <w:rPr>
             <w:rStyle w:val="ae"/>
@@ -369,7 +369,7 @@
             <w:noProof/>
             <w:webHidden/>
           </w:rPr>
-          <w:instrText xml:space="preserve"> PAGEREF _Toc34841071 \h </w:instrText>
+          <w:instrText xml:space="preserve"> PAGEREF _Toc39951647 \h </w:instrText>
         </w:r>
         <w:r>
           <w:rPr>
@@ -412,7 +412,7 @@
           <w:lang w:eastAsia="ru-RU"/>
         </w:rPr>
       </w:pPr>
-      <w:hyperlink w:anchor="_Toc34841072" w:history="1">
+      <w:hyperlink w:anchor="_Toc39951648" w:history="1">
         <w:r>
           <w:rPr>
             <w:rStyle w:val="ae"/>
@@ -439,7 +439,7 @@
             <w:noProof/>
             <w:webHidden/>
           </w:rPr>
-          <w:instrText xml:space="preserve"> PAGEREF _Toc34841072 \h </w:instrText>
+          <w:instrText xml:space="preserve"> PAGEREF _Toc39951648 \h </w:instrText>
         </w:r>
         <w:r>
           <w:rPr>
@@ -482,7 +482,7 @@
           <w:lang w:eastAsia="ru-RU"/>
         </w:rPr>
       </w:pPr>
-      <w:hyperlink w:anchor="_Toc34841073" w:history="1">
+      <w:hyperlink w:anchor="_Toc39951649" w:history="1">
         <w:r>
           <w:rPr>
             <w:rStyle w:val="ae"/>
@@ -509,7 +509,7 @@
             <w:noProof/>
             <w:webHidden/>
           </w:rPr>
-          <w:instrText xml:space="preserve"> PAGEREF _Toc34841073 \h </w:instrText>
+          <w:instrText xml:space="preserve"> PAGEREF _Toc39951649 \h </w:instrText>
         </w:r>
         <w:r>
           <w:rPr>
@@ -552,7 +552,7 @@
           <w:lang w:eastAsia="ru-RU"/>
         </w:rPr>
       </w:pPr>
-      <w:hyperlink w:anchor="_Toc34841074" w:history="1">
+      <w:hyperlink w:anchor="_Toc39951650" w:history="1">
         <w:r>
           <w:rPr>
             <w:rStyle w:val="ae"/>
@@ -579,7 +579,7 @@
             <w:noProof/>
             <w:webHidden/>
           </w:rPr>
-          <w:instrText xml:space="preserve"> PAGEREF _Toc34841074 \h </w:instrText>
+          <w:instrText xml:space="preserve"> PAGEREF _Toc39951650 \h </w:instrText>
         </w:r>
         <w:r>
           <w:rPr>
@@ -622,13 +622,13 @@
           <w:lang w:eastAsia="ru-RU"/>
         </w:rPr>
       </w:pPr>
-      <w:hyperlink w:anchor="_Toc34841075" w:history="1">
+      <w:hyperlink w:anchor="_Toc39951651" w:history="1">
         <w:r>
           <w:rPr>
             <w:rStyle w:val="ae"/>
             <w:noProof/>
           </w:rPr>
-          <w:t>2.6. Длинные извилистые пальцы</w:t>
+          <w:t>2.6. Разводные мосты</w:t>
         </w:r>
         <w:r>
           <w:rPr>
@@ -649,7 +649,7 @@
             <w:noProof/>
             <w:webHidden/>
           </w:rPr>
-          <w:instrText xml:space="preserve"> PAGEREF _Toc34841075 \h </w:instrText>
+          <w:instrText xml:space="preserve"> PAGEREF _Toc39951651 \h </w:instrText>
         </w:r>
         <w:r>
           <w:rPr>
@@ -692,13 +692,13 @@
           <w:lang w:eastAsia="ru-RU"/>
         </w:rPr>
       </w:pPr>
-      <w:hyperlink w:anchor="_Toc34841076" w:history="1">
+      <w:hyperlink w:anchor="_Toc39951652" w:history="1">
         <w:r>
           <w:rPr>
             <w:rStyle w:val="ae"/>
             <w:noProof/>
           </w:rPr>
-          <w:t>2.7. Лабиринты</w:t>
+          <w:t>2.7. Длинные извилистые пальцы</w:t>
         </w:r>
         <w:r>
           <w:rPr>
@@ -719,7 +719,7 @@
             <w:noProof/>
             <w:webHidden/>
           </w:rPr>
-          <w:instrText xml:space="preserve"> PAGEREF _Toc34841076 \h </w:instrText>
+          <w:instrText xml:space="preserve"> PAGEREF _Toc39951652 \h </w:instrText>
         </w:r>
         <w:r>
           <w:rPr>
@@ -762,13 +762,13 @@
           <w:lang w:eastAsia="ru-RU"/>
         </w:rPr>
       </w:pPr>
-      <w:hyperlink w:anchor="_Toc34841077" w:history="1">
+      <w:hyperlink w:anchor="_Toc39951653" w:history="1">
         <w:r>
           <w:rPr>
             <w:rStyle w:val="ae"/>
             <w:noProof/>
           </w:rPr>
-          <w:t>2.8. Обход большого камня</w:t>
+          <w:t>2.8. Лабиринты</w:t>
         </w:r>
         <w:r>
           <w:rPr>
@@ -789,7 +789,7 @@
             <w:noProof/>
             <w:webHidden/>
           </w:rPr>
-          <w:instrText xml:space="preserve"> PAGEREF _Toc34841077 \h </w:instrText>
+          <w:instrText xml:space="preserve"> PAGEREF _Toc39951653 \h </w:instrText>
         </w:r>
         <w:r>
           <w:rPr>
@@ -832,13 +832,13 @@
           <w:lang w:eastAsia="ru-RU"/>
         </w:rPr>
       </w:pPr>
-      <w:hyperlink w:anchor="_Toc34841078" w:history="1">
+      <w:hyperlink w:anchor="_Toc39951654" w:history="1">
         <w:r>
           <w:rPr>
             <w:rStyle w:val="ae"/>
             <w:noProof/>
           </w:rPr>
-          <w:t>2.9. Шахматная доска</w:t>
+          <w:t>2.9. Обход большого камня</w:t>
         </w:r>
         <w:r>
           <w:rPr>
@@ -859,7 +859,7 @@
             <w:noProof/>
             <w:webHidden/>
           </w:rPr>
-          <w:instrText xml:space="preserve"> PAGEREF _Toc34841078 \h </w:instrText>
+          <w:instrText xml:space="preserve"> PAGEREF _Toc39951654 \h </w:instrText>
         </w:r>
         <w:r>
           <w:rPr>
@@ -902,13 +902,13 @@
           <w:lang w:eastAsia="ru-RU"/>
         </w:rPr>
       </w:pPr>
-      <w:hyperlink w:anchor="_Toc34841079" w:history="1">
+      <w:hyperlink w:anchor="_Toc39951655" w:history="1">
         <w:r>
           <w:rPr>
             <w:rStyle w:val="ae"/>
             <w:noProof/>
           </w:rPr>
-          <w:t>2.10. Круговой дартс, с перегородками в шахматном порядке</w:t>
+          <w:t>2.10. Шахматная доска</w:t>
         </w:r>
         <w:r>
           <w:rPr>
@@ -929,7 +929,7 @@
             <w:noProof/>
             <w:webHidden/>
           </w:rPr>
-          <w:instrText xml:space="preserve"> PAGEREF _Toc34841079 \h </w:instrText>
+          <w:instrText xml:space="preserve"> PAGEREF _Toc39951655 \h </w:instrText>
         </w:r>
         <w:r>
           <w:rPr>
@@ -972,13 +972,13 @@
           <w:lang w:eastAsia="ru-RU"/>
         </w:rPr>
       </w:pPr>
-      <w:hyperlink w:anchor="_Toc34841080" w:history="1">
+      <w:hyperlink w:anchor="_Toc39951656" w:history="1">
         <w:r>
           <w:rPr>
             <w:rStyle w:val="ae"/>
             <w:noProof/>
           </w:rPr>
-          <w:t>2.11. Диагональные мосты под самыми разными углами</w:t>
+          <w:t>2.11. Круговой дартс, с перегородками в шахматном порядке</w:t>
         </w:r>
         <w:r>
           <w:rPr>
@@ -999,7 +999,7 @@
             <w:noProof/>
             <w:webHidden/>
           </w:rPr>
-          <w:instrText xml:space="preserve"> PAGEREF _Toc34841080 \h </w:instrText>
+          <w:instrText xml:space="preserve"> PAGEREF _Toc39951656 \h </w:instrText>
         </w:r>
         <w:r>
           <w:rPr>
@@ -1042,13 +1042,13 @@
           <w:lang w:eastAsia="ru-RU"/>
         </w:rPr>
       </w:pPr>
-      <w:hyperlink w:anchor="_Toc34841081" w:history="1">
+      <w:hyperlink w:anchor="_Toc39951657" w:history="1">
         <w:r>
           <w:rPr>
             <w:rStyle w:val="ae"/>
             <w:noProof/>
           </w:rPr>
-          <w:t>2.12. Особо вязкие болота в шахматном (случайном) порядке</w:t>
+          <w:t>2.12. Диагональные мосты под самыми разными углами</w:t>
         </w:r>
         <w:r>
           <w:rPr>
@@ -1069,7 +1069,7 @@
             <w:noProof/>
             <w:webHidden/>
           </w:rPr>
-          <w:instrText xml:space="preserve"> PAGEREF _Toc34841081 \h </w:instrText>
+          <w:instrText xml:space="preserve"> PAGEREF _Toc39951657 \h </w:instrText>
         </w:r>
         <w:r>
           <w:rPr>
@@ -1090,6 +1090,76 @@
             <w:webHidden/>
           </w:rPr>
           <w:t>3</w:t>
+        </w:r>
+        <w:r>
+          <w:rPr>
+            <w:noProof/>
+            <w:webHidden/>
+          </w:rPr>
+          <w:fldChar w:fldCharType="end"/>
+        </w:r>
+      </w:hyperlink>
+    </w:p>
+    <w:p>
+      <w:pPr>
+        <w:pStyle w:val="21"/>
+        <w:tabs>
+          <w:tab w:val="right" w:leader="dot" w:pos="10763"/>
+        </w:tabs>
+        <w:rPr>
+          <w:rFonts w:asciiTheme="minorHAnsi" w:eastAsiaTheme="minorEastAsia" w:hAnsiTheme="minorHAnsi"/>
+          <w:noProof/>
+          <w:lang w:eastAsia="ru-RU"/>
+        </w:rPr>
+      </w:pPr>
+      <w:hyperlink w:anchor="_Toc39951658" w:history="1">
+        <w:r>
+          <w:rPr>
+            <w:rStyle w:val="ae"/>
+            <w:noProof/>
+          </w:rPr>
+          <w:t>2.13. Особо вязкие болота в шахматном (случайном) порядке</w:t>
+        </w:r>
+        <w:r>
+          <w:rPr>
+            <w:noProof/>
+            <w:webHidden/>
+          </w:rPr>
+          <w:tab/>
+        </w:r>
+        <w:r>
+          <w:rPr>
+            <w:noProof/>
+            <w:webHidden/>
+          </w:rPr>
+          <w:fldChar w:fldCharType="begin"/>
+        </w:r>
+        <w:r>
+          <w:rPr>
+            <w:noProof/>
+            <w:webHidden/>
+          </w:rPr>
+          <w:instrText xml:space="preserve"> PAGEREF _Toc39951658 \h </w:instrText>
+        </w:r>
+        <w:r>
+          <w:rPr>
+            <w:noProof/>
+            <w:webHidden/>
+          </w:rPr>
+        </w:r>
+        <w:r>
+          <w:rPr>
+            <w:noProof/>
+            <w:webHidden/>
+          </w:rPr>
+          <w:fldChar w:fldCharType="separate"/>
+        </w:r>
+        <w:r>
+          <w:rPr>
+            <w:noProof/>
+            <w:webHidden/>
+          </w:rPr>
+          <w:t>4</w:t>
         </w:r>
         <w:r>
           <w:rPr>
@@ -1112,7 +1182,7 @@
           <w:lang w:eastAsia="ru-RU"/>
         </w:rPr>
       </w:pPr>
-      <w:hyperlink w:anchor="_Toc34841082" w:history="1">
+      <w:hyperlink w:anchor="_Toc39951659" w:history="1">
         <w:r>
           <w:rPr>
             <w:rStyle w:val="ae"/>
@@ -1139,7 +1209,7 @@
             <w:noProof/>
             <w:webHidden/>
           </w:rPr>
-          <w:instrText xml:space="preserve"> PAGEREF _Toc34841082 \h </w:instrText>
+          <w:instrText xml:space="preserve"> PAGEREF _Toc39951659 \h </w:instrText>
         </w:r>
         <w:r>
           <w:rPr>
@@ -1182,7 +1252,7 @@
           <w:lang w:eastAsia="ru-RU"/>
         </w:rPr>
       </w:pPr>
-      <w:hyperlink w:anchor="_Toc34841083" w:history="1">
+      <w:hyperlink w:anchor="_Toc39951660" w:history="1">
         <w:r>
           <w:rPr>
             <w:rStyle w:val="ae"/>
@@ -1209,7 +1279,7 @@
             <w:noProof/>
             <w:webHidden/>
           </w:rPr>
-          <w:instrText xml:space="preserve"> PAGEREF _Toc34841083 \h </w:instrText>
+          <w:instrText xml:space="preserve"> PAGEREF _Toc39951660 \h </w:instrText>
         </w:r>
         <w:r>
           <w:rPr>
@@ -1252,7 +1322,7 @@
           <w:lang w:eastAsia="ru-RU"/>
         </w:rPr>
       </w:pPr>
-      <w:hyperlink w:anchor="_Toc34841084" w:history="1">
+      <w:hyperlink w:anchor="_Toc39951661" w:history="1">
         <w:r>
           <w:rPr>
             <w:rStyle w:val="ae"/>
@@ -1279,7 +1349,7 @@
             <w:noProof/>
             <w:webHidden/>
           </w:rPr>
-          <w:instrText xml:space="preserve"> PAGEREF _Toc34841084 \h </w:instrText>
+          <w:instrText xml:space="preserve"> PAGEREF _Toc39951661 \h </w:instrText>
         </w:r>
         <w:r>
           <w:rPr>
@@ -1322,7 +1392,7 @@
           <w:lang w:eastAsia="ru-RU"/>
         </w:rPr>
       </w:pPr>
-      <w:hyperlink w:anchor="_Toc34841085" w:history="1">
+      <w:hyperlink w:anchor="_Toc39951662" w:history="1">
         <w:r>
           <w:rPr>
             <w:rStyle w:val="ae"/>
@@ -1349,7 +1419,7 @@
             <w:noProof/>
             <w:webHidden/>
           </w:rPr>
-          <w:instrText xml:space="preserve"> PAGEREF _Toc34841085 \h </w:instrText>
+          <w:instrText xml:space="preserve"> PAGEREF _Toc39951662 \h </w:instrText>
         </w:r>
         <w:r>
           <w:rPr>
@@ -1392,7 +1462,7 @@
           <w:lang w:eastAsia="ru-RU"/>
         </w:rPr>
       </w:pPr>
-      <w:hyperlink w:anchor="_Toc34841086" w:history="1">
+      <w:hyperlink w:anchor="_Toc39951663" w:history="1">
         <w:r>
           <w:rPr>
             <w:rStyle w:val="ae"/>
@@ -1419,7 +1489,7 @@
             <w:noProof/>
             <w:webHidden/>
           </w:rPr>
-          <w:instrText xml:space="preserve"> PAGEREF _Toc34841086 \h </w:instrText>
+          <w:instrText xml:space="preserve"> PAGEREF _Toc39951663 \h </w:instrText>
         </w:r>
         <w:r>
           <w:rPr>
@@ -1462,7 +1532,7 @@
           <w:lang w:eastAsia="ru-RU"/>
         </w:rPr>
       </w:pPr>
-      <w:hyperlink w:anchor="_Toc34841087" w:history="1">
+      <w:hyperlink w:anchor="_Toc39951664" w:history="1">
         <w:r>
           <w:rPr>
             <w:rStyle w:val="ae"/>
@@ -1489,7 +1559,7 @@
             <w:noProof/>
             <w:webHidden/>
           </w:rPr>
-          <w:instrText xml:space="preserve"> PAGEREF _Toc34841087 \h </w:instrText>
+          <w:instrText xml:space="preserve"> PAGEREF _Toc39951664 \h </w:instrText>
         </w:r>
         <w:r>
           <w:rPr>
@@ -1532,7 +1602,7 @@
           <w:lang w:eastAsia="ru-RU"/>
         </w:rPr>
       </w:pPr>
-      <w:hyperlink w:anchor="_Toc34841088" w:history="1">
+      <w:hyperlink w:anchor="_Toc39951665" w:history="1">
         <w:r>
           <w:rPr>
             <w:rStyle w:val="ae"/>
@@ -1559,7 +1629,7 @@
             <w:noProof/>
             <w:webHidden/>
           </w:rPr>
-          <w:instrText xml:space="preserve"> PAGEREF _Toc34841088 \h </w:instrText>
+          <w:instrText xml:space="preserve"> PAGEREF _Toc39951665 \h </w:instrText>
         </w:r>
         <w:r>
           <w:rPr>
@@ -1602,7 +1672,7 @@
           <w:lang w:eastAsia="ru-RU"/>
         </w:rPr>
       </w:pPr>
-      <w:hyperlink w:anchor="_Toc34841089" w:history="1">
+      <w:hyperlink w:anchor="_Toc39951666" w:history="1">
         <w:r>
           <w:rPr>
             <w:rStyle w:val="ae"/>
@@ -1644,7 +1714,7 @@
             <w:noProof/>
             <w:webHidden/>
           </w:rPr>
-          <w:instrText xml:space="preserve"> PAGEREF _Toc34841089 \h </w:instrText>
+          <w:instrText xml:space="preserve"> PAGEREF _Toc39951666 \h </w:instrText>
         </w:r>
         <w:r>
           <w:rPr>
@@ -1687,7 +1757,7 @@
           <w:lang w:eastAsia="ru-RU"/>
         </w:rPr>
       </w:pPr>
-      <w:hyperlink w:anchor="_Toc34841090" w:history="1">
+      <w:hyperlink w:anchor="_Toc39951667" w:history="1">
         <w:r>
           <w:rPr>
             <w:rStyle w:val="ae"/>
@@ -1714,7 +1784,7 @@
             <w:noProof/>
             <w:webHidden/>
           </w:rPr>
-          <w:instrText xml:space="preserve"> PAGEREF _Toc34841090 \h </w:instrText>
+          <w:instrText xml:space="preserve"> PAGEREF _Toc39951667 \h </w:instrText>
         </w:r>
         <w:r>
           <w:rPr>
@@ -1757,7 +1827,7 @@
           <w:lang w:eastAsia="ru-RU"/>
         </w:rPr>
       </w:pPr>
-      <w:hyperlink w:anchor="_Toc34841091" w:history="1">
+      <w:hyperlink w:anchor="_Toc39951668" w:history="1">
         <w:r>
           <w:rPr>
             <w:rStyle w:val="ae"/>
@@ -1784,7 +1854,7 @@
             <w:noProof/>
             <w:webHidden/>
           </w:rPr>
-          <w:instrText xml:space="preserve"> PAGEREF _Toc34841091 \h </w:instrText>
+          <w:instrText xml:space="preserve"> PAGEREF _Toc39951668 \h </w:instrText>
         </w:r>
         <w:r>
           <w:rPr>
@@ -1827,7 +1897,7 @@
           <w:lang w:eastAsia="ru-RU"/>
         </w:rPr>
       </w:pPr>
-      <w:hyperlink w:anchor="_Toc34841092" w:history="1">
+      <w:hyperlink w:anchor="_Toc39951669" w:history="1">
         <w:r>
           <w:rPr>
             <w:rStyle w:val="ae"/>
@@ -1854,7 +1924,7 @@
             <w:noProof/>
             <w:webHidden/>
           </w:rPr>
-          <w:instrText xml:space="preserve"> PAGEREF _Toc34841092 \h </w:instrText>
+          <w:instrText xml:space="preserve"> PAGEREF _Toc39951669 \h </w:instrText>
         </w:r>
         <w:r>
           <w:rPr>
@@ -1874,7 +1944,7 @@
             <w:noProof/>
             <w:webHidden/>
           </w:rPr>
-          <w:t>4</w:t>
+          <w:t>5</w:t>
         </w:r>
         <w:r>
           <w:rPr>
@@ -1897,7 +1967,7 @@
           <w:lang w:eastAsia="ru-RU"/>
         </w:rPr>
       </w:pPr>
-      <w:hyperlink w:anchor="_Toc34841093" w:history="1">
+      <w:hyperlink w:anchor="_Toc39951670" w:history="1">
         <w:r>
           <w:rPr>
             <w:rStyle w:val="ae"/>
@@ -1924,7 +1994,7 @@
             <w:noProof/>
             <w:webHidden/>
           </w:rPr>
-          <w:instrText xml:space="preserve"> PAGEREF _Toc34841093 \h </w:instrText>
+          <w:instrText xml:space="preserve"> PAGEREF _Toc39951670 \h </w:instrText>
         </w:r>
         <w:r>
           <w:rPr>
@@ -1967,7 +2037,7 @@
           <w:lang w:eastAsia="ru-RU"/>
         </w:rPr>
       </w:pPr>
-      <w:hyperlink w:anchor="_Toc34841094" w:history="1">
+      <w:hyperlink w:anchor="_Toc39951671" w:history="1">
         <w:r>
           <w:rPr>
             <w:rStyle w:val="ae"/>
@@ -1994,7 +2064,7 @@
             <w:noProof/>
             <w:webHidden/>
           </w:rPr>
-          <w:instrText xml:space="preserve"> PAGEREF _Toc34841094 \h </w:instrText>
+          <w:instrText xml:space="preserve"> PAGEREF _Toc39951671 \h </w:instrText>
         </w:r>
         <w:r>
           <w:rPr>
@@ -2037,13 +2107,13 @@
           <w:lang w:eastAsia="ru-RU"/>
         </w:rPr>
       </w:pPr>
-      <w:hyperlink w:anchor="_Toc34841095" w:history="1">
+      <w:hyperlink w:anchor="_Toc39951672" w:history="1">
         <w:r>
           <w:rPr>
             <w:rStyle w:val="ae"/>
             <w:noProof/>
           </w:rPr>
-          <w:t>6. Проверка отказоустойчивости</w:t>
+          <w:t>6. Проверка поведение с самым эффективным маршрутом с очень маленькой пропускной способностью</w:t>
         </w:r>
         <w:r>
           <w:rPr>
@@ -2064,7 +2134,7 @@
             <w:noProof/>
             <w:webHidden/>
           </w:rPr>
-          <w:instrText xml:space="preserve"> PAGEREF _Toc34841095 \h </w:instrText>
+          <w:instrText xml:space="preserve"> PAGEREF _Toc39951672 \h </w:instrText>
         </w:r>
         <w:r>
           <w:rPr>
@@ -2107,13 +2177,13 @@
           <w:lang w:eastAsia="ru-RU"/>
         </w:rPr>
       </w:pPr>
-      <w:hyperlink w:anchor="_Toc34841096" w:history="1">
+      <w:hyperlink w:anchor="_Toc39951673" w:history="1">
         <w:r>
           <w:rPr>
             <w:rStyle w:val="ae"/>
             <w:noProof/>
           </w:rPr>
-          <w:t>6.1. Одна большая карта, в которой реализованы все остальные карты</w:t>
+          <w:t>6.1. Огромная гора, которую долго объезжать, но в горе есть очень узкий тоннель</w:t>
         </w:r>
         <w:r>
           <w:rPr>
@@ -2134,7 +2204,77 @@
             <w:noProof/>
             <w:webHidden/>
           </w:rPr>
-          <w:instrText xml:space="preserve"> PAGEREF _Toc34841096 \h </w:instrText>
+          <w:instrText xml:space="preserve"> PAGEREF _Toc39951673 \h </w:instrText>
+        </w:r>
+        <w:r>
+          <w:rPr>
+            <w:noProof/>
+            <w:webHidden/>
+          </w:rPr>
+        </w:r>
+        <w:r>
+          <w:rPr>
+            <w:noProof/>
+            <w:webHidden/>
+          </w:rPr>
+          <w:fldChar w:fldCharType="separate"/>
+        </w:r>
+        <w:r>
+          <w:rPr>
+            <w:noProof/>
+            <w:webHidden/>
+          </w:rPr>
+          <w:t>5</w:t>
+        </w:r>
+        <w:r>
+          <w:rPr>
+            <w:noProof/>
+            <w:webHidden/>
+          </w:rPr>
+          <w:fldChar w:fldCharType="end"/>
+        </w:r>
+      </w:hyperlink>
+    </w:p>
+    <w:p>
+      <w:pPr>
+        <w:pStyle w:val="11"/>
+        <w:tabs>
+          <w:tab w:val="right" w:leader="dot" w:pos="10763"/>
+        </w:tabs>
+        <w:rPr>
+          <w:rFonts w:asciiTheme="minorHAnsi" w:eastAsiaTheme="minorEastAsia" w:hAnsiTheme="minorHAnsi"/>
+          <w:noProof/>
+          <w:lang w:eastAsia="ru-RU"/>
+        </w:rPr>
+      </w:pPr>
+      <w:hyperlink w:anchor="_Toc39951674" w:history="1">
+        <w:r>
+          <w:rPr>
+            <w:rStyle w:val="ae"/>
+            <w:noProof/>
+          </w:rPr>
+          <w:t>7. Проверка отказоустойчивости</w:t>
+        </w:r>
+        <w:r>
+          <w:rPr>
+            <w:noProof/>
+            <w:webHidden/>
+          </w:rPr>
+          <w:tab/>
+        </w:r>
+        <w:r>
+          <w:rPr>
+            <w:noProof/>
+            <w:webHidden/>
+          </w:rPr>
+          <w:fldChar w:fldCharType="begin"/>
+        </w:r>
+        <w:r>
+          <w:rPr>
+            <w:noProof/>
+            <w:webHidden/>
+          </w:rPr>
+          <w:instrText xml:space="preserve"> PAGEREF _Toc39951674 \h </w:instrText>
         </w:r>
         <w:r>
           <w:rPr>
@@ -2177,13 +2317,13 @@
           <w:lang w:eastAsia="ru-RU"/>
         </w:rPr>
       </w:pPr>
-      <w:hyperlink w:anchor="_Toc34841097" w:history="1">
+      <w:hyperlink w:anchor="_Toc39951675" w:history="1">
         <w:r>
           <w:rPr>
             <w:rStyle w:val="ae"/>
             <w:noProof/>
           </w:rPr>
-          <w:t>6.2. Бесконечно добавлять и удалять здание/машину на одном месте</w:t>
+          <w:t>7.1. Одна большая карта, в которой реализованы все остальные карты</w:t>
         </w:r>
         <w:r>
           <w:rPr>
@@ -2204,7 +2344,77 @@
             <w:noProof/>
             <w:webHidden/>
           </w:rPr>
-          <w:instrText xml:space="preserve"> PAGEREF _Toc34841097 \h </w:instrText>
+          <w:instrText xml:space="preserve"> PAGEREF _Toc39951675 \h </w:instrText>
+        </w:r>
+        <w:r>
+          <w:rPr>
+            <w:noProof/>
+            <w:webHidden/>
+          </w:rPr>
+        </w:r>
+        <w:r>
+          <w:rPr>
+            <w:noProof/>
+            <w:webHidden/>
+          </w:rPr>
+          <w:fldChar w:fldCharType="separate"/>
+        </w:r>
+        <w:r>
+          <w:rPr>
+            <w:noProof/>
+            <w:webHidden/>
+          </w:rPr>
+          <w:t>5</w:t>
+        </w:r>
+        <w:r>
+          <w:rPr>
+            <w:noProof/>
+            <w:webHidden/>
+          </w:rPr>
+          <w:fldChar w:fldCharType="end"/>
+        </w:r>
+      </w:hyperlink>
+    </w:p>
+    <w:p>
+      <w:pPr>
+        <w:pStyle w:val="21"/>
+        <w:tabs>
+          <w:tab w:val="right" w:leader="dot" w:pos="10763"/>
+        </w:tabs>
+        <w:rPr>
+          <w:rFonts w:asciiTheme="minorHAnsi" w:eastAsiaTheme="minorEastAsia" w:hAnsiTheme="minorHAnsi"/>
+          <w:noProof/>
+          <w:lang w:eastAsia="ru-RU"/>
+        </w:rPr>
+      </w:pPr>
+      <w:hyperlink w:anchor="_Toc39951676" w:history="1">
+        <w:r>
+          <w:rPr>
+            <w:rStyle w:val="ae"/>
+            <w:noProof/>
+          </w:rPr>
+          <w:t>7.2. Бесконечно добавлять и удалять здание/машину на одном месте</w:t>
+        </w:r>
+        <w:r>
+          <w:rPr>
+            <w:noProof/>
+            <w:webHidden/>
+          </w:rPr>
+          <w:tab/>
+        </w:r>
+        <w:r>
+          <w:rPr>
+            <w:noProof/>
+            <w:webHidden/>
+          </w:rPr>
+          <w:fldChar w:fldCharType="begin"/>
+        </w:r>
+        <w:r>
+          <w:rPr>
+            <w:noProof/>
+            <w:webHidden/>
+          </w:rPr>
+          <w:instrText xml:space="preserve"> PAGEREF _Toc39951676 \h </w:instrText>
         </w:r>
         <w:r>
           <w:rPr>
@@ -2247,12 +2457,222 @@
           <w:lang w:eastAsia="ru-RU"/>
         </w:rPr>
       </w:pPr>
-      <w:hyperlink w:anchor="_Toc34841098" w:history="1">
+      <w:hyperlink w:anchor="_Toc39951677" w:history="1">
         <w:r>
           <w:rPr>
             <w:rStyle w:val="ae"/>
             <w:noProof/>
           </w:rPr>
+          <w:t>8. Проверка вычислительной сложности</w:t>
+        </w:r>
+        <w:r>
+          <w:rPr>
+            <w:noProof/>
+            <w:webHidden/>
+          </w:rPr>
+          <w:tab/>
+        </w:r>
+        <w:r>
+          <w:rPr>
+            <w:noProof/>
+            <w:webHidden/>
+          </w:rPr>
+          <w:fldChar w:fldCharType="begin"/>
+        </w:r>
+        <w:r>
+          <w:rPr>
+            <w:noProof/>
+            <w:webHidden/>
+          </w:rPr>
+          <w:instrText xml:space="preserve"> PAGEREF _Toc39951677 \h </w:instrText>
+        </w:r>
+        <w:r>
+          <w:rPr>
+            <w:noProof/>
+            <w:webHidden/>
+          </w:rPr>
+        </w:r>
+        <w:r>
+          <w:rPr>
+            <w:noProof/>
+            <w:webHidden/>
+          </w:rPr>
+          <w:fldChar w:fldCharType="separate"/>
+        </w:r>
+        <w:r>
+          <w:rPr>
+            <w:noProof/>
+            <w:webHidden/>
+          </w:rPr>
+          <w:t>5</w:t>
+        </w:r>
+        <w:r>
+          <w:rPr>
+            <w:noProof/>
+            <w:webHidden/>
+          </w:rPr>
+          <w:fldChar w:fldCharType="end"/>
+        </w:r>
+      </w:hyperlink>
+    </w:p>
+    <w:p>
+      <w:pPr>
+        <w:pStyle w:val="21"/>
+        <w:tabs>
+          <w:tab w:val="right" w:leader="dot" w:pos="10763"/>
+        </w:tabs>
+        <w:rPr>
+          <w:rFonts w:asciiTheme="minorHAnsi" w:eastAsiaTheme="minorEastAsia" w:hAnsiTheme="minorHAnsi"/>
+          <w:noProof/>
+          <w:lang w:eastAsia="ru-RU"/>
+        </w:rPr>
+      </w:pPr>
+      <w:hyperlink w:anchor="_Toc39951678" w:history="1">
+        <w:r>
+          <w:rPr>
+            <w:rStyle w:val="ae"/>
+            <w:noProof/>
+          </w:rPr>
+          <w:t>8.1. Рекомендуемый маршрут забит стоящими автомобилями, много ложных тупиков в либиринте</w:t>
+        </w:r>
+        <w:r>
+          <w:rPr>
+            <w:noProof/>
+            <w:webHidden/>
+          </w:rPr>
+          <w:tab/>
+        </w:r>
+        <w:r>
+          <w:rPr>
+            <w:noProof/>
+            <w:webHidden/>
+          </w:rPr>
+          <w:fldChar w:fldCharType="begin"/>
+        </w:r>
+        <w:r>
+          <w:rPr>
+            <w:noProof/>
+            <w:webHidden/>
+          </w:rPr>
+          <w:instrText xml:space="preserve"> PAGEREF _Toc39951678 \h </w:instrText>
+        </w:r>
+        <w:r>
+          <w:rPr>
+            <w:noProof/>
+            <w:webHidden/>
+          </w:rPr>
+        </w:r>
+        <w:r>
+          <w:rPr>
+            <w:noProof/>
+            <w:webHidden/>
+          </w:rPr>
+          <w:fldChar w:fldCharType="separate"/>
+        </w:r>
+        <w:r>
+          <w:rPr>
+            <w:noProof/>
+            <w:webHidden/>
+          </w:rPr>
+          <w:t>6</w:t>
+        </w:r>
+        <w:r>
+          <w:rPr>
+            <w:noProof/>
+            <w:webHidden/>
+          </w:rPr>
+          <w:fldChar w:fldCharType="end"/>
+        </w:r>
+      </w:hyperlink>
+    </w:p>
+    <w:p>
+      <w:pPr>
+        <w:pStyle w:val="21"/>
+        <w:tabs>
+          <w:tab w:val="right" w:leader="dot" w:pos="10763"/>
+        </w:tabs>
+        <w:rPr>
+          <w:rFonts w:asciiTheme="minorHAnsi" w:eastAsiaTheme="minorEastAsia" w:hAnsiTheme="minorHAnsi"/>
+          <w:noProof/>
+          <w:lang w:eastAsia="ru-RU"/>
+        </w:rPr>
+      </w:pPr>
+      <w:hyperlink w:anchor="_Toc39951679" w:history="1">
+        <w:r>
+          <w:rPr>
+            <w:rStyle w:val="ae"/>
+            <w:noProof/>
+          </w:rPr>
+          <w:t>8.2. Рекомендуемый маршрут сделан из наиболее проходимой дороги</w:t>
+        </w:r>
+        <w:r>
+          <w:rPr>
+            <w:noProof/>
+            <w:webHidden/>
+          </w:rPr>
+          <w:tab/>
+        </w:r>
+        <w:r>
+          <w:rPr>
+            <w:noProof/>
+            <w:webHidden/>
+          </w:rPr>
+          <w:fldChar w:fldCharType="begin"/>
+        </w:r>
+        <w:r>
+          <w:rPr>
+            <w:noProof/>
+            <w:webHidden/>
+          </w:rPr>
+          <w:instrText xml:space="preserve"> PAGEREF _Toc39951679 \h </w:instrText>
+        </w:r>
+        <w:r>
+          <w:rPr>
+            <w:noProof/>
+            <w:webHidden/>
+          </w:rPr>
+        </w:r>
+        <w:r>
+          <w:rPr>
+            <w:noProof/>
+            <w:webHidden/>
+          </w:rPr>
+          <w:fldChar w:fldCharType="separate"/>
+        </w:r>
+        <w:r>
+          <w:rPr>
+            <w:noProof/>
+            <w:webHidden/>
+          </w:rPr>
+          <w:t>6</w:t>
+        </w:r>
+        <w:r>
+          <w:rPr>
+            <w:noProof/>
+            <w:webHidden/>
+          </w:rPr>
+          <w:fldChar w:fldCharType="end"/>
+        </w:r>
+      </w:hyperlink>
+    </w:p>
+    <w:p>
+      <w:pPr>
+        <w:pStyle w:val="11"/>
+        <w:tabs>
+          <w:tab w:val="right" w:leader="dot" w:pos="10763"/>
+        </w:tabs>
+        <w:rPr>
+          <w:rFonts w:asciiTheme="minorHAnsi" w:eastAsiaTheme="minorEastAsia" w:hAnsiTheme="minorHAnsi"/>
+          <w:noProof/>
+          <w:lang w:eastAsia="ru-RU"/>
+        </w:rPr>
+      </w:pPr>
+      <w:hyperlink w:anchor="_Toc39951680" w:history="1">
+        <w:r>
+          <w:rPr>
+            <w:rStyle w:val="ae"/>
+            <w:noProof/>
+          </w:rPr>
           <w:t>Источники</w:t>
         </w:r>
         <w:r>
@@ -2274,7 +2694,7 @@
             <w:noProof/>
             <w:webHidden/>
           </w:rPr>
-          <w:instrText xml:space="preserve"> PAGEREF _Toc34841098 \h </w:instrText>
+          <w:instrText xml:space="preserve"> PAGEREF _Toc39951680 \h </w:instrText>
         </w:r>
         <w:r>
           <w:rPr>
@@ -2294,7 +2714,7 @@
             <w:noProof/>
             <w:webHidden/>
           </w:rPr>
-          <w:t>6</w:t>
+          <w:t>7</w:t>
         </w:r>
         <w:r>
           <w:rPr>
@@ -2315,7 +2735,6 @@
         </w:rPr>
       </w:pPr>
       <w:r>
-        <w:lastRenderedPageBreak/>
         <w:fldChar w:fldCharType="end"/>
       </w:r>
       <w:r>
@@ -2326,7 +2745,7 @@
       <w:pPr>
         <w:pStyle w:val="GFS1"/>
       </w:pPr>
-      <w:bookmarkStart w:id="1" w:name="_Toc34841068"/>
+      <w:bookmarkStart w:id="1" w:name="_Toc39951644"/>
       <w:r>
         <w:lastRenderedPageBreak/>
         <w:t>Комбинационное ядро</w:t>
@@ -2372,7 +2791,7 @@
       <w:pPr>
         <w:pStyle w:val="GFS1"/>
       </w:pPr>
-      <w:bookmarkStart w:id="2" w:name="_Toc34841069"/>
+      <w:bookmarkStart w:id="2" w:name="_Toc39951645"/>
       <w:r>
         <w:t>Конкретные</w:t>
       </w:r>
@@ -2393,7 +2812,7 @@
       <w:pPr>
         <w:pStyle w:val="GFS2"/>
       </w:pPr>
-      <w:bookmarkStart w:id="3" w:name="_Toc34841070"/>
+      <w:bookmarkStart w:id="3" w:name="_Toc39951646"/>
       <w:r>
         <w:t>Часы</w:t>
       </w:r>
@@ -2411,7 +2830,7 @@
       <w:pPr>
         <w:pStyle w:val="GFS2"/>
       </w:pPr>
-      <w:bookmarkStart w:id="4" w:name="_Toc34841071"/>
+      <w:bookmarkStart w:id="4" w:name="_Toc39951647"/>
       <w:r>
         <w:t>Острова</w:t>
       </w:r>
@@ -2429,7 +2848,7 @@
       <w:pPr>
         <w:pStyle w:val="GFS2"/>
       </w:pPr>
-      <w:bookmarkStart w:id="5" w:name="_Toc34841072"/>
+      <w:bookmarkStart w:id="5" w:name="_Toc39951648"/>
       <w:r>
         <w:t>Амебное пятно</w:t>
       </w:r>
@@ -2447,7 +2866,7 @@
       <w:pPr>
         <w:pStyle w:val="GFS2"/>
       </w:pPr>
-      <w:bookmarkStart w:id="6" w:name="_Toc34841073"/>
+      <w:bookmarkStart w:id="6" w:name="_Toc39951649"/>
       <w:r>
         <w:t>Длинный мост</w:t>
       </w:r>
@@ -2465,7 +2884,7 @@
       <w:pPr>
         <w:pStyle w:val="GFS2"/>
       </w:pPr>
-      <w:bookmarkStart w:id="7" w:name="_Toc34841074"/>
+      <w:bookmarkStart w:id="7" w:name="_Toc39951650"/>
       <w:r>
         <w:t>N мостов</w:t>
       </w:r>
@@ -2480,22 +2899,7 @@
       <w:pPr>
         <w:pStyle w:val="GFS2"/>
       </w:pPr>
-      <w:r>
-        <w:t>Разводные мосты</w:t>
-      </w:r>
-      <w:bookmarkStart w:id="8" w:name="_GoBack"/>
-      <w:bookmarkEnd w:id="8"/>
-    </w:p>
-    <w:p>
-      <w:pPr>
-        <w:pStyle w:val="GFS0"/>
-      </w:pPr>
-    </w:p>
-    <w:p>
-      <w:pPr>
-        <w:pStyle w:val="GFS2"/>
-      </w:pPr>
-      <w:bookmarkStart w:id="9" w:name="_Toc34841075"/>
+      <w:bookmarkStart w:id="8" w:name="_Toc39951652"/>
       <w:r>
         <w:t>Длинные</w:t>
       </w:r>
@@ -2505,7 +2909,7 @@
       <w:r>
         <w:t xml:space="preserve"> пальцы</w:t>
       </w:r>
-      <w:bookmarkEnd w:id="9"/>
+      <w:bookmarkEnd w:id="8"/>
     </w:p>
     <w:p>
       <w:pPr>
@@ -2516,14 +2920,14 @@
       <w:pPr>
         <w:pStyle w:val="GFS2"/>
       </w:pPr>
-      <w:bookmarkStart w:id="10" w:name="_Toc34841076"/>
+      <w:bookmarkStart w:id="9" w:name="_Toc39951653"/>
       <w:r>
         <w:t>Лабиринт</w:t>
       </w:r>
       <w:r>
         <w:t>ы</w:t>
       </w:r>
-      <w:bookmarkEnd w:id="10"/>
+      <w:bookmarkEnd w:id="9"/>
     </w:p>
     <w:p>
       <w:pPr>
@@ -2534,11 +2938,11 @@
       <w:pPr>
         <w:pStyle w:val="GFS2"/>
       </w:pPr>
-      <w:bookmarkStart w:id="11" w:name="_Toc34841077"/>
+      <w:bookmarkStart w:id="10" w:name="_Toc39951654"/>
       <w:r>
         <w:t>Обход большого камня</w:t>
       </w:r>
-      <w:bookmarkEnd w:id="11"/>
+      <w:bookmarkEnd w:id="10"/>
     </w:p>
     <w:p>
       <w:pPr>
@@ -2549,11 +2953,11 @@
       <w:pPr>
         <w:pStyle w:val="GFS2"/>
       </w:pPr>
-      <w:bookmarkStart w:id="12" w:name="_Toc34841078"/>
+      <w:bookmarkStart w:id="11" w:name="_Toc39951655"/>
       <w:r>
         <w:t>Шахматная доска</w:t>
       </w:r>
-      <w:bookmarkEnd w:id="12"/>
+      <w:bookmarkEnd w:id="11"/>
     </w:p>
     <w:p>
       <w:pPr>
@@ -2564,7 +2968,7 @@
       <w:pPr>
         <w:pStyle w:val="GFS2"/>
       </w:pPr>
-      <w:bookmarkStart w:id="13" w:name="_Toc34841079"/>
+      <w:bookmarkStart w:id="12" w:name="_Toc39951656"/>
       <w:r>
         <w:t xml:space="preserve">Круговой </w:t>
       </w:r>
@@ -2576,7 +2980,7 @@
       <w:r>
         <w:t>, с перегородками в шахматном порядке</w:t>
       </w:r>
-      <w:bookmarkEnd w:id="13"/>
+      <w:bookmarkEnd w:id="12"/>
     </w:p>
     <w:p>
       <w:pPr>
@@ -2587,14 +2991,14 @@
       <w:pPr>
         <w:pStyle w:val="GFS2"/>
       </w:pPr>
-      <w:bookmarkStart w:id="14" w:name="_Toc34841080"/>
+      <w:bookmarkStart w:id="13" w:name="_Toc39951657"/>
       <w:r>
         <w:t>Диагональные мосты</w:t>
       </w:r>
       <w:r>
         <w:t xml:space="preserve"> под самыми разными углами</w:t>
       </w:r>
-      <w:bookmarkEnd w:id="14"/>
+      <w:bookmarkEnd w:id="13"/>
     </w:p>
     <w:p>
       <w:pPr>
@@ -2605,7 +3009,7 @@
       <w:pPr>
         <w:pStyle w:val="GFS2"/>
       </w:pPr>
-      <w:bookmarkStart w:id="15" w:name="_Toc34841081"/>
+      <w:bookmarkStart w:id="14" w:name="_Toc39951658"/>
       <w:r>
         <w:t>Особо вязкие болота в шахматном</w:t>
       </w:r>
@@ -2615,7 +3019,7 @@
       <w:r>
         <w:t xml:space="preserve"> порядке</w:t>
       </w:r>
-      <w:bookmarkEnd w:id="15"/>
+      <w:bookmarkEnd w:id="14"/>
     </w:p>
     <w:p>
       <w:pPr>
@@ -2626,10 +3030,25 @@
       <w:pPr>
         <w:pStyle w:val="GFS1"/>
       </w:pPr>
-      <w:bookmarkStart w:id="16" w:name="_Toc34841082"/>
+      <w:bookmarkStart w:id="15" w:name="_Toc39951659"/>
       <w:r>
         <w:t>Конкретные динамические трассы</w:t>
       </w:r>
+      <w:bookmarkEnd w:id="15"/>
+    </w:p>
+    <w:p>
+      <w:pPr>
+        <w:pStyle w:val="GFS0"/>
+      </w:pPr>
+    </w:p>
+    <w:p>
+      <w:pPr>
+        <w:pStyle w:val="GFS2"/>
+      </w:pPr>
+      <w:r>
+        <w:t>Все статические трассы, но с большим количеством машин</w:t>
+      </w:r>
+      <w:bookmarkStart w:id="16" w:name="_GoBack"/>
       <w:bookmarkEnd w:id="16"/>
     </w:p>
     <w:p>
@@ -2641,7 +3060,7 @@
       <w:pPr>
         <w:pStyle w:val="GFS2"/>
       </w:pPr>
-      <w:bookmarkStart w:id="17" w:name="_Toc34841083"/>
+      <w:bookmarkStart w:id="17" w:name="_Toc39951660"/>
       <w:r>
         <w:t>Внезапно появляющееся препятствие перед машиной</w:t>
       </w:r>
@@ -2656,11 +3075,26 @@
       <w:pPr>
         <w:pStyle w:val="GFS2"/>
       </w:pPr>
-      <w:bookmarkStart w:id="18" w:name="_Toc34841084"/>
+      <w:bookmarkStart w:id="18" w:name="_Toc39951651"/>
+      <w:r>
+        <w:t>Разводные мосты</w:t>
+      </w:r>
+      <w:bookmarkEnd w:id="18"/>
+    </w:p>
+    <w:p>
+      <w:pPr>
+        <w:pStyle w:val="GFS0"/>
+      </w:pPr>
+    </w:p>
+    <w:p>
+      <w:pPr>
+        <w:pStyle w:val="GFS2"/>
+      </w:pPr>
+      <w:bookmarkStart w:id="19" w:name="_Toc39951661"/>
       <w:r>
         <w:t>Плотный ансамбль машин</w:t>
       </w:r>
-      <w:bookmarkEnd w:id="18"/>
+      <w:bookmarkEnd w:id="19"/>
     </w:p>
     <w:p>
       <w:pPr>
@@ -2671,11 +3105,11 @@
       <w:pPr>
         <w:pStyle w:val="GFS2"/>
       </w:pPr>
-      <w:bookmarkStart w:id="19" w:name="_Toc34841085"/>
+      <w:bookmarkStart w:id="20" w:name="_Toc39951662"/>
       <w:r>
         <w:t>Две машины стартуют одновременно, перекрестный финиш у них</w:t>
       </w:r>
-      <w:bookmarkEnd w:id="19"/>
+      <w:bookmarkEnd w:id="20"/>
     </w:p>
     <w:p>
       <w:pPr>
@@ -2686,11 +3120,11 @@
       <w:pPr>
         <w:pStyle w:val="GFS2"/>
       </w:pPr>
-      <w:bookmarkStart w:id="20" w:name="_Toc34841086"/>
+      <w:bookmarkStart w:id="21" w:name="_Toc39951663"/>
       <w:r>
         <w:t>Танк догоняет легковую машину и уничтожает ее</w:t>
       </w:r>
-      <w:bookmarkEnd w:id="20"/>
+      <w:bookmarkEnd w:id="21"/>
     </w:p>
     <w:p>
       <w:pPr>
@@ -2701,11 +3135,11 @@
       <w:pPr>
         <w:pStyle w:val="GFS2"/>
       </w:pPr>
-      <w:bookmarkStart w:id="21" w:name="_Toc34841087"/>
+      <w:bookmarkStart w:id="22" w:name="_Toc39951664"/>
       <w:r>
         <w:t>Ремонт машины</w:t>
       </w:r>
-      <w:bookmarkEnd w:id="21"/>
+      <w:bookmarkEnd w:id="22"/>
     </w:p>
     <w:p>
       <w:pPr>
@@ -2716,11 +3150,11 @@
       <w:pPr>
         <w:pStyle w:val="GFS1"/>
       </w:pPr>
-      <w:bookmarkStart w:id="22" w:name="_Toc34841088"/>
+      <w:bookmarkStart w:id="23" w:name="_Toc39951665"/>
       <w:r>
         <w:t>Конкретные трассы для проверки оценки идеальности маршрутов в соответствии с текущим эталоном</w:t>
       </w:r>
-      <w:bookmarkEnd w:id="22"/>
+      <w:bookmarkEnd w:id="23"/>
     </w:p>
     <w:p>
       <w:pPr>
@@ -2731,7 +3165,7 @@
       <w:pPr>
         <w:pStyle w:val="GFS2"/>
       </w:pPr>
-      <w:bookmarkStart w:id="23" w:name="_Toc34841089"/>
+      <w:bookmarkStart w:id="24" w:name="_Toc39951666"/>
       <w:r>
         <w:t>Узкое ущелье</w:t>
       </w:r>
@@ -2753,7 +3187,7 @@
       <w:r>
         <w:t>, проходом у основания</w:t>
       </w:r>
-      <w:bookmarkEnd w:id="23"/>
+      <w:bookmarkEnd w:id="24"/>
     </w:p>
     <w:p>
       <w:pPr>
@@ -2764,11 +3198,11 @@
       <w:pPr>
         <w:pStyle w:val="GFS2"/>
       </w:pPr>
-      <w:bookmarkStart w:id="24" w:name="_Toc34841090"/>
+      <w:bookmarkStart w:id="25" w:name="_Toc39951667"/>
       <w:r>
         <w:t>Много машин едут параллельно</w:t>
       </w:r>
-      <w:bookmarkEnd w:id="24"/>
+      <w:bookmarkEnd w:id="25"/>
     </w:p>
     <w:p>
       <w:pPr>
@@ -2779,11 +3213,12 @@
       <w:pPr>
         <w:pStyle w:val="GFS2"/>
       </w:pPr>
-      <w:bookmarkStart w:id="25" w:name="_Toc34841091"/>
+      <w:bookmarkStart w:id="26" w:name="_Toc39951668"/>
       <w:r>
+        <w:lastRenderedPageBreak/>
         <w:t>Узкий портал</w:t>
       </w:r>
-      <w:bookmarkEnd w:id="25"/>
+      <w:bookmarkEnd w:id="26"/>
     </w:p>
     <w:p>
       <w:pPr>
@@ -2794,12 +3229,11 @@
       <w:pPr>
         <w:pStyle w:val="GFS2"/>
       </w:pPr>
-      <w:bookmarkStart w:id="26" w:name="_Toc34841092"/>
+      <w:bookmarkStart w:id="27" w:name="_Toc39951669"/>
       <w:r>
-        <w:lastRenderedPageBreak/>
         <w:t>Порталы по краям</w:t>
       </w:r>
-      <w:bookmarkEnd w:id="26"/>
+      <w:bookmarkEnd w:id="27"/>
     </w:p>
     <w:p>
       <w:pPr>
@@ -2810,11 +3244,11 @@
       <w:pPr>
         <w:pStyle w:val="GFS1"/>
       </w:pPr>
-      <w:bookmarkStart w:id="27" w:name="_Toc34841093"/>
+      <w:bookmarkStart w:id="28" w:name="_Toc39951670"/>
       <w:r>
         <w:t>Конкретные трассы для проверки отсутствия ограничения скоростных машин медленными</w:t>
       </w:r>
-      <w:bookmarkEnd w:id="27"/>
+      <w:bookmarkEnd w:id="28"/>
     </w:p>
     <w:p>
       <w:pPr>
@@ -2825,11 +3259,11 @@
       <w:pPr>
         <w:pStyle w:val="GFS2"/>
       </w:pPr>
-      <w:bookmarkStart w:id="28" w:name="_Toc34841094"/>
+      <w:bookmarkStart w:id="29" w:name="_Toc39951671"/>
       <w:r>
         <w:t>Стена медленных машин. Уступи дорогу скоростному.</w:t>
       </w:r>
-      <w:bookmarkEnd w:id="28"/>
+      <w:bookmarkEnd w:id="29"/>
     </w:p>
     <w:p>
       <w:pPr>
@@ -2840,9 +3274,11 @@
       <w:pPr>
         <w:pStyle w:val="GFS1"/>
       </w:pPr>
+      <w:bookmarkStart w:id="30" w:name="_Toc39951672"/>
       <w:r>
         <w:t>Проверка поведение с самым эффективным маршрутом с очень маленькой пропускной способностью</w:t>
       </w:r>
+      <w:bookmarkEnd w:id="30"/>
     </w:p>
     <w:p>
       <w:pPr>
@@ -2853,12 +3289,14 @@
       <w:pPr>
         <w:pStyle w:val="GFS2"/>
       </w:pPr>
+      <w:bookmarkStart w:id="31" w:name="_Toc39951673"/>
       <w:r>
         <w:t xml:space="preserve">Огромная гора, которую долго объезжать, но в горе есть очень узкий </w:t>
       </w:r>
       <w:r>
         <w:t>тоннель</w:t>
       </w:r>
+      <w:bookmarkEnd w:id="31"/>
     </w:p>
     <w:p>
       <w:pPr>
@@ -2869,11 +3307,11 @@
       <w:pPr>
         <w:pStyle w:val="GFS1"/>
       </w:pPr>
-      <w:bookmarkStart w:id="29" w:name="_Toc34841095"/>
+      <w:bookmarkStart w:id="32" w:name="_Toc39951674"/>
       <w:r>
         <w:t>Проверка отказоустойчивости</w:t>
       </w:r>
-      <w:bookmarkEnd w:id="29"/>
+      <w:bookmarkEnd w:id="32"/>
     </w:p>
     <w:p>
       <w:pPr>
@@ -2884,11 +3322,11 @@
       <w:pPr>
         <w:pStyle w:val="GFS2"/>
       </w:pPr>
-      <w:bookmarkStart w:id="30" w:name="_Toc34841096"/>
+      <w:bookmarkStart w:id="33" w:name="_Toc39951675"/>
       <w:r>
         <w:t>Одна большая карта, в которой реализованы все остальные карты</w:t>
       </w:r>
-      <w:bookmarkEnd w:id="30"/>
+      <w:bookmarkEnd w:id="33"/>
     </w:p>
     <w:p>
       <w:pPr>
@@ -2899,7 +3337,7 @@
       <w:pPr>
         <w:pStyle w:val="GFS2"/>
       </w:pPr>
-      <w:bookmarkStart w:id="31" w:name="_Toc34841097"/>
+      <w:bookmarkStart w:id="34" w:name="_Toc39951676"/>
       <w:r>
         <w:t>Бесконечно д</w:t>
       </w:r>
@@ -2909,12 +3347,63 @@
       <w:r>
         <w:t xml:space="preserve"> на одном месте</w:t>
       </w:r>
-      <w:bookmarkEnd w:id="31"/>
+      <w:bookmarkEnd w:id="34"/>
     </w:p>
     <w:p>
       <w:pPr>
         <w:pStyle w:val="GFS0"/>
       </w:pPr>
+    </w:p>
+    <w:p>
+      <w:pPr>
+        <w:pStyle w:val="GFS0"/>
+      </w:pPr>
+    </w:p>
+    <w:p>
+      <w:pPr>
+        <w:pStyle w:val="GFS1"/>
+      </w:pPr>
+      <w:bookmarkStart w:id="35" w:name="_Toc39951677"/>
+      <w:r>
+        <w:lastRenderedPageBreak/>
+        <w:t>Проверка вычислительной сложности</w:t>
+      </w:r>
+      <w:bookmarkEnd w:id="35"/>
+    </w:p>
+    <w:p>
+      <w:pPr>
+        <w:pStyle w:val="GFS0"/>
+      </w:pPr>
+    </w:p>
+    <w:p>
+      <w:pPr>
+        <w:pStyle w:val="GFS2"/>
+      </w:pPr>
+      <w:bookmarkStart w:id="36" w:name="_Toc39951678"/>
+      <w:r>
+        <w:t xml:space="preserve">Рекомендуемый маршрут забит стоящими автомобилями, много ложных тупиков в </w:t>
+      </w:r>
+      <w:proofErr w:type="spellStart"/>
+      <w:r>
+        <w:t>либиринте</w:t>
+      </w:r>
+      <w:bookmarkEnd w:id="36"/>
+      <w:proofErr w:type="spellEnd"/>
+    </w:p>
+    <w:p>
+      <w:pPr>
+        <w:pStyle w:val="GFS0"/>
+      </w:pPr>
+    </w:p>
+    <w:p>
+      <w:pPr>
+        <w:pStyle w:val="GFS2"/>
+      </w:pPr>
+      <w:bookmarkStart w:id="37" w:name="_Toc39951679"/>
+      <w:r>
+        <w:t>Рекомендуемый маршрут сделан из наиболее проходимой дороги</w:t>
+      </w:r>
+      <w:bookmarkEnd w:id="37"/>
     </w:p>
     <w:p>
       <w:pPr>
@@ -2933,12 +3422,12 @@
         </w:numPr>
         <w:ind w:left="432"/>
       </w:pPr>
-      <w:bookmarkStart w:id="32" w:name="_Toc34841098"/>
+      <w:bookmarkStart w:id="38" w:name="_Toc39951680"/>
       <w:r>
         <w:lastRenderedPageBreak/>
         <w:t>Источники</w:t>
       </w:r>
-      <w:bookmarkEnd w:id="32"/>
+      <w:bookmarkEnd w:id="38"/>
     </w:p>
     <w:sectPr>
       <w:headerReference w:type="first" r:id="rId8"/>
@@ -10194,6 +10683,36 @@
       <w:lang w:eastAsia="ru-RU"/>
     </w:rPr>
   </w:style>
+  <w:style w:type="paragraph" w:styleId="af2">
+    <w:name w:val="Balloon Text"/>
+    <w:basedOn w:val="a0"/>
+    <w:link w:val="af3"/>
+    <w:uiPriority w:val="99"/>
+    <w:semiHidden/>
+    <w:unhideWhenUsed/>
+    <w:rsid w:val="00594019"/>
+    <w:pPr>
+      <w:spacing w:after="0" w:line="240" w:lineRule="auto"/>
+    </w:pPr>
+    <w:rPr>
+      <w:rFonts w:ascii="Segoe UI" w:hAnsi="Segoe UI" w:cs="Segoe UI"/>
+      <w:sz w:val="18"/>
+      <w:szCs w:val="18"/>
+    </w:rPr>
+  </w:style>
+  <w:style w:type="character" w:customStyle="1" w:styleId="af3">
+    <w:name w:val="Текст выноски Знак"/>
+    <w:basedOn w:val="a1"/>
+    <w:link w:val="af2"/>
+    <w:uiPriority w:val="99"/>
+    <w:semiHidden/>
+    <w:rsid w:val="00594019"/>
+    <w:rPr>
+      <w:rFonts w:ascii="Segoe UI" w:hAnsi="Segoe UI" w:cs="Segoe UI"/>
+      <w:sz w:val="18"/>
+      <w:szCs w:val="18"/>
+    </w:rPr>
+  </w:style>
 </w:styles>
 </file>
 
@@ -10463,7 +10982,7 @@
 </file>
 
 <file path=customXml/itemProps1.xml><?xml version="1.0" encoding="utf-8"?>
-<ds:datastoreItem xmlns:ds="http://schemas.openxmlformats.org/officeDocument/2006/customXml" ds:itemID="{1E4C2A20-6EBB-4107-AB1D-FCE0F2C26960}">
+<ds:datastoreItem xmlns:ds="http://schemas.openxmlformats.org/officeDocument/2006/customXml" ds:itemID="{88749143-F8F9-4675-B95B-8CD2CB316C37}">
   <ds:schemaRefs>
     <ds:schemaRef ds:uri="http://schemas.openxmlformats.org/officeDocument/2006/bibliography"/>
   </ds:schemaRefs>

</xml_diff>

<commit_message>
add graphical representation of the algorithm's thought processes
</commit_message>
<xml_diff>
--- a/architecture/situations/виды трасс.docx
+++ b/architecture/situations/виды трасс.docx
@@ -3423,8 +3423,72 @@
       <w:r>
         <w:t xml:space="preserve">        Проверка времени поиска текущего момента.</w:t>
       </w:r>
+    </w:p>
+    <w:p>
+      <w:pPr>
+        <w:pStyle w:val="GFS0"/>
+      </w:pPr>
+    </w:p>
+    <w:p>
+      <w:pPr>
+        <w:pStyle w:val="GFS1"/>
+      </w:pPr>
+      <w:r>
+        <w:t>Совпадение размеров</w:t>
+      </w:r>
+    </w:p>
+    <w:p>
+      <w:pPr>
+        <w:pStyle w:val="GFS0"/>
+      </w:pPr>
+    </w:p>
+    <w:p>
+      <w:pPr>
+        <w:pStyle w:val="GFS2"/>
+      </w:pPr>
+      <w:r>
+        <w:t>Широкая машина поворачивает</w:t>
+      </w:r>
+    </w:p>
+    <w:p>
+      <w:pPr>
+        <w:pStyle w:val="GFS2"/>
+      </w:pPr>
+      <w:r>
+        <w:t>Длинная машина поворачивает</w:t>
+      </w:r>
+    </w:p>
+    <w:p>
+      <w:pPr>
+        <w:pStyle w:val="GFS2"/>
+      </w:pPr>
+      <w:r>
+        <w:t>Ювелирный проезд</w:t>
+      </w:r>
+      <w:r>
+        <w:rPr>
+          <w:lang w:val="en-US"/>
+        </w:rPr>
+        <w:t xml:space="preserve"> с поворотом</w:t>
+      </w:r>
       <w:bookmarkStart w:id="37" w:name="_GoBack"/>
       <w:bookmarkEnd w:id="37"/>
+    </w:p>
+    <w:p>
+      <w:pPr>
+        <w:pStyle w:val="GFS2"/>
+      </w:pPr>
+      <w:r>
+        <w:t>Слишком узкий проезд</w:t>
+      </w:r>
+    </w:p>
+    <w:p>
+      <w:pPr>
+        <w:pStyle w:val="GFS2"/>
+      </w:pPr>
+      <w:r>
+        <w:t>Мост в положении некратном длине машины или шагов</w:t>
+      </w:r>
     </w:p>
     <w:p>
       <w:pPr>
@@ -11003,7 +11067,7 @@
 </file>
 
 <file path=customXml/itemProps1.xml><?xml version="1.0" encoding="utf-8"?>
-<ds:datastoreItem xmlns:ds="http://schemas.openxmlformats.org/officeDocument/2006/customXml" ds:itemID="{CF1F8D15-07BD-44E7-B21D-2F381B649114}">
+<ds:datastoreItem xmlns:ds="http://schemas.openxmlformats.org/officeDocument/2006/customXml" ds:itemID="{6B2BF6FC-0910-4F08-9651-A12602BE9A91}">
   <ds:schemaRefs>
     <ds:schemaRef ds:uri="http://schemas.openxmlformats.org/officeDocument/2006/bibliography"/>
   </ds:schemaRefs>

</xml_diff>